<commit_message>
Final result Versi 1
</commit_message>
<xml_diff>
--- a/Laporan/Laporan Final Project JMeter Manarul Huda.docx
+++ b/Laporan/Laporan Final Project JMeter Manarul Huda.docx
@@ -8,6 +8,9 @@
         <w:spacing w:line="360" w:lineRule="auto"/>
         <w:ind w:left="284" w:hanging="283"/>
         <w:jc w:val="center"/>
+        <w:rPr>
+          <w:spacing w:val="-4"/>
+        </w:rPr>
       </w:pPr>
       <w:r>
         <w:t>PERFORMANCE</w:t>
@@ -62,6 +65,36 @@
           <w:spacing w:val="-4"/>
         </w:rPr>
         <w:t xml:space="preserve"> App</w:t>
+      </w:r>
+    </w:p>
+    <w:p>
+      <w:pPr>
+        <w:pStyle w:val="Title"/>
+        <w:spacing w:line="360" w:lineRule="auto"/>
+        <w:ind w:left="284" w:hanging="283"/>
+        <w:jc w:val="center"/>
+        <w:rPr>
+          <w:sz w:val="30"/>
+          <w:szCs w:val="30"/>
+        </w:rPr>
+      </w:pPr>
+      <w:proofErr w:type="gramStart"/>
+      <w:r>
+        <w:rPr>
+          <w:spacing w:val="-4"/>
+          <w:sz w:val="30"/>
+          <w:szCs w:val="30"/>
+        </w:rPr>
+        <w:t>Oleh :</w:t>
+      </w:r>
+      <w:proofErr w:type="gramEnd"/>
+      <w:r>
+        <w:rPr>
+          <w:spacing w:val="-4"/>
+          <w:sz w:val="30"/>
+          <w:szCs w:val="30"/>
+        </w:rPr>
+        <w:t xml:space="preserve"> Manarul Huda</w:t>
       </w:r>
     </w:p>
     <w:p>
@@ -130,6 +163,7 @@
         </w:rPr>
         <w:t xml:space="preserve"> </w:t>
       </w:r>
+      <w:proofErr w:type="gramStart"/>
       <w:r>
         <w:rPr>
           <w:rFonts w:ascii="Arial"/>
@@ -153,6 +187,7 @@
         </w:rPr>
         <w:t>:</w:t>
       </w:r>
+      <w:proofErr w:type="gramEnd"/>
     </w:p>
     <w:p>
       <w:pPr>
@@ -201,9 +236,11 @@
         </w:rPr>
         <w:t xml:space="preserve"> </w:t>
       </w:r>
+      <w:proofErr w:type="spellStart"/>
       <w:r>
         <w:t>Jumlah</w:t>
       </w:r>
+      <w:proofErr w:type="spellEnd"/>
       <w:r>
         <w:rPr>
           <w:spacing w:val="-6"/>
@@ -237,9 +274,11 @@
         </w:rPr>
         <w:t xml:space="preserve"> </w:t>
       </w:r>
+      <w:proofErr w:type="spellStart"/>
       <w:r>
         <w:t>mengunjungi</w:t>
       </w:r>
+      <w:proofErr w:type="spellEnd"/>
       <w:r>
         <w:rPr>
           <w:spacing w:val="-5"/>
@@ -264,9 +303,11 @@
         </w:rPr>
         <w:t xml:space="preserve"> </w:t>
       </w:r>
+      <w:proofErr w:type="spellStart"/>
       <w:r>
         <w:t>ini</w:t>
       </w:r>
+      <w:proofErr w:type="spellEnd"/>
       <w:r>
         <w:rPr>
           <w:spacing w:val="-5"/>
@@ -344,18 +385,22 @@
         </w:rPr>
         <w:t xml:space="preserve"> </w:t>
       </w:r>
+      <w:proofErr w:type="spellStart"/>
       <w:r>
         <w:t>Jumlah</w:t>
       </w:r>
+      <w:proofErr w:type="spellEnd"/>
       <w:r>
         <w:rPr>
           <w:spacing w:val="-5"/>
         </w:rPr>
         <w:t xml:space="preserve"> </w:t>
       </w:r>
+      <w:proofErr w:type="spellStart"/>
       <w:r>
         <w:t>maksimum</w:t>
       </w:r>
+      <w:proofErr w:type="spellEnd"/>
       <w:r>
         <w:rPr>
           <w:spacing w:val="-6"/>
@@ -380,9 +425,11 @@
         </w:rPr>
         <w:t xml:space="preserve"> </w:t>
       </w:r>
+      <w:proofErr w:type="spellStart"/>
       <w:r>
         <w:t>mengunjungi</w:t>
       </w:r>
+      <w:proofErr w:type="spellEnd"/>
       <w:r>
         <w:rPr>
           <w:spacing w:val="-5"/>
@@ -407,9 +454,11 @@
         </w:rPr>
         <w:t xml:space="preserve"> </w:t>
       </w:r>
+      <w:proofErr w:type="spellStart"/>
       <w:r>
         <w:t>ini</w:t>
       </w:r>
+      <w:proofErr w:type="spellEnd"/>
       <w:r>
         <w:rPr>
           <w:spacing w:val="-5"/>
@@ -473,6 +522,7 @@
         </w:rPr>
         <w:t xml:space="preserve"> </w:t>
       </w:r>
+      <w:proofErr w:type="gramStart"/>
       <w:r>
         <w:rPr>
           <w:rFonts w:ascii="Arial"/>
@@ -496,6 +546,7 @@
         </w:rPr>
         <w:t>:</w:t>
       </w:r>
+      <w:proofErr w:type="gramEnd"/>
     </w:p>
     <w:p>
       <w:pPr>
@@ -671,11 +722,47 @@
               <w:spacing w:before="117"/>
               <w:ind w:left="94" w:right="127"/>
             </w:pPr>
+            <w:proofErr w:type="spellStart"/>
             <w:r>
               <w:rPr>
                 <w:color w:val="0D0D0D"/>
               </w:rPr>
-              <w:t>Sistem merespons sangat cepat,</w:t>
+              <w:t>Sistem</w:t>
+            </w:r>
+            <w:proofErr w:type="spellEnd"/>
+            <w:r>
+              <w:rPr>
+                <w:color w:val="0D0D0D"/>
+              </w:rPr>
+              <w:t xml:space="preserve"> </w:t>
+            </w:r>
+            <w:proofErr w:type="spellStart"/>
+            <w:r>
+              <w:rPr>
+                <w:color w:val="0D0D0D"/>
+              </w:rPr>
+              <w:t>merespons</w:t>
+            </w:r>
+            <w:proofErr w:type="spellEnd"/>
+            <w:r>
+              <w:rPr>
+                <w:color w:val="0D0D0D"/>
+              </w:rPr>
+              <w:t xml:space="preserve"> sangat </w:t>
+            </w:r>
+            <w:proofErr w:type="spellStart"/>
+            <w:r>
+              <w:rPr>
+                <w:color w:val="0D0D0D"/>
+              </w:rPr>
+              <w:t>cepat</w:t>
+            </w:r>
+            <w:proofErr w:type="spellEnd"/>
+            <w:r>
+              <w:rPr>
+                <w:color w:val="0D0D0D"/>
+              </w:rPr>
+              <w:t>,</w:t>
             </w:r>
             <w:r>
               <w:rPr>
@@ -684,12 +771,14 @@
               </w:rPr>
               <w:t xml:space="preserve"> </w:t>
             </w:r>
+            <w:proofErr w:type="spellStart"/>
             <w:r>
               <w:rPr>
                 <w:color w:val="0D0D0D"/>
               </w:rPr>
               <w:t>hampir</w:t>
             </w:r>
+            <w:proofErr w:type="spellEnd"/>
             <w:r>
               <w:rPr>
                 <w:color w:val="0D0D0D"/>
@@ -697,11 +786,19 @@
               </w:rPr>
               <w:t xml:space="preserve"> </w:t>
             </w:r>
+            <w:proofErr w:type="spellStart"/>
             <w:r>
               <w:rPr>
                 <w:color w:val="0D0D0D"/>
               </w:rPr>
-              <w:t>seketika.</w:t>
+              <w:t>seketika</w:t>
+            </w:r>
+            <w:proofErr w:type="spellEnd"/>
+            <w:r>
+              <w:rPr>
+                <w:color w:val="0D0D0D"/>
+              </w:rPr>
+              <w:t>.</w:t>
             </w:r>
             <w:r>
               <w:rPr>
@@ -714,14 +811,51 @@
               <w:rPr>
                 <w:color w:val="0D0D0D"/>
               </w:rPr>
-              <w:t xml:space="preserve">User merasakan interaksi </w:t>
-            </w:r>
+              <w:t xml:space="preserve">User </w:t>
+            </w:r>
+            <w:proofErr w:type="spellStart"/>
+            <w:r>
+              <w:rPr>
+                <w:color w:val="0D0D0D"/>
+              </w:rPr>
+              <w:t>merasakan</w:t>
+            </w:r>
+            <w:proofErr w:type="spellEnd"/>
+            <w:r>
+              <w:rPr>
+                <w:color w:val="0D0D0D"/>
+              </w:rPr>
+              <w:t xml:space="preserve"> </w:t>
+            </w:r>
+            <w:proofErr w:type="spellStart"/>
+            <w:r>
+              <w:rPr>
+                <w:color w:val="0D0D0D"/>
+              </w:rPr>
+              <w:t>interaksi</w:t>
+            </w:r>
+            <w:proofErr w:type="spellEnd"/>
+            <w:r>
+              <w:rPr>
+                <w:color w:val="0D0D0D"/>
+              </w:rPr>
+              <w:t xml:space="preserve"> </w:t>
+            </w:r>
+            <w:proofErr w:type="spellStart"/>
             <w:r>
               <w:rPr>
                 <w:color w:val="0D0D0D"/>
                 <w:spacing w:val="-2"/>
               </w:rPr>
-              <w:t>langsung.</w:t>
+              <w:t>langsung</w:t>
+            </w:r>
+            <w:proofErr w:type="spellEnd"/>
+            <w:r>
+              <w:rPr>
+                <w:color w:val="0D0D0D"/>
+                <w:spacing w:val="-2"/>
+              </w:rPr>
+              <w:t>.</w:t>
             </w:r>
           </w:p>
         </w:tc>
@@ -809,12 +943,14 @@
               <w:spacing w:before="114"/>
               <w:ind w:left="94" w:right="127"/>
             </w:pPr>
+            <w:proofErr w:type="spellStart"/>
             <w:r>
               <w:rPr>
                 <w:color w:val="0D0D0D"/>
               </w:rPr>
               <w:t>Sistem</w:t>
             </w:r>
+            <w:proofErr w:type="spellEnd"/>
             <w:r>
               <w:rPr>
                 <w:color w:val="0D0D0D"/>
@@ -822,12 +958,14 @@
               </w:rPr>
               <w:t xml:space="preserve"> </w:t>
             </w:r>
+            <w:proofErr w:type="spellStart"/>
             <w:r>
               <w:rPr>
                 <w:color w:val="0D0D0D"/>
               </w:rPr>
               <w:t>merespons</w:t>
             </w:r>
+            <w:proofErr w:type="spellEnd"/>
             <w:r>
               <w:rPr>
                 <w:color w:val="0D0D0D"/>
@@ -835,11 +973,145 @@
               </w:rPr>
               <w:t xml:space="preserve"> </w:t>
             </w:r>
+            <w:proofErr w:type="spellStart"/>
             <w:r>
               <w:rPr>
                 <w:color w:val="0D0D0D"/>
               </w:rPr>
-              <w:t>dengan baik dan cepat. User merasakan sedikit penundaan, tetapi masih dalam batas toleransi.</w:t>
+              <w:t>dengan</w:t>
+            </w:r>
+            <w:proofErr w:type="spellEnd"/>
+            <w:r>
+              <w:rPr>
+                <w:color w:val="0D0D0D"/>
+              </w:rPr>
+              <w:t xml:space="preserve"> </w:t>
+            </w:r>
+            <w:proofErr w:type="spellStart"/>
+            <w:r>
+              <w:rPr>
+                <w:color w:val="0D0D0D"/>
+              </w:rPr>
+              <w:t>baik</w:t>
+            </w:r>
+            <w:proofErr w:type="spellEnd"/>
+            <w:r>
+              <w:rPr>
+                <w:color w:val="0D0D0D"/>
+              </w:rPr>
+              <w:t xml:space="preserve"> dan </w:t>
+            </w:r>
+            <w:proofErr w:type="spellStart"/>
+            <w:r>
+              <w:rPr>
+                <w:color w:val="0D0D0D"/>
+              </w:rPr>
+              <w:t>cepat</w:t>
+            </w:r>
+            <w:proofErr w:type="spellEnd"/>
+            <w:r>
+              <w:rPr>
+                <w:color w:val="0D0D0D"/>
+              </w:rPr>
+              <w:t xml:space="preserve">. User </w:t>
+            </w:r>
+            <w:proofErr w:type="spellStart"/>
+            <w:r>
+              <w:rPr>
+                <w:color w:val="0D0D0D"/>
+              </w:rPr>
+              <w:t>merasakan</w:t>
+            </w:r>
+            <w:proofErr w:type="spellEnd"/>
+            <w:r>
+              <w:rPr>
+                <w:color w:val="0D0D0D"/>
+              </w:rPr>
+              <w:t xml:space="preserve"> </w:t>
+            </w:r>
+            <w:proofErr w:type="spellStart"/>
+            <w:r>
+              <w:rPr>
+                <w:color w:val="0D0D0D"/>
+              </w:rPr>
+              <w:t>sedikit</w:t>
+            </w:r>
+            <w:proofErr w:type="spellEnd"/>
+            <w:r>
+              <w:rPr>
+                <w:color w:val="0D0D0D"/>
+              </w:rPr>
+              <w:t xml:space="preserve"> </w:t>
+            </w:r>
+            <w:proofErr w:type="spellStart"/>
+            <w:r>
+              <w:rPr>
+                <w:color w:val="0D0D0D"/>
+              </w:rPr>
+              <w:t>penundaan</w:t>
+            </w:r>
+            <w:proofErr w:type="spellEnd"/>
+            <w:r>
+              <w:rPr>
+                <w:color w:val="0D0D0D"/>
+              </w:rPr>
+              <w:t xml:space="preserve">, </w:t>
+            </w:r>
+            <w:proofErr w:type="spellStart"/>
+            <w:r>
+              <w:rPr>
+                <w:color w:val="0D0D0D"/>
+              </w:rPr>
+              <w:t>tetapi</w:t>
+            </w:r>
+            <w:proofErr w:type="spellEnd"/>
+            <w:r>
+              <w:rPr>
+                <w:color w:val="0D0D0D"/>
+              </w:rPr>
+              <w:t xml:space="preserve"> </w:t>
+            </w:r>
+            <w:proofErr w:type="spellStart"/>
+            <w:r>
+              <w:rPr>
+                <w:color w:val="0D0D0D"/>
+              </w:rPr>
+              <w:t>masih</w:t>
+            </w:r>
+            <w:proofErr w:type="spellEnd"/>
+            <w:r>
+              <w:rPr>
+                <w:color w:val="0D0D0D"/>
+              </w:rPr>
+              <w:t xml:space="preserve"> </w:t>
+            </w:r>
+            <w:proofErr w:type="spellStart"/>
+            <w:r>
+              <w:rPr>
+                <w:color w:val="0D0D0D"/>
+              </w:rPr>
+              <w:t>dalam</w:t>
+            </w:r>
+            <w:proofErr w:type="spellEnd"/>
+            <w:r>
+              <w:rPr>
+                <w:color w:val="0D0D0D"/>
+              </w:rPr>
+              <w:t xml:space="preserve"> batas </w:t>
+            </w:r>
+            <w:proofErr w:type="spellStart"/>
+            <w:r>
+              <w:rPr>
+                <w:color w:val="0D0D0D"/>
+              </w:rPr>
+              <w:t>toleransi</w:t>
+            </w:r>
+            <w:proofErr w:type="spellEnd"/>
+            <w:r>
+              <w:rPr>
+                <w:color w:val="0D0D0D"/>
+              </w:rPr>
+              <w:t>.</w:t>
             </w:r>
           </w:p>
         </w:tc>
@@ -912,12 +1184,14 @@
               <w:spacing w:before="104"/>
               <w:ind w:left="94" w:right="127"/>
             </w:pPr>
+            <w:proofErr w:type="spellStart"/>
             <w:r>
               <w:rPr>
                 <w:color w:val="0D0D0D"/>
               </w:rPr>
               <w:t>Sistem</w:t>
             </w:r>
+            <w:proofErr w:type="spellEnd"/>
             <w:r>
               <w:rPr>
                 <w:color w:val="0D0D0D"/>
@@ -925,12 +1199,14 @@
               </w:rPr>
               <w:t xml:space="preserve"> </w:t>
             </w:r>
+            <w:proofErr w:type="spellStart"/>
             <w:r>
               <w:rPr>
                 <w:color w:val="0D0D0D"/>
               </w:rPr>
               <w:t>merespons</w:t>
             </w:r>
+            <w:proofErr w:type="spellEnd"/>
             <w:r>
               <w:rPr>
                 <w:color w:val="0D0D0D"/>
@@ -938,18 +1214,161 @@
               </w:rPr>
               <w:t xml:space="preserve"> </w:t>
             </w:r>
+            <w:proofErr w:type="spellStart"/>
             <w:r>
               <w:rPr>
                 <w:color w:val="0D0D0D"/>
               </w:rPr>
-              <w:t xml:space="preserve">dengan cukup baik, tetapi users mungkin mengalami penundaan yang terlihat, yang dapat mengurangi </w:t>
-            </w:r>
+              <w:t>dengan</w:t>
+            </w:r>
+            <w:proofErr w:type="spellEnd"/>
+            <w:r>
+              <w:rPr>
+                <w:color w:val="0D0D0D"/>
+              </w:rPr>
+              <w:t xml:space="preserve"> </w:t>
+            </w:r>
+            <w:proofErr w:type="spellStart"/>
+            <w:r>
+              <w:rPr>
+                <w:color w:val="0D0D0D"/>
+              </w:rPr>
+              <w:t>cukup</w:t>
+            </w:r>
+            <w:proofErr w:type="spellEnd"/>
+            <w:r>
+              <w:rPr>
+                <w:color w:val="0D0D0D"/>
+              </w:rPr>
+              <w:t xml:space="preserve"> </w:t>
+            </w:r>
+            <w:proofErr w:type="spellStart"/>
+            <w:r>
+              <w:rPr>
+                <w:color w:val="0D0D0D"/>
+              </w:rPr>
+              <w:t>baik</w:t>
+            </w:r>
+            <w:proofErr w:type="spellEnd"/>
+            <w:r>
+              <w:rPr>
+                <w:color w:val="0D0D0D"/>
+              </w:rPr>
+              <w:t xml:space="preserve">, </w:t>
+            </w:r>
+            <w:proofErr w:type="spellStart"/>
+            <w:r>
+              <w:rPr>
+                <w:color w:val="0D0D0D"/>
+              </w:rPr>
+              <w:t>tetapi</w:t>
+            </w:r>
+            <w:proofErr w:type="spellEnd"/>
+            <w:r>
+              <w:rPr>
+                <w:color w:val="0D0D0D"/>
+              </w:rPr>
+              <w:t xml:space="preserve"> users </w:t>
+            </w:r>
+            <w:proofErr w:type="spellStart"/>
+            <w:r>
+              <w:rPr>
+                <w:color w:val="0D0D0D"/>
+              </w:rPr>
+              <w:t>mungkin</w:t>
+            </w:r>
+            <w:proofErr w:type="spellEnd"/>
+            <w:r>
+              <w:rPr>
+                <w:color w:val="0D0D0D"/>
+              </w:rPr>
+              <w:t xml:space="preserve"> </w:t>
+            </w:r>
+            <w:proofErr w:type="spellStart"/>
+            <w:r>
+              <w:rPr>
+                <w:color w:val="0D0D0D"/>
+              </w:rPr>
+              <w:t>mengalami</w:t>
+            </w:r>
+            <w:proofErr w:type="spellEnd"/>
+            <w:r>
+              <w:rPr>
+                <w:color w:val="0D0D0D"/>
+              </w:rPr>
+              <w:t xml:space="preserve"> </w:t>
+            </w:r>
+            <w:proofErr w:type="spellStart"/>
+            <w:r>
+              <w:rPr>
+                <w:color w:val="0D0D0D"/>
+              </w:rPr>
+              <w:t>penundaan</w:t>
+            </w:r>
+            <w:proofErr w:type="spellEnd"/>
+            <w:r>
+              <w:rPr>
+                <w:color w:val="0D0D0D"/>
+              </w:rPr>
+              <w:t xml:space="preserve"> yang </w:t>
+            </w:r>
+            <w:proofErr w:type="spellStart"/>
+            <w:r>
+              <w:rPr>
+                <w:color w:val="0D0D0D"/>
+              </w:rPr>
+              <w:t>terlihat</w:t>
+            </w:r>
+            <w:proofErr w:type="spellEnd"/>
+            <w:r>
+              <w:rPr>
+                <w:color w:val="0D0D0D"/>
+              </w:rPr>
+              <w:t xml:space="preserve">, yang </w:t>
+            </w:r>
+            <w:proofErr w:type="spellStart"/>
+            <w:r>
+              <w:rPr>
+                <w:color w:val="0D0D0D"/>
+              </w:rPr>
+              <w:t>dapat</w:t>
+            </w:r>
+            <w:proofErr w:type="spellEnd"/>
+            <w:r>
+              <w:rPr>
+                <w:color w:val="0D0D0D"/>
+              </w:rPr>
+              <w:t xml:space="preserve"> </w:t>
+            </w:r>
+            <w:proofErr w:type="spellStart"/>
+            <w:r>
+              <w:rPr>
+                <w:color w:val="0D0D0D"/>
+              </w:rPr>
+              <w:t>mengurangi</w:t>
+            </w:r>
+            <w:proofErr w:type="spellEnd"/>
+            <w:r>
+              <w:rPr>
+                <w:color w:val="0D0D0D"/>
+              </w:rPr>
+              <w:t xml:space="preserve"> </w:t>
+            </w:r>
+            <w:proofErr w:type="spellStart"/>
             <w:r>
               <w:rPr>
                 <w:color w:val="0D0D0D"/>
                 <w:spacing w:val="-2"/>
               </w:rPr>
-              <w:t>kenyamanan.</w:t>
+              <w:t>kenyamanan</w:t>
+            </w:r>
+            <w:proofErr w:type="spellEnd"/>
+            <w:r>
+              <w:rPr>
+                <w:color w:val="0D0D0D"/>
+                <w:spacing w:val="-2"/>
+              </w:rPr>
+              <w:t>.</w:t>
             </w:r>
           </w:p>
         </w:tc>
@@ -1013,12 +1432,14 @@
               <w:spacing w:before="106"/>
               <w:ind w:left="94" w:right="127"/>
             </w:pPr>
+            <w:proofErr w:type="spellStart"/>
             <w:r>
               <w:rPr>
                 <w:color w:val="0D0D0D"/>
               </w:rPr>
               <w:t>Sistem</w:t>
             </w:r>
+            <w:proofErr w:type="spellEnd"/>
             <w:r>
               <w:rPr>
                 <w:color w:val="0D0D0D"/>
@@ -1026,12 +1447,14 @@
               </w:rPr>
               <w:t xml:space="preserve"> </w:t>
             </w:r>
+            <w:proofErr w:type="spellStart"/>
             <w:r>
               <w:rPr>
                 <w:color w:val="0D0D0D"/>
               </w:rPr>
               <w:t>merespons</w:t>
             </w:r>
+            <w:proofErr w:type="spellEnd"/>
             <w:r>
               <w:rPr>
                 <w:color w:val="0D0D0D"/>
@@ -1039,11 +1462,89 @@
               </w:rPr>
               <w:t xml:space="preserve"> </w:t>
             </w:r>
+            <w:proofErr w:type="spellStart"/>
             <w:r>
               <w:rPr>
                 <w:color w:val="0D0D0D"/>
               </w:rPr>
-              <w:t>lambat. User mungkin merasa frustrasi dan tidak puas.</w:t>
+              <w:t>lambat</w:t>
+            </w:r>
+            <w:proofErr w:type="spellEnd"/>
+            <w:r>
+              <w:rPr>
+                <w:color w:val="0D0D0D"/>
+              </w:rPr>
+              <w:t xml:space="preserve">. User </w:t>
+            </w:r>
+            <w:proofErr w:type="spellStart"/>
+            <w:r>
+              <w:rPr>
+                <w:color w:val="0D0D0D"/>
+              </w:rPr>
+              <w:t>mungkin</w:t>
+            </w:r>
+            <w:proofErr w:type="spellEnd"/>
+            <w:r>
+              <w:rPr>
+                <w:color w:val="0D0D0D"/>
+              </w:rPr>
+              <w:t xml:space="preserve"> </w:t>
+            </w:r>
+            <w:proofErr w:type="spellStart"/>
+            <w:r>
+              <w:rPr>
+                <w:color w:val="0D0D0D"/>
+              </w:rPr>
+              <w:t>merasa</w:t>
+            </w:r>
+            <w:proofErr w:type="spellEnd"/>
+            <w:r>
+              <w:rPr>
+                <w:color w:val="0D0D0D"/>
+              </w:rPr>
+              <w:t xml:space="preserve"> </w:t>
+            </w:r>
+            <w:proofErr w:type="spellStart"/>
+            <w:r>
+              <w:rPr>
+                <w:color w:val="0D0D0D"/>
+              </w:rPr>
+              <w:t>frustrasi</w:t>
+            </w:r>
+            <w:proofErr w:type="spellEnd"/>
+            <w:r>
+              <w:rPr>
+                <w:color w:val="0D0D0D"/>
+              </w:rPr>
+              <w:t xml:space="preserve"> dan </w:t>
+            </w:r>
+            <w:proofErr w:type="spellStart"/>
+            <w:r>
+              <w:rPr>
+                <w:color w:val="0D0D0D"/>
+              </w:rPr>
+              <w:t>tidak</w:t>
+            </w:r>
+            <w:proofErr w:type="spellEnd"/>
+            <w:r>
+              <w:rPr>
+                <w:color w:val="0D0D0D"/>
+              </w:rPr>
+              <w:t xml:space="preserve"> </w:t>
+            </w:r>
+            <w:proofErr w:type="spellStart"/>
+            <w:r>
+              <w:rPr>
+                <w:color w:val="0D0D0D"/>
+              </w:rPr>
+              <w:t>puas</w:t>
+            </w:r>
+            <w:proofErr w:type="spellEnd"/>
+            <w:r>
+              <w:rPr>
+                <w:color w:val="0D0D0D"/>
+              </w:rPr>
+              <w:t>.</w:t>
             </w:r>
           </w:p>
         </w:tc>
@@ -1075,6 +1576,7 @@
         </w:rPr>
         <w:t xml:space="preserve"> </w:t>
       </w:r>
+      <w:proofErr w:type="gramStart"/>
       <w:r>
         <w:t>1</w:t>
       </w:r>
@@ -1087,6 +1589,7 @@
       <w:r>
         <w:t>:</w:t>
       </w:r>
+      <w:proofErr w:type="gramEnd"/>
       <w:r>
         <w:rPr>
           <w:spacing w:val="-4"/>
@@ -1122,9 +1625,12 @@
         <w:spacing w:before="241"/>
         <w:ind w:left="359" w:hanging="359"/>
       </w:pPr>
+      <w:proofErr w:type="spellStart"/>
+      <w:proofErr w:type="gramStart"/>
       <w:r>
         <w:t>Url</w:t>
       </w:r>
+      <w:proofErr w:type="spellEnd"/>
       <w:r>
         <w:rPr>
           <w:spacing w:val="-2"/>
@@ -1134,6 +1640,7 @@
       <w:r>
         <w:t>:</w:t>
       </w:r>
+      <w:proofErr w:type="gramEnd"/>
       <w:r>
         <w:rPr>
           <w:spacing w:val="-2"/>
@@ -1221,18 +1728,23 @@
               </w:rPr>
               <w:t xml:space="preserve"> </w:t>
             </w:r>
+            <w:proofErr w:type="spellStart"/>
             <w:r>
               <w:t>akan</w:t>
             </w:r>
+            <w:proofErr w:type="spellEnd"/>
             <w:r>
               <w:rPr>
                 <w:spacing w:val="-6"/>
               </w:rPr>
               <w:t xml:space="preserve"> </w:t>
             </w:r>
+            <w:proofErr w:type="spellStart"/>
+            <w:proofErr w:type="gramStart"/>
             <w:r>
               <w:t>ditest</w:t>
             </w:r>
+            <w:proofErr w:type="spellEnd"/>
             <w:r>
               <w:rPr>
                 <w:spacing w:val="-5"/>
@@ -1245,6 +1757,7 @@
               </w:rPr>
               <w:t>:</w:t>
             </w:r>
+            <w:proofErr w:type="gramEnd"/>
           </w:p>
         </w:tc>
         <w:tc>
@@ -1258,9 +1771,11 @@
               <w:ind w:left="0" w:right="1765"/>
               <w:jc w:val="center"/>
             </w:pPr>
+            <w:proofErr w:type="spellStart"/>
             <w:r>
               <w:t>Kebutuhan</w:t>
             </w:r>
+            <w:proofErr w:type="spellEnd"/>
             <w:r>
               <w:rPr>
                 <w:spacing w:val="-9"/>
@@ -1770,7 +2285,21 @@
               <w:rPr>
                 <w:spacing w:val="-10"/>
               </w:rPr>
-              <w:t xml:space="preserve">    "password": "myNewPassword"</w:t>
+              <w:t xml:space="preserve">    "password": "</w:t>
+            </w:r>
+            <w:proofErr w:type="spellStart"/>
+            <w:r>
+              <w:rPr>
+                <w:spacing w:val="-10"/>
+              </w:rPr>
+              <w:t>myNewPassword</w:t>
+            </w:r>
+            <w:proofErr w:type="spellEnd"/>
+            <w:r>
+              <w:rPr>
+                <w:spacing w:val="-10"/>
+              </w:rPr>
+              <w:t>"</w:t>
             </w:r>
           </w:p>
           <w:p>
@@ -1848,7 +2377,21 @@
               <w:rPr>
                 <w:spacing w:val="-5"/>
               </w:rPr>
-              <w:t xml:space="preserve">    "firstName": "Updated",</w:t>
+              <w:t xml:space="preserve">    "</w:t>
+            </w:r>
+            <w:proofErr w:type="spellStart"/>
+            <w:r>
+              <w:rPr>
+                <w:spacing w:val="-5"/>
+              </w:rPr>
+              <w:t>firstName</w:t>
+            </w:r>
+            <w:proofErr w:type="spellEnd"/>
+            <w:r>
+              <w:rPr>
+                <w:spacing w:val="-5"/>
+              </w:rPr>
+              <w:t>": "Updated",</w:t>
             </w:r>
           </w:p>
           <w:p>
@@ -1863,7 +2406,21 @@
               <w:rPr>
                 <w:spacing w:val="-5"/>
               </w:rPr>
-              <w:t xml:space="preserve">    "lastName": "Username",</w:t>
+              <w:t xml:space="preserve">    "</w:t>
+            </w:r>
+            <w:proofErr w:type="spellStart"/>
+            <w:r>
+              <w:rPr>
+                <w:spacing w:val="-5"/>
+              </w:rPr>
+              <w:t>lastName</w:t>
+            </w:r>
+            <w:proofErr w:type="spellEnd"/>
+            <w:r>
+              <w:rPr>
+                <w:spacing w:val="-5"/>
+              </w:rPr>
+              <w:t>": "Username",</w:t>
             </w:r>
           </w:p>
           <w:p>
@@ -2111,8 +2668,16 @@
               <w:rPr>
                 <w:spacing w:val="-2"/>
               </w:rPr>
-              <w:t>/users</w:t>
-            </w:r>
+              <w:t>/</w:t>
+            </w:r>
+            <w:proofErr w:type="gramStart"/>
+            <w:r>
+              <w:rPr>
+                <w:spacing w:val="-2"/>
+              </w:rPr>
+              <w:t>users</w:t>
+            </w:r>
+            <w:proofErr w:type="gramEnd"/>
           </w:p>
         </w:tc>
         <w:tc>
@@ -2168,7 +2733,15 @@
               <w:ind w:left="94"/>
             </w:pPr>
             <w:r>
-              <w:t xml:space="preserve">    "firstName": "Test",</w:t>
+              <w:t xml:space="preserve">    "</w:t>
+            </w:r>
+            <w:proofErr w:type="spellStart"/>
+            <w:r>
+              <w:t>firstName</w:t>
+            </w:r>
+            <w:proofErr w:type="spellEnd"/>
+            <w:r>
+              <w:t>": "Test",</w:t>
             </w:r>
           </w:p>
           <w:p>
@@ -2178,7 +2751,15 @@
               <w:ind w:left="94"/>
             </w:pPr>
             <w:r>
-              <w:t xml:space="preserve">    "lastName": "User",</w:t>
+              <w:t xml:space="preserve">    "</w:t>
+            </w:r>
+            <w:proofErr w:type="spellStart"/>
+            <w:r>
+              <w:t>lastName</w:t>
+            </w:r>
+            <w:proofErr w:type="spellEnd"/>
+            <w:r>
+              <w:t>": "User",</w:t>
             </w:r>
           </w:p>
           <w:p>
@@ -2198,7 +2779,15 @@
               <w:ind w:left="94"/>
             </w:pPr>
             <w:r>
-              <w:t xml:space="preserve">    "password": "myPassword"</w:t>
+              <w:t xml:space="preserve">    "password": "</w:t>
+            </w:r>
+            <w:proofErr w:type="spellStart"/>
+            <w:r>
+              <w:t>myPassword</w:t>
+            </w:r>
+            <w:proofErr w:type="spellEnd"/>
+            <w:r>
+              <w:t>"</w:t>
             </w:r>
           </w:p>
           <w:p>
@@ -2273,7 +2862,21 @@
               <w:rPr>
                 <w:spacing w:val="-5"/>
               </w:rPr>
-              <w:t xml:space="preserve">    "firstName": "Test",</w:t>
+              <w:t xml:space="preserve">    "</w:t>
+            </w:r>
+            <w:proofErr w:type="spellStart"/>
+            <w:r>
+              <w:rPr>
+                <w:spacing w:val="-5"/>
+              </w:rPr>
+              <w:t>firstName</w:t>
+            </w:r>
+            <w:proofErr w:type="spellEnd"/>
+            <w:r>
+              <w:rPr>
+                <w:spacing w:val="-5"/>
+              </w:rPr>
+              <w:t>": "Test",</w:t>
             </w:r>
           </w:p>
           <w:p>
@@ -2288,7 +2891,21 @@
               <w:rPr>
                 <w:spacing w:val="-5"/>
               </w:rPr>
-              <w:t xml:space="preserve">    "lastName": "User",</w:t>
+              <w:t xml:space="preserve">    "</w:t>
+            </w:r>
+            <w:proofErr w:type="spellStart"/>
+            <w:r>
+              <w:rPr>
+                <w:spacing w:val="-5"/>
+              </w:rPr>
+              <w:t>lastName</w:t>
+            </w:r>
+            <w:proofErr w:type="spellEnd"/>
+            <w:r>
+              <w:rPr>
+                <w:spacing w:val="-5"/>
+              </w:rPr>
+              <w:t>": "User",</w:t>
             </w:r>
           </w:p>
           <w:p>
@@ -2465,7 +3082,15 @@
               <w:ind w:left="94"/>
             </w:pPr>
             <w:r>
-              <w:t xml:space="preserve">    "firstName": "Updated",</w:t>
+              <w:t xml:space="preserve">    "</w:t>
+            </w:r>
+            <w:proofErr w:type="spellStart"/>
+            <w:r>
+              <w:t>firstName</w:t>
+            </w:r>
+            <w:proofErr w:type="spellEnd"/>
+            <w:r>
+              <w:t>": "Updated",</w:t>
             </w:r>
           </w:p>
           <w:p>
@@ -2475,7 +3100,15 @@
               <w:ind w:left="94"/>
             </w:pPr>
             <w:r>
-              <w:t xml:space="preserve">    "lastName": "Username",</w:t>
+              <w:t xml:space="preserve">    "</w:t>
+            </w:r>
+            <w:proofErr w:type="spellStart"/>
+            <w:r>
+              <w:t>lastName</w:t>
+            </w:r>
+            <w:proofErr w:type="spellEnd"/>
+            <w:r>
+              <w:t>": "Username",</w:t>
             </w:r>
           </w:p>
           <w:p>
@@ -2495,7 +3128,15 @@
               <w:ind w:left="94"/>
             </w:pPr>
             <w:r>
-              <w:t xml:space="preserve">    "password": "myNewPassword"</w:t>
+              <w:t xml:space="preserve">    "password": "</w:t>
+            </w:r>
+            <w:proofErr w:type="spellStart"/>
+            <w:r>
+              <w:t>myNewPassword</w:t>
+            </w:r>
+            <w:proofErr w:type="spellEnd"/>
+            <w:r>
+              <w:t>"</w:t>
             </w:r>
           </w:p>
           <w:p>
@@ -2555,7 +3196,21 @@
               <w:rPr>
                 <w:spacing w:val="-5"/>
               </w:rPr>
-              <w:t xml:space="preserve">  "firstName": "Updated",</w:t>
+              <w:t xml:space="preserve">  "</w:t>
+            </w:r>
+            <w:proofErr w:type="spellStart"/>
+            <w:r>
+              <w:rPr>
+                <w:spacing w:val="-5"/>
+              </w:rPr>
+              <w:t>firstName</w:t>
+            </w:r>
+            <w:proofErr w:type="spellEnd"/>
+            <w:r>
+              <w:rPr>
+                <w:spacing w:val="-5"/>
+              </w:rPr>
+              <w:t>": "Updated",</w:t>
             </w:r>
           </w:p>
           <w:p>
@@ -2570,7 +3225,21 @@
               <w:rPr>
                 <w:spacing w:val="-5"/>
               </w:rPr>
-              <w:t xml:space="preserve">  "lastName": "Username",</w:t>
+              <w:t xml:space="preserve">  "</w:t>
+            </w:r>
+            <w:proofErr w:type="spellStart"/>
+            <w:r>
+              <w:rPr>
+                <w:spacing w:val="-5"/>
+              </w:rPr>
+              <w:t>lastName</w:t>
+            </w:r>
+            <w:proofErr w:type="spellEnd"/>
+            <w:r>
+              <w:rPr>
+                <w:spacing w:val="-5"/>
+              </w:rPr>
+              <w:t>": "Username",</w:t>
             </w:r>
           </w:p>
           <w:p>
@@ -2850,7 +3519,21 @@
               <w:rPr>
                 <w:spacing w:val="-5"/>
               </w:rPr>
-              <w:t xml:space="preserve">  "firstName": "Test",</w:t>
+              <w:t xml:space="preserve">  "</w:t>
+            </w:r>
+            <w:proofErr w:type="spellStart"/>
+            <w:r>
+              <w:rPr>
+                <w:spacing w:val="-5"/>
+              </w:rPr>
+              <w:t>firstName</w:t>
+            </w:r>
+            <w:proofErr w:type="spellEnd"/>
+            <w:r>
+              <w:rPr>
+                <w:spacing w:val="-5"/>
+              </w:rPr>
+              <w:t>": "Test",</w:t>
             </w:r>
           </w:p>
           <w:p>
@@ -2865,7 +3548,21 @@
               <w:rPr>
                 <w:spacing w:val="-5"/>
               </w:rPr>
-              <w:t xml:space="preserve">  "lastName": "User",</w:t>
+              <w:t xml:space="preserve">  "</w:t>
+            </w:r>
+            <w:proofErr w:type="spellStart"/>
+            <w:r>
+              <w:rPr>
+                <w:spacing w:val="-5"/>
+              </w:rPr>
+              <w:t>lastName</w:t>
+            </w:r>
+            <w:proofErr w:type="spellEnd"/>
+            <w:r>
+              <w:rPr>
+                <w:spacing w:val="-5"/>
+              </w:rPr>
+              <w:t>": "User",</w:t>
             </w:r>
           </w:p>
           <w:p>
@@ -3043,18 +3740,22 @@
         <w:spacing w:before="127" w:line="360" w:lineRule="auto"/>
         <w:ind w:left="1080" w:right="1480"/>
       </w:pPr>
+      <w:proofErr w:type="spellStart"/>
       <w:r>
         <w:t>Mengukur</w:t>
       </w:r>
+      <w:proofErr w:type="spellEnd"/>
       <w:r>
         <w:rPr>
           <w:spacing w:val="-5"/>
         </w:rPr>
         <w:t xml:space="preserve"> </w:t>
       </w:r>
+      <w:proofErr w:type="spellStart"/>
       <w:r>
         <w:t>sejauh</w:t>
       </w:r>
+      <w:proofErr w:type="spellEnd"/>
       <w:r>
         <w:rPr>
           <w:spacing w:val="-5"/>
@@ -3070,36 +3771,44 @@
         </w:rPr>
         <w:t xml:space="preserve"> </w:t>
       </w:r>
+      <w:proofErr w:type="spellStart"/>
       <w:r>
         <w:t>aplikasi</w:t>
       </w:r>
+      <w:proofErr w:type="spellEnd"/>
       <w:r>
         <w:rPr>
           <w:spacing w:val="-5"/>
         </w:rPr>
         <w:t xml:space="preserve"> </w:t>
       </w:r>
+      <w:proofErr w:type="spellStart"/>
       <w:r>
         <w:t>dapat</w:t>
       </w:r>
+      <w:proofErr w:type="spellEnd"/>
       <w:r>
         <w:rPr>
           <w:spacing w:val="-5"/>
         </w:rPr>
         <w:t xml:space="preserve"> </w:t>
       </w:r>
+      <w:proofErr w:type="spellStart"/>
       <w:r>
         <w:t>menangani</w:t>
       </w:r>
+      <w:proofErr w:type="spellEnd"/>
       <w:r>
         <w:rPr>
           <w:spacing w:val="-5"/>
         </w:rPr>
         <w:t xml:space="preserve"> </w:t>
       </w:r>
+      <w:proofErr w:type="spellStart"/>
       <w:r>
         <w:t>beban</w:t>
       </w:r>
+      <w:proofErr w:type="spellEnd"/>
       <w:r>
         <w:rPr>
           <w:spacing w:val="-5"/>
@@ -3124,17 +3833,48 @@
         </w:rPr>
         <w:t xml:space="preserve"> </w:t>
       </w:r>
+      <w:proofErr w:type="spellStart"/>
       <w:r>
         <w:t>tinggi</w:t>
       </w:r>
+      <w:proofErr w:type="spellEnd"/>
       <w:r>
         <w:rPr>
           <w:spacing w:val="-5"/>
         </w:rPr>
         <w:t xml:space="preserve"> </w:t>
       </w:r>
-      <w:r>
-        <w:t>selama periode waktu tertentu.</w:t>
+      <w:proofErr w:type="spellStart"/>
+      <w:r>
+        <w:t>selama</w:t>
+      </w:r>
+      <w:proofErr w:type="spellEnd"/>
+      <w:r>
+        <w:t xml:space="preserve"> </w:t>
+      </w:r>
+      <w:proofErr w:type="spellStart"/>
+      <w:r>
+        <w:t>periode</w:t>
+      </w:r>
+      <w:proofErr w:type="spellEnd"/>
+      <w:r>
+        <w:t xml:space="preserve"> </w:t>
+      </w:r>
+      <w:proofErr w:type="spellStart"/>
+      <w:r>
+        <w:t>waktu</w:t>
+      </w:r>
+      <w:proofErr w:type="spellEnd"/>
+      <w:r>
+        <w:t xml:space="preserve"> </w:t>
+      </w:r>
+      <w:proofErr w:type="spellStart"/>
+      <w:r>
+        <w:t>tertentu</w:t>
+      </w:r>
+      <w:proofErr w:type="spellEnd"/>
+      <w:r>
+        <w:t>.</w:t>
       </w:r>
     </w:p>
     <w:p>
@@ -3166,7 +3906,25 @@
           <w:b/>
           <w:spacing w:val="-2"/>
         </w:rPr>
-        <w:t>Langkah-langkah:</w:t>
+        <w:t>Langkah-</w:t>
+      </w:r>
+      <w:proofErr w:type="spellStart"/>
+      <w:r>
+        <w:rPr>
+          <w:rFonts w:ascii="Arial"/>
+          <w:b/>
+          <w:spacing w:val="-2"/>
+        </w:rPr>
+        <w:t>langkah</w:t>
+      </w:r>
+      <w:proofErr w:type="spellEnd"/>
+      <w:r>
+        <w:rPr>
+          <w:rFonts w:ascii="Arial"/>
+          <w:b/>
+          <w:spacing w:val="-2"/>
+        </w:rPr>
+        <w:t>:</w:t>
       </w:r>
     </w:p>
     <w:p>
@@ -3175,9 +3933,11 @@
         <w:spacing w:before="127" w:line="360" w:lineRule="auto"/>
         <w:ind w:left="1080" w:right="1480"/>
       </w:pPr>
+      <w:proofErr w:type="spellStart"/>
       <w:r>
         <w:t>Simulasikan</w:t>
       </w:r>
+      <w:proofErr w:type="spellEnd"/>
       <w:r>
         <w:rPr>
           <w:spacing w:val="-4"/>
@@ -3193,18 +3953,22 @@
         </w:rPr>
         <w:t xml:space="preserve"> </w:t>
       </w:r>
+      <w:proofErr w:type="spellStart"/>
       <w:r>
         <w:t>dimulai</w:t>
       </w:r>
+      <w:proofErr w:type="spellEnd"/>
       <w:r>
         <w:rPr>
           <w:spacing w:val="-4"/>
         </w:rPr>
         <w:t xml:space="preserve"> </w:t>
       </w:r>
+      <w:proofErr w:type="spellStart"/>
       <w:r>
         <w:t>dari</w:t>
       </w:r>
+      <w:proofErr w:type="spellEnd"/>
       <w:r>
         <w:rPr>
           <w:spacing w:val="-4"/>
@@ -3265,17 +4029,32 @@
         </w:rPr>
         <w:t xml:space="preserve"> </w:t>
       </w:r>
+      <w:proofErr w:type="spellStart"/>
       <w:r>
         <w:t>diawali</w:t>
       </w:r>
+      <w:proofErr w:type="spellEnd"/>
       <w:r>
         <w:rPr>
           <w:spacing w:val="-4"/>
         </w:rPr>
         <w:t xml:space="preserve"> </w:t>
       </w:r>
-      <w:r>
-        <w:t>dengan 5 detik.</w:t>
+      <w:proofErr w:type="spellStart"/>
+      <w:r>
+        <w:t>dengan</w:t>
+      </w:r>
+      <w:proofErr w:type="spellEnd"/>
+      <w:r>
+        <w:t xml:space="preserve"> 5 </w:t>
+      </w:r>
+      <w:proofErr w:type="spellStart"/>
+      <w:r>
+        <w:t>detik</w:t>
+      </w:r>
+      <w:proofErr w:type="spellEnd"/>
+      <w:r>
+        <w:t>.</w:t>
       </w:r>
     </w:p>
     <w:p>
@@ -3301,6 +4080,7 @@
           <w:b/>
         </w:rPr>
       </w:pPr>
+      <w:proofErr w:type="gramStart"/>
       <w:r>
         <w:rPr>
           <w:rFonts w:ascii="Arial"/>
@@ -3324,6 +4104,7 @@
         </w:rPr>
         <w:t>:</w:t>
       </w:r>
+      <w:proofErr w:type="gramEnd"/>
     </w:p>
     <w:p>
       <w:pPr>
@@ -3332,7 +4113,11 @@
         <w:ind w:left="1080"/>
       </w:pPr>
       <w:r>
-        <w:t>BASE_URL</w:t>
+        <w:t>BASE_</w:t>
+      </w:r>
+      <w:proofErr w:type="gramStart"/>
+      <w:r>
+        <w:t>URL</w:t>
       </w:r>
       <w:r>
         <w:rPr>
@@ -3343,6 +4128,7 @@
       <w:r>
         <w:t>:</w:t>
       </w:r>
+      <w:proofErr w:type="gramEnd"/>
       <w:r>
         <w:rPr>
           <w:spacing w:val="-4"/>
@@ -3365,6 +4151,7 @@
         <w:spacing w:before="1"/>
         <w:ind w:left="1080"/>
       </w:pPr>
+      <w:proofErr w:type="gramStart"/>
       <w:r>
         <w:rPr>
           <w:spacing w:val="-7"/>
@@ -3383,6 +4170,7 @@
         </w:rPr>
         <w:t>:</w:t>
       </w:r>
+      <w:proofErr w:type="gramEnd"/>
     </w:p>
     <w:p>
       <w:pPr>
@@ -3406,6 +4194,7 @@
         </w:rPr>
         <w:t xml:space="preserve"> </w:t>
       </w:r>
+      <w:proofErr w:type="gramStart"/>
       <w:r>
         <w:t>1</w:t>
       </w:r>
@@ -3418,6 +4207,7 @@
       <w:r>
         <w:t>:</w:t>
       </w:r>
+      <w:proofErr w:type="gramEnd"/>
       <w:r>
         <w:rPr>
           <w:spacing w:val="-3"/>
@@ -3463,7 +4253,21 @@
         <w:rPr>
           <w:spacing w:val="-2"/>
         </w:rPr>
-        <w:t xml:space="preserve">Path 2 : [POST] </w:t>
+        <w:t xml:space="preserve">Path </w:t>
+      </w:r>
+      <w:proofErr w:type="gramStart"/>
+      <w:r>
+        <w:rPr>
+          <w:spacing w:val="-2"/>
+        </w:rPr>
+        <w:t>2 :</w:t>
+      </w:r>
+      <w:proofErr w:type="gramEnd"/>
+      <w:r>
+        <w:rPr>
+          <w:spacing w:val="-2"/>
+        </w:rPr>
+        <w:t xml:space="preserve"> [POST] </w:t>
       </w:r>
       <w:r>
         <w:rPr>
@@ -3495,7 +4299,21 @@
         <w:rPr>
           <w:spacing w:val="-2"/>
         </w:rPr>
-        <w:t>Path 3 : [</w:t>
+        <w:t xml:space="preserve">Path </w:t>
+      </w:r>
+      <w:proofErr w:type="gramStart"/>
+      <w:r>
+        <w:rPr>
+          <w:spacing w:val="-2"/>
+        </w:rPr>
+        <w:t>3 :</w:t>
+      </w:r>
+      <w:proofErr w:type="gramEnd"/>
+      <w:r>
+        <w:rPr>
+          <w:spacing w:val="-2"/>
+        </w:rPr>
+        <w:t xml:space="preserve"> [</w:t>
       </w:r>
       <w:r>
         <w:rPr>
@@ -3530,7 +4348,15 @@
         <w:ind w:left="1438" w:hanging="333"/>
       </w:pPr>
       <w:r>
-        <w:t>Path 4 : [</w:t>
+        <w:t xml:space="preserve">Path </w:t>
+      </w:r>
+      <w:proofErr w:type="gramStart"/>
+      <w:r>
+        <w:t>4 :</w:t>
+      </w:r>
+      <w:proofErr w:type="gramEnd"/>
+      <w:r>
+        <w:t xml:space="preserve"> [</w:t>
       </w:r>
       <w:r>
         <w:t>PATCH</w:t>
@@ -3559,7 +4385,15 @@
         <w:ind w:left="1438" w:hanging="333"/>
       </w:pPr>
       <w:r>
-        <w:t>Path 5 : [</w:t>
+        <w:t xml:space="preserve">Path </w:t>
+      </w:r>
+      <w:proofErr w:type="gramStart"/>
+      <w:r>
+        <w:t>5 :</w:t>
+      </w:r>
+      <w:proofErr w:type="gramEnd"/>
+      <w:r>
+        <w:t xml:space="preserve"> [</w:t>
       </w:r>
       <w:r>
         <w:t>GET</w:t>
@@ -3588,7 +4422,15 @@
         <w:ind w:left="1438" w:hanging="333"/>
       </w:pPr>
       <w:r>
-        <w:t>Path 6 : [</w:t>
+        <w:t xml:space="preserve">Path </w:t>
+      </w:r>
+      <w:proofErr w:type="gramStart"/>
+      <w:r>
+        <w:t>6 :</w:t>
+      </w:r>
+      <w:proofErr w:type="gramEnd"/>
+      <w:r>
+        <w:t xml:space="preserve"> [</w:t>
       </w:r>
       <w:r>
         <w:t>DELETE</w:t>
@@ -3678,7 +4520,11 @@
         <w:t xml:space="preserve"> </w:t>
       </w:r>
       <w:r>
-        <w:t>(User)</w:t>
+        <w:t>(User</w:t>
+      </w:r>
+      <w:proofErr w:type="gramStart"/>
+      <w:r>
+        <w:t>)</w:t>
       </w:r>
       <w:r>
         <w:rPr>
@@ -3689,6 +4535,7 @@
       <w:r>
         <w:t>:</w:t>
       </w:r>
+      <w:proofErr w:type="gramEnd"/>
       <w:r>
         <w:rPr>
           <w:spacing w:val="-4"/>
@@ -3742,7 +4589,11 @@
         <w:t xml:space="preserve"> </w:t>
       </w:r>
       <w:r>
-        <w:t>seconds)</w:t>
+        <w:t>seconds</w:t>
+      </w:r>
+      <w:proofErr w:type="gramStart"/>
+      <w:r>
+        <w:t>)</w:t>
       </w:r>
       <w:r>
         <w:rPr>
@@ -3753,6 +4604,7 @@
       <w:r>
         <w:t>:</w:t>
       </w:r>
+      <w:proofErr w:type="gramEnd"/>
       <w:r>
         <w:rPr>
           <w:spacing w:val="-5"/>
@@ -3787,6 +4639,7 @@
         </w:rPr>
         <w:t xml:space="preserve"> </w:t>
       </w:r>
+      <w:proofErr w:type="gramStart"/>
       <w:r>
         <w:t>Count</w:t>
       </w:r>
@@ -3799,6 +4652,7 @@
       <w:r>
         <w:t>:</w:t>
       </w:r>
+      <w:proofErr w:type="gramEnd"/>
       <w:r>
         <w:rPr>
           <w:spacing w:val="-3"/>
@@ -3830,14 +4684,147 @@
         <w:ind w:left="720" w:right="1449"/>
         <w:jc w:val="both"/>
       </w:pPr>
-      <w:r>
-        <w:t xml:space="preserve">Deskripsi: Dengan skenario di atas, maka thread akan dilakukan sebanyak 10 kali, dimana tiap thread dilakukan selama 0,5 (5/10) detik sebelum berganti ke thread </w:t>
-      </w:r>
+      <w:proofErr w:type="spellStart"/>
+      <w:r>
+        <w:t>Deskripsi</w:t>
+      </w:r>
+      <w:proofErr w:type="spellEnd"/>
+      <w:r>
+        <w:t xml:space="preserve">: </w:t>
+      </w:r>
+      <w:proofErr w:type="spellStart"/>
+      <w:r>
+        <w:t>Dengan</w:t>
+      </w:r>
+      <w:proofErr w:type="spellEnd"/>
+      <w:r>
+        <w:t xml:space="preserve"> </w:t>
+      </w:r>
+      <w:proofErr w:type="spellStart"/>
+      <w:r>
+        <w:t>skenario</w:t>
+      </w:r>
+      <w:proofErr w:type="spellEnd"/>
+      <w:r>
+        <w:t xml:space="preserve"> di </w:t>
+      </w:r>
+      <w:proofErr w:type="spellStart"/>
+      <w:r>
+        <w:t>atas</w:t>
+      </w:r>
+      <w:proofErr w:type="spellEnd"/>
+      <w:r>
+        <w:t xml:space="preserve">, </w:t>
+      </w:r>
+      <w:proofErr w:type="spellStart"/>
+      <w:r>
+        <w:t>maka</w:t>
+      </w:r>
+      <w:proofErr w:type="spellEnd"/>
+      <w:r>
+        <w:t xml:space="preserve"> thread </w:t>
+      </w:r>
+      <w:proofErr w:type="spellStart"/>
+      <w:r>
+        <w:t>akan</w:t>
+      </w:r>
+      <w:proofErr w:type="spellEnd"/>
+      <w:r>
+        <w:t xml:space="preserve"> </w:t>
+      </w:r>
+      <w:proofErr w:type="spellStart"/>
+      <w:r>
+        <w:t>dilakukan</w:t>
+      </w:r>
+      <w:proofErr w:type="spellEnd"/>
+      <w:r>
+        <w:t xml:space="preserve"> </w:t>
+      </w:r>
+      <w:proofErr w:type="spellStart"/>
+      <w:r>
+        <w:t>sebanyak</w:t>
+      </w:r>
+      <w:proofErr w:type="spellEnd"/>
+      <w:r>
+        <w:t xml:space="preserve"> 10 kali, </w:t>
+      </w:r>
+      <w:proofErr w:type="spellStart"/>
+      <w:r>
+        <w:t>dimana</w:t>
+      </w:r>
+      <w:proofErr w:type="spellEnd"/>
+      <w:r>
+        <w:t xml:space="preserve"> </w:t>
+      </w:r>
+      <w:proofErr w:type="spellStart"/>
+      <w:r>
+        <w:t>tiap</w:t>
+      </w:r>
+      <w:proofErr w:type="spellEnd"/>
+      <w:r>
+        <w:t xml:space="preserve"> thread </w:t>
+      </w:r>
+      <w:proofErr w:type="spellStart"/>
+      <w:r>
+        <w:t>dilakukan</w:t>
+      </w:r>
+      <w:proofErr w:type="spellEnd"/>
+      <w:r>
+        <w:t xml:space="preserve"> </w:t>
+      </w:r>
+      <w:proofErr w:type="spellStart"/>
+      <w:r>
+        <w:t>selama</w:t>
+      </w:r>
+      <w:proofErr w:type="spellEnd"/>
+      <w:r>
+        <w:t xml:space="preserve"> 0,5 (5/10) </w:t>
+      </w:r>
+      <w:proofErr w:type="spellStart"/>
+      <w:r>
+        <w:t>detik</w:t>
+      </w:r>
+      <w:proofErr w:type="spellEnd"/>
+      <w:r>
+        <w:t xml:space="preserve"> </w:t>
+      </w:r>
+      <w:proofErr w:type="spellStart"/>
+      <w:r>
+        <w:t>sebelum</w:t>
+      </w:r>
+      <w:proofErr w:type="spellEnd"/>
+      <w:r>
+        <w:t xml:space="preserve"> </w:t>
+      </w:r>
+      <w:proofErr w:type="spellStart"/>
+      <w:r>
+        <w:t>berganti</w:t>
+      </w:r>
+      <w:proofErr w:type="spellEnd"/>
+      <w:r>
+        <w:t xml:space="preserve"> </w:t>
+      </w:r>
+      <w:proofErr w:type="spellStart"/>
+      <w:r>
+        <w:t>ke</w:t>
+      </w:r>
+      <w:proofErr w:type="spellEnd"/>
+      <w:r>
+        <w:t xml:space="preserve"> thread </w:t>
+      </w:r>
+      <w:proofErr w:type="spellStart"/>
       <w:r>
         <w:rPr>
           <w:spacing w:val="-2"/>
         </w:rPr>
-        <w:t>berikutnya.</w:t>
+        <w:t>berikutnya</w:t>
+      </w:r>
+      <w:proofErr w:type="spellEnd"/>
+      <w:r>
+        <w:rPr>
+          <w:spacing w:val="-2"/>
+        </w:rPr>
+        <w:t>.</w:t>
       </w:r>
     </w:p>
     <w:p>
@@ -3863,6 +4850,7 @@
           <w:b/>
         </w:rPr>
       </w:pPr>
+      <w:proofErr w:type="gramStart"/>
       <w:r>
         <w:rPr>
           <w:rFonts w:ascii="Arial"/>
@@ -3886,6 +4874,7 @@
         </w:rPr>
         <w:t>:</w:t>
       </w:r>
+      <w:proofErr w:type="gramEnd"/>
     </w:p>
     <w:p>
       <w:pPr>
@@ -4377,6 +5366,7 @@
         </w:rPr>
         <w:t xml:space="preserve"> </w:t>
       </w:r>
+      <w:proofErr w:type="spellStart"/>
       <w:r>
         <w:rPr>
           <w:rFonts w:ascii="Arial"/>
@@ -4384,6 +5374,7 @@
         </w:rPr>
         <w:t>dari</w:t>
       </w:r>
+      <w:proofErr w:type="spellEnd"/>
       <w:r>
         <w:rPr>
           <w:rFonts w:ascii="Arial"/>
@@ -4392,6 +5383,7 @@
         </w:rPr>
         <w:t xml:space="preserve"> </w:t>
       </w:r>
+      <w:proofErr w:type="spellStart"/>
       <w:r>
         <w:rPr>
           <w:rFonts w:ascii="Arial"/>
@@ -4399,6 +5391,7 @@
         </w:rPr>
         <w:t>hasil</w:t>
       </w:r>
+      <w:proofErr w:type="spellEnd"/>
       <w:r>
         <w:rPr>
           <w:rFonts w:ascii="Arial"/>
@@ -4423,72 +5416,88 @@
         <w:ind w:left="1440"/>
         <w:jc w:val="both"/>
       </w:pPr>
+      <w:proofErr w:type="spellStart"/>
       <w:r>
         <w:t>Berdasarkan</w:t>
       </w:r>
+      <w:proofErr w:type="spellEnd"/>
       <w:r>
         <w:rPr>
           <w:spacing w:val="38"/>
         </w:rPr>
         <w:t xml:space="preserve"> </w:t>
       </w:r>
+      <w:proofErr w:type="spellStart"/>
       <w:r>
         <w:t>hasil</w:t>
       </w:r>
+      <w:proofErr w:type="spellEnd"/>
       <w:r>
         <w:rPr>
           <w:spacing w:val="38"/>
         </w:rPr>
         <w:t xml:space="preserve"> </w:t>
       </w:r>
+      <w:proofErr w:type="spellStart"/>
       <w:r>
         <w:t>diatas</w:t>
       </w:r>
+      <w:proofErr w:type="spellEnd"/>
       <w:r>
         <w:rPr>
           <w:spacing w:val="39"/>
         </w:rPr>
         <w:t xml:space="preserve"> </w:t>
       </w:r>
+      <w:proofErr w:type="spellStart"/>
       <w:r>
         <w:t>dapat</w:t>
       </w:r>
+      <w:proofErr w:type="spellEnd"/>
       <w:r>
         <w:rPr>
           <w:spacing w:val="38"/>
         </w:rPr>
         <w:t xml:space="preserve"> </w:t>
       </w:r>
+      <w:proofErr w:type="spellStart"/>
       <w:r>
         <w:t>terlihat</w:t>
       </w:r>
+      <w:proofErr w:type="spellEnd"/>
       <w:r>
         <w:rPr>
           <w:spacing w:val="24"/>
         </w:rPr>
         <w:t xml:space="preserve"> </w:t>
       </w:r>
+      <w:proofErr w:type="spellStart"/>
       <w:r>
         <w:t>bahwa</w:t>
       </w:r>
+      <w:proofErr w:type="spellEnd"/>
       <w:r>
         <w:rPr>
           <w:spacing w:val="25"/>
         </w:rPr>
         <w:t xml:space="preserve"> </w:t>
       </w:r>
+      <w:proofErr w:type="spellStart"/>
       <w:r>
         <w:t>dari</w:t>
       </w:r>
+      <w:proofErr w:type="spellEnd"/>
       <w:r>
         <w:rPr>
           <w:spacing w:val="24"/>
         </w:rPr>
         <w:t xml:space="preserve"> </w:t>
       </w:r>
+      <w:proofErr w:type="spellStart"/>
       <w:r>
         <w:t>semua</w:t>
       </w:r>
+      <w:proofErr w:type="spellEnd"/>
       <w:r>
         <w:rPr>
           <w:spacing w:val="24"/>
@@ -4504,9 +5513,11 @@
         </w:rPr>
         <w:t xml:space="preserve"> </w:t>
       </w:r>
+      <w:proofErr w:type="spellStart"/>
       <w:r>
         <w:t>dengan</w:t>
       </w:r>
+      <w:proofErr w:type="spellEnd"/>
       <w:r>
         <w:rPr>
           <w:spacing w:val="25"/>
@@ -4554,27 +5565,33 @@
         </w:rPr>
         <w:t xml:space="preserve"> </w:t>
       </w:r>
+      <w:proofErr w:type="spellStart"/>
       <w:r>
         <w:t>dijalankan</w:t>
       </w:r>
+      <w:proofErr w:type="spellEnd"/>
       <w:r>
         <w:rPr>
           <w:spacing w:val="40"/>
         </w:rPr>
         <w:t xml:space="preserve"> </w:t>
       </w:r>
+      <w:proofErr w:type="spellStart"/>
       <w:r>
         <w:t>dalam</w:t>
       </w:r>
+      <w:proofErr w:type="spellEnd"/>
       <w:r>
         <w:rPr>
           <w:spacing w:val="40"/>
         </w:rPr>
         <w:t xml:space="preserve"> </w:t>
       </w:r>
+      <w:proofErr w:type="spellStart"/>
       <w:r>
         <w:t>waktu</w:t>
       </w:r>
+      <w:proofErr w:type="spellEnd"/>
       <w:r>
         <w:rPr>
           <w:spacing w:val="40"/>
@@ -4590,8 +5607,13 @@
         </w:rPr>
         <w:t xml:space="preserve"> </w:t>
       </w:r>
-      <w:r>
-        <w:t>detik(ramp-up)</w:t>
+      <w:proofErr w:type="spellStart"/>
+      <w:r>
+        <w:t>detik</w:t>
+      </w:r>
+      <w:proofErr w:type="spellEnd"/>
+      <w:r>
+        <w:t>(ramp-up)</w:t>
       </w:r>
       <w:r>
         <w:rPr>
@@ -4599,27 +5621,129 @@
         </w:rPr>
         <w:t xml:space="preserve"> </w:t>
       </w:r>
+      <w:proofErr w:type="spellStart"/>
       <w:r>
         <w:t>dibutuhkan</w:t>
       </w:r>
+      <w:proofErr w:type="spellEnd"/>
       <w:r>
         <w:rPr>
           <w:spacing w:val="40"/>
         </w:rPr>
         <w:t xml:space="preserve"> </w:t>
       </w:r>
-      <w:r>
-        <w:t>waktu rata-rata 394.24 ms (0.39 detik), hal ini dapat termasuk kedalam kategori “Good” yang berarti Sistem merespons dengan</w:t>
-      </w:r>
+      <w:proofErr w:type="spellStart"/>
+      <w:r>
+        <w:t>waktu</w:t>
+      </w:r>
+      <w:proofErr w:type="spellEnd"/>
+      <w:r>
+        <w:t xml:space="preserve"> rata-rata 394.24 </w:t>
+      </w:r>
+      <w:proofErr w:type="spellStart"/>
+      <w:r>
+        <w:t>ms</w:t>
+      </w:r>
+      <w:proofErr w:type="spellEnd"/>
+      <w:r>
+        <w:t xml:space="preserve"> (0.39 </w:t>
+      </w:r>
+      <w:proofErr w:type="spellStart"/>
+      <w:r>
+        <w:t>detik</w:t>
+      </w:r>
+      <w:proofErr w:type="spellEnd"/>
+      <w:r>
+        <w:t xml:space="preserve">), </w:t>
+      </w:r>
+      <w:proofErr w:type="spellStart"/>
+      <w:r>
+        <w:t>hal</w:t>
+      </w:r>
+      <w:proofErr w:type="spellEnd"/>
+      <w:r>
+        <w:t xml:space="preserve"> </w:t>
+      </w:r>
+      <w:proofErr w:type="spellStart"/>
+      <w:r>
+        <w:t>ini</w:t>
+      </w:r>
+      <w:proofErr w:type="spellEnd"/>
+      <w:r>
+        <w:t xml:space="preserve"> </w:t>
+      </w:r>
+      <w:proofErr w:type="spellStart"/>
+      <w:r>
+        <w:t>dapat</w:t>
+      </w:r>
+      <w:proofErr w:type="spellEnd"/>
+      <w:r>
+        <w:t xml:space="preserve"> </w:t>
+      </w:r>
+      <w:proofErr w:type="spellStart"/>
+      <w:r>
+        <w:t>termasuk</w:t>
+      </w:r>
+      <w:proofErr w:type="spellEnd"/>
+      <w:r>
+        <w:t xml:space="preserve"> </w:t>
+      </w:r>
+      <w:proofErr w:type="spellStart"/>
+      <w:r>
+        <w:t>kedalam</w:t>
+      </w:r>
+      <w:proofErr w:type="spellEnd"/>
+      <w:r>
+        <w:t xml:space="preserve"> </w:t>
+      </w:r>
+      <w:proofErr w:type="spellStart"/>
+      <w:r>
+        <w:t>kategori</w:t>
+      </w:r>
+      <w:proofErr w:type="spellEnd"/>
+      <w:r>
+        <w:t xml:space="preserve"> “Good” yang </w:t>
+      </w:r>
+      <w:proofErr w:type="spellStart"/>
+      <w:r>
+        <w:t>berarti</w:t>
+      </w:r>
+      <w:proofErr w:type="spellEnd"/>
+      <w:r>
+        <w:t xml:space="preserve"> </w:t>
+      </w:r>
+      <w:proofErr w:type="spellStart"/>
+      <w:r>
+        <w:t>Sistem</w:t>
+      </w:r>
+      <w:proofErr w:type="spellEnd"/>
+      <w:r>
+        <w:t xml:space="preserve"> </w:t>
+      </w:r>
+      <w:proofErr w:type="spellStart"/>
+      <w:r>
+        <w:t>merespons</w:t>
+      </w:r>
+      <w:proofErr w:type="spellEnd"/>
+      <w:r>
+        <w:t xml:space="preserve"> </w:t>
+      </w:r>
+      <w:proofErr w:type="spellStart"/>
+      <w:r>
+        <w:t>dengan</w:t>
+      </w:r>
+      <w:proofErr w:type="spellEnd"/>
       <w:r>
         <w:rPr>
           <w:spacing w:val="-4"/>
         </w:rPr>
         <w:t xml:space="preserve"> </w:t>
       </w:r>
+      <w:proofErr w:type="spellStart"/>
       <w:r>
         <w:t>cepat</w:t>
       </w:r>
+      <w:proofErr w:type="spellEnd"/>
       <w:r>
         <w:rPr>
           <w:spacing w:val="-4"/>
@@ -4635,35 +5759,326 @@
         </w:rPr>
         <w:t xml:space="preserve"> </w:t>
       </w:r>
+      <w:proofErr w:type="spellStart"/>
       <w:r>
         <w:t>pengguna</w:t>
       </w:r>
+      <w:proofErr w:type="spellEnd"/>
       <w:r>
         <w:rPr>
           <w:spacing w:val="-4"/>
         </w:rPr>
         <w:t xml:space="preserve"> </w:t>
       </w:r>
+      <w:proofErr w:type="spellStart"/>
       <w:r>
         <w:t>mengalami</w:t>
       </w:r>
+      <w:proofErr w:type="spellEnd"/>
       <w:r>
         <w:rPr>
           <w:spacing w:val="-4"/>
         </w:rPr>
         <w:t xml:space="preserve"> </w:t>
       </w:r>
+      <w:proofErr w:type="spellStart"/>
       <w:r>
         <w:t>sedikit</w:t>
       </w:r>
+      <w:proofErr w:type="spellEnd"/>
       <w:r>
         <w:rPr>
           <w:spacing w:val="-4"/>
         </w:rPr>
         <w:t xml:space="preserve"> </w:t>
       </w:r>
-      <w:r>
-        <w:t>atau tanpa penundaan. Waktu respon minimum sebesar 249 ms (0.25 s), maximum sebesar 943 ms (0.94 s) Dari throughput kita dapat melihat server mampu mengeksekusi 18.5 thread per detik. Error 0% berarti tidak ada kesalahan dalam pengujian. Dengan demikian dapat disimpulkan bahwa sistem memiliki performa yang baik dan dapat diandalkan dalam menghadapi beban pengguna yang tinggi.</w:t>
+      <w:proofErr w:type="spellStart"/>
+      <w:r>
+        <w:t>atau</w:t>
+      </w:r>
+      <w:proofErr w:type="spellEnd"/>
+      <w:r>
+        <w:t xml:space="preserve"> </w:t>
+      </w:r>
+      <w:proofErr w:type="spellStart"/>
+      <w:r>
+        <w:t>tanpa</w:t>
+      </w:r>
+      <w:proofErr w:type="spellEnd"/>
+      <w:r>
+        <w:t xml:space="preserve"> </w:t>
+      </w:r>
+      <w:proofErr w:type="spellStart"/>
+      <w:r>
+        <w:t>penundaan</w:t>
+      </w:r>
+      <w:proofErr w:type="spellEnd"/>
+      <w:r>
+        <w:t xml:space="preserve">. Waktu </w:t>
+      </w:r>
+      <w:proofErr w:type="spellStart"/>
+      <w:r>
+        <w:t>respon</w:t>
+      </w:r>
+      <w:proofErr w:type="spellEnd"/>
+      <w:r>
+        <w:t xml:space="preserve"> minimum </w:t>
+      </w:r>
+      <w:proofErr w:type="spellStart"/>
+      <w:r>
+        <w:t>sebesar</w:t>
+      </w:r>
+      <w:proofErr w:type="spellEnd"/>
+      <w:r>
+        <w:t xml:space="preserve"> 249 </w:t>
+      </w:r>
+      <w:proofErr w:type="spellStart"/>
+      <w:r>
+        <w:t>ms</w:t>
+      </w:r>
+      <w:proofErr w:type="spellEnd"/>
+      <w:r>
+        <w:t xml:space="preserve"> (0.25 s), maximum </w:t>
+      </w:r>
+      <w:proofErr w:type="spellStart"/>
+      <w:r>
+        <w:t>sebesar</w:t>
+      </w:r>
+      <w:proofErr w:type="spellEnd"/>
+      <w:r>
+        <w:t xml:space="preserve"> 943 </w:t>
+      </w:r>
+      <w:proofErr w:type="spellStart"/>
+      <w:r>
+        <w:t>ms</w:t>
+      </w:r>
+      <w:proofErr w:type="spellEnd"/>
+      <w:r>
+        <w:t xml:space="preserve"> (0.94 s) Dari throughput </w:t>
+      </w:r>
+      <w:proofErr w:type="spellStart"/>
+      <w:r>
+        <w:t>kita</w:t>
+      </w:r>
+      <w:proofErr w:type="spellEnd"/>
+      <w:r>
+        <w:t xml:space="preserve"> </w:t>
+      </w:r>
+      <w:proofErr w:type="spellStart"/>
+      <w:r>
+        <w:t>dapat</w:t>
+      </w:r>
+      <w:proofErr w:type="spellEnd"/>
+      <w:r>
+        <w:t xml:space="preserve"> </w:t>
+      </w:r>
+      <w:proofErr w:type="spellStart"/>
+      <w:r>
+        <w:t>melihat</w:t>
+      </w:r>
+      <w:proofErr w:type="spellEnd"/>
+      <w:r>
+        <w:t xml:space="preserve"> server </w:t>
+      </w:r>
+      <w:proofErr w:type="spellStart"/>
+      <w:r>
+        <w:t>mampu</w:t>
+      </w:r>
+      <w:proofErr w:type="spellEnd"/>
+      <w:r>
+        <w:t xml:space="preserve"> </w:t>
+      </w:r>
+      <w:proofErr w:type="spellStart"/>
+      <w:r>
+        <w:t>mengeksekusi</w:t>
+      </w:r>
+      <w:proofErr w:type="spellEnd"/>
+      <w:r>
+        <w:t xml:space="preserve"> 18.5 thread per </w:t>
+      </w:r>
+      <w:proofErr w:type="spellStart"/>
+      <w:r>
+        <w:t>detik</w:t>
+      </w:r>
+      <w:proofErr w:type="spellEnd"/>
+      <w:r>
+        <w:t xml:space="preserve">. Error 0% </w:t>
+      </w:r>
+      <w:proofErr w:type="spellStart"/>
+      <w:r>
+        <w:t>berarti</w:t>
+      </w:r>
+      <w:proofErr w:type="spellEnd"/>
+      <w:r>
+        <w:t xml:space="preserve"> </w:t>
+      </w:r>
+      <w:proofErr w:type="spellStart"/>
+      <w:r>
+        <w:t>tidak</w:t>
+      </w:r>
+      <w:proofErr w:type="spellEnd"/>
+      <w:r>
+        <w:t xml:space="preserve"> </w:t>
+      </w:r>
+      <w:proofErr w:type="spellStart"/>
+      <w:r>
+        <w:t>ada</w:t>
+      </w:r>
+      <w:proofErr w:type="spellEnd"/>
+      <w:r>
+        <w:t xml:space="preserve"> </w:t>
+      </w:r>
+      <w:proofErr w:type="spellStart"/>
+      <w:r>
+        <w:t>kesalahan</w:t>
+      </w:r>
+      <w:proofErr w:type="spellEnd"/>
+      <w:r>
+        <w:t xml:space="preserve"> </w:t>
+      </w:r>
+      <w:proofErr w:type="spellStart"/>
+      <w:r>
+        <w:t>dalam</w:t>
+      </w:r>
+      <w:proofErr w:type="spellEnd"/>
+      <w:r>
+        <w:t xml:space="preserve"> </w:t>
+      </w:r>
+      <w:proofErr w:type="spellStart"/>
+      <w:r>
+        <w:t>pengujian</w:t>
+      </w:r>
+      <w:proofErr w:type="spellEnd"/>
+      <w:r>
+        <w:t xml:space="preserve">. </w:t>
+      </w:r>
+      <w:proofErr w:type="spellStart"/>
+      <w:r>
+        <w:t>Dengan</w:t>
+      </w:r>
+      <w:proofErr w:type="spellEnd"/>
+      <w:r>
+        <w:t xml:space="preserve"> </w:t>
+      </w:r>
+      <w:proofErr w:type="spellStart"/>
+      <w:r>
+        <w:t>demikian</w:t>
+      </w:r>
+      <w:proofErr w:type="spellEnd"/>
+      <w:r>
+        <w:t xml:space="preserve"> </w:t>
+      </w:r>
+      <w:proofErr w:type="spellStart"/>
+      <w:r>
+        <w:t>dapat</w:t>
+      </w:r>
+      <w:proofErr w:type="spellEnd"/>
+      <w:r>
+        <w:t xml:space="preserve"> </w:t>
+      </w:r>
+      <w:proofErr w:type="spellStart"/>
+      <w:r>
+        <w:t>disimpulkan</w:t>
+      </w:r>
+      <w:proofErr w:type="spellEnd"/>
+      <w:r>
+        <w:t xml:space="preserve"> </w:t>
+      </w:r>
+      <w:proofErr w:type="spellStart"/>
+      <w:r>
+        <w:t>bahwa</w:t>
+      </w:r>
+      <w:proofErr w:type="spellEnd"/>
+      <w:r>
+        <w:t xml:space="preserve"> </w:t>
+      </w:r>
+      <w:proofErr w:type="spellStart"/>
+      <w:r>
+        <w:t>sistem</w:t>
+      </w:r>
+      <w:proofErr w:type="spellEnd"/>
+      <w:r>
+        <w:t xml:space="preserve"> </w:t>
+      </w:r>
+      <w:proofErr w:type="spellStart"/>
+      <w:r>
+        <w:t>memiliki</w:t>
+      </w:r>
+      <w:proofErr w:type="spellEnd"/>
+      <w:r>
+        <w:t xml:space="preserve"> </w:t>
+      </w:r>
+      <w:proofErr w:type="spellStart"/>
+      <w:r>
+        <w:t>performa</w:t>
+      </w:r>
+      <w:proofErr w:type="spellEnd"/>
+      <w:r>
+        <w:t xml:space="preserve"> yang </w:t>
+      </w:r>
+      <w:proofErr w:type="spellStart"/>
+      <w:r>
+        <w:t>baik</w:t>
+      </w:r>
+      <w:proofErr w:type="spellEnd"/>
+      <w:r>
+        <w:t xml:space="preserve"> dan </w:t>
+      </w:r>
+      <w:proofErr w:type="spellStart"/>
+      <w:r>
+        <w:t>dapat</w:t>
+      </w:r>
+      <w:proofErr w:type="spellEnd"/>
+      <w:r>
+        <w:t xml:space="preserve"> </w:t>
+      </w:r>
+      <w:proofErr w:type="spellStart"/>
+      <w:r>
+        <w:t>diandalkan</w:t>
+      </w:r>
+      <w:proofErr w:type="spellEnd"/>
+      <w:r>
+        <w:t xml:space="preserve"> </w:t>
+      </w:r>
+      <w:proofErr w:type="spellStart"/>
+      <w:r>
+        <w:t>dalam</w:t>
+      </w:r>
+      <w:proofErr w:type="spellEnd"/>
+      <w:r>
+        <w:t xml:space="preserve"> </w:t>
+      </w:r>
+      <w:proofErr w:type="spellStart"/>
+      <w:r>
+        <w:t>menghadapi</w:t>
+      </w:r>
+      <w:proofErr w:type="spellEnd"/>
+      <w:r>
+        <w:t xml:space="preserve"> </w:t>
+      </w:r>
+      <w:proofErr w:type="spellStart"/>
+      <w:r>
+        <w:t>beban</w:t>
+      </w:r>
+      <w:proofErr w:type="spellEnd"/>
+      <w:r>
+        <w:t xml:space="preserve"> </w:t>
+      </w:r>
+      <w:proofErr w:type="spellStart"/>
+      <w:r>
+        <w:t>pengguna</w:t>
+      </w:r>
+      <w:proofErr w:type="spellEnd"/>
+      <w:r>
+        <w:t xml:space="preserve"> yang </w:t>
+      </w:r>
+      <w:proofErr w:type="spellStart"/>
+      <w:r>
+        <w:t>tinggi</w:t>
+      </w:r>
+      <w:proofErr w:type="spellEnd"/>
+      <w:r>
+        <w:t>.</w:t>
       </w:r>
     </w:p>
     <w:p>
@@ -4783,54 +6198,66 @@
         <w:spacing w:before="126" w:line="360" w:lineRule="auto"/>
         <w:ind w:left="1080" w:right="1480"/>
       </w:pPr>
+      <w:proofErr w:type="spellStart"/>
       <w:r>
         <w:t>Mengukur</w:t>
       </w:r>
+      <w:proofErr w:type="spellEnd"/>
       <w:r>
         <w:rPr>
           <w:spacing w:val="-4"/>
         </w:rPr>
         <w:t xml:space="preserve"> </w:t>
       </w:r>
+      <w:proofErr w:type="spellStart"/>
       <w:r>
         <w:t>kinerja</w:t>
       </w:r>
+      <w:proofErr w:type="spellEnd"/>
       <w:r>
         <w:rPr>
           <w:spacing w:val="-4"/>
         </w:rPr>
         <w:t xml:space="preserve"> </w:t>
       </w:r>
+      <w:proofErr w:type="spellStart"/>
       <w:r>
         <w:t>sistem</w:t>
       </w:r>
+      <w:proofErr w:type="spellEnd"/>
       <w:r>
         <w:rPr>
           <w:spacing w:val="-4"/>
         </w:rPr>
         <w:t xml:space="preserve"> </w:t>
       </w:r>
+      <w:proofErr w:type="spellStart"/>
       <w:r>
         <w:t>selama</w:t>
       </w:r>
+      <w:proofErr w:type="spellEnd"/>
       <w:r>
         <w:rPr>
           <w:spacing w:val="-4"/>
         </w:rPr>
         <w:t xml:space="preserve"> </w:t>
       </w:r>
+      <w:proofErr w:type="spellStart"/>
       <w:r>
         <w:t>periode</w:t>
       </w:r>
+      <w:proofErr w:type="spellEnd"/>
       <w:r>
         <w:rPr>
           <w:spacing w:val="-4"/>
         </w:rPr>
         <w:t xml:space="preserve"> </w:t>
       </w:r>
+      <w:proofErr w:type="spellStart"/>
       <w:r>
         <w:t>waktu</w:t>
       </w:r>
+      <w:proofErr w:type="spellEnd"/>
       <w:r>
         <w:rPr>
           <w:spacing w:val="-4"/>
@@ -4855,36 +6282,52 @@
         </w:rPr>
         <w:t xml:space="preserve"> </w:t>
       </w:r>
+      <w:proofErr w:type="spellStart"/>
       <w:r>
         <w:t>untuk</w:t>
       </w:r>
+      <w:proofErr w:type="spellEnd"/>
       <w:r>
         <w:rPr>
           <w:spacing w:val="-4"/>
         </w:rPr>
         <w:t xml:space="preserve"> </w:t>
       </w:r>
+      <w:proofErr w:type="spellStart"/>
       <w:r>
         <w:t>menilai</w:t>
       </w:r>
+      <w:proofErr w:type="spellEnd"/>
       <w:r>
         <w:rPr>
           <w:spacing w:val="-4"/>
         </w:rPr>
         <w:t xml:space="preserve"> </w:t>
       </w:r>
+      <w:proofErr w:type="spellStart"/>
       <w:r>
         <w:t>daya</w:t>
       </w:r>
+      <w:proofErr w:type="spellEnd"/>
       <w:r>
         <w:rPr>
           <w:spacing w:val="-4"/>
         </w:rPr>
         <w:t xml:space="preserve"> </w:t>
       </w:r>
-      <w:r>
-        <w:t>tahan dan stabilitasnya</w:t>
-      </w:r>
+      <w:proofErr w:type="spellStart"/>
+      <w:r>
+        <w:t>tahan</w:t>
+      </w:r>
+      <w:proofErr w:type="spellEnd"/>
+      <w:r>
+        <w:t xml:space="preserve"> dan </w:t>
+      </w:r>
+      <w:proofErr w:type="spellStart"/>
+      <w:r>
+        <w:t>stabilitasnya</w:t>
+      </w:r>
+      <w:proofErr w:type="spellEnd"/>
     </w:p>
     <w:p>
       <w:pPr>
@@ -4915,7 +6358,25 @@
           <w:b/>
           <w:spacing w:val="-2"/>
         </w:rPr>
-        <w:t>Langkah-langkah:</w:t>
+        <w:t>Langkah-</w:t>
+      </w:r>
+      <w:proofErr w:type="spellStart"/>
+      <w:r>
+        <w:rPr>
+          <w:rFonts w:ascii="Arial"/>
+          <w:b/>
+          <w:spacing w:val="-2"/>
+        </w:rPr>
+        <w:t>langkah</w:t>
+      </w:r>
+      <w:proofErr w:type="spellEnd"/>
+      <w:r>
+        <w:rPr>
+          <w:rFonts w:ascii="Arial"/>
+          <w:b/>
+          <w:spacing w:val="-2"/>
+        </w:rPr>
+        <w:t>:</w:t>
       </w:r>
     </w:p>
     <w:p>
@@ -4924,9 +6385,11 @@
         <w:spacing w:before="126" w:line="360" w:lineRule="auto"/>
         <w:ind w:left="1080" w:right="1480"/>
       </w:pPr>
+      <w:proofErr w:type="spellStart"/>
       <w:r>
         <w:t>Simulasikan</w:t>
       </w:r>
+      <w:proofErr w:type="spellEnd"/>
       <w:r>
         <w:rPr>
           <w:spacing w:val="-6"/>
@@ -4942,18 +6405,22 @@
         </w:rPr>
         <w:t xml:space="preserve"> </w:t>
       </w:r>
+      <w:proofErr w:type="spellStart"/>
       <w:r>
         <w:t>dimulai</w:t>
       </w:r>
+      <w:proofErr w:type="spellEnd"/>
       <w:r>
         <w:rPr>
           <w:spacing w:val="-6"/>
         </w:rPr>
         <w:t xml:space="preserve"> </w:t>
       </w:r>
+      <w:proofErr w:type="spellStart"/>
       <w:r>
         <w:t>dari</w:t>
       </w:r>
+      <w:proofErr w:type="spellEnd"/>
       <w:r>
         <w:rPr>
           <w:spacing w:val="-6"/>
@@ -5005,18 +6472,22 @@
         </w:rPr>
         <w:t xml:space="preserve"> </w:t>
       </w:r>
+      <w:proofErr w:type="spellStart"/>
       <w:r>
         <w:t>diawali</w:t>
       </w:r>
+      <w:proofErr w:type="spellEnd"/>
       <w:r>
         <w:rPr>
           <w:spacing w:val="-6"/>
         </w:rPr>
         <w:t xml:space="preserve"> </w:t>
       </w:r>
+      <w:proofErr w:type="spellStart"/>
       <w:r>
         <w:t>dengan</w:t>
       </w:r>
+      <w:proofErr w:type="spellEnd"/>
       <w:r>
         <w:rPr>
           <w:spacing w:val="-6"/>
@@ -5024,8 +6495,29 @@
         <w:t xml:space="preserve"> </w:t>
       </w:r>
       <w:r>
-        <w:t>20 detik dan di hold selama 60 detik</w:t>
-      </w:r>
+        <w:t xml:space="preserve">20 </w:t>
+      </w:r>
+      <w:proofErr w:type="spellStart"/>
+      <w:r>
+        <w:t>detik</w:t>
+      </w:r>
+      <w:proofErr w:type="spellEnd"/>
+      <w:r>
+        <w:t xml:space="preserve"> dan di hold </w:t>
+      </w:r>
+      <w:proofErr w:type="spellStart"/>
+      <w:r>
+        <w:t>selama</w:t>
+      </w:r>
+      <w:proofErr w:type="spellEnd"/>
+      <w:r>
+        <w:t xml:space="preserve"> 60 </w:t>
+      </w:r>
+      <w:proofErr w:type="spellStart"/>
+      <w:r>
+        <w:t>detik</w:t>
+      </w:r>
+      <w:proofErr w:type="spellEnd"/>
     </w:p>
     <w:p>
       <w:pPr>
@@ -5050,6 +6542,7 @@
           <w:b/>
         </w:rPr>
       </w:pPr>
+      <w:proofErr w:type="gramStart"/>
       <w:r>
         <w:rPr>
           <w:rFonts w:ascii="Arial"/>
@@ -5073,6 +6566,7 @@
         </w:rPr>
         <w:t>:</w:t>
       </w:r>
+      <w:proofErr w:type="gramEnd"/>
     </w:p>
     <w:p>
       <w:pPr>
@@ -5081,7 +6575,11 @@
         <w:ind w:left="1080"/>
       </w:pPr>
       <w:r>
-        <w:t>BASE_URL</w:t>
+        <w:t>BASE_</w:t>
+      </w:r>
+      <w:proofErr w:type="gramStart"/>
+      <w:r>
+        <w:t>URL</w:t>
       </w:r>
       <w:r>
         <w:rPr>
@@ -5092,6 +6590,7 @@
       <w:r>
         <w:t>:</w:t>
       </w:r>
+      <w:proofErr w:type="gramEnd"/>
       <w:r>
         <w:rPr>
           <w:spacing w:val="-4"/>
@@ -5125,6 +6624,7 @@
         <w:spacing w:before="1"/>
         <w:ind w:left="1080"/>
       </w:pPr>
+      <w:proofErr w:type="gramStart"/>
       <w:r>
         <w:rPr>
           <w:spacing w:val="-7"/>
@@ -5143,6 +6643,7 @@
         </w:rPr>
         <w:t>:</w:t>
       </w:r>
+      <w:proofErr w:type="gramEnd"/>
     </w:p>
     <w:p>
       <w:pPr>
@@ -5166,6 +6667,7 @@
         </w:rPr>
         <w:t xml:space="preserve"> </w:t>
       </w:r>
+      <w:proofErr w:type="gramStart"/>
       <w:r>
         <w:t>1</w:t>
       </w:r>
@@ -5178,6 +6680,7 @@
       <w:r>
         <w:t>:</w:t>
       </w:r>
+      <w:proofErr w:type="gramEnd"/>
       <w:r>
         <w:rPr>
           <w:spacing w:val="-3"/>
@@ -5217,7 +6720,21 @@
         <w:rPr>
           <w:spacing w:val="-2"/>
         </w:rPr>
-        <w:t xml:space="preserve">Path 2 : [POST] /users/logout </w:t>
+        <w:t xml:space="preserve">Path </w:t>
+      </w:r>
+      <w:proofErr w:type="gramStart"/>
+      <w:r>
+        <w:rPr>
+          <w:spacing w:val="-2"/>
+        </w:rPr>
+        <w:t>2 :</w:t>
+      </w:r>
+      <w:proofErr w:type="gramEnd"/>
+      <w:r>
+        <w:rPr>
+          <w:spacing w:val="-2"/>
+        </w:rPr>
+        <w:t xml:space="preserve"> [POST] /users/logout </w:t>
       </w:r>
     </w:p>
     <w:p>
@@ -5237,7 +6754,21 @@
         <w:rPr>
           <w:spacing w:val="-2"/>
         </w:rPr>
-        <w:t>Path 3 : [POST] /users</w:t>
+        <w:t xml:space="preserve">Path </w:t>
+      </w:r>
+      <w:proofErr w:type="gramStart"/>
+      <w:r>
+        <w:rPr>
+          <w:spacing w:val="-2"/>
+        </w:rPr>
+        <w:t>3 :</w:t>
+      </w:r>
+      <w:proofErr w:type="gramEnd"/>
+      <w:r>
+        <w:rPr>
+          <w:spacing w:val="-2"/>
+        </w:rPr>
+        <w:t xml:space="preserve"> [POST] /users</w:t>
       </w:r>
     </w:p>
     <w:p>
@@ -5254,7 +6785,15 @@
         <w:ind w:left="1438" w:hanging="333"/>
       </w:pPr>
       <w:r>
-        <w:t xml:space="preserve">Path 4 : [PATCH] </w:t>
+        <w:t xml:space="preserve">Path </w:t>
+      </w:r>
+      <w:proofErr w:type="gramStart"/>
+      <w:r>
+        <w:t>4 :</w:t>
+      </w:r>
+      <w:proofErr w:type="gramEnd"/>
+      <w:r>
+        <w:t xml:space="preserve"> [PATCH] </w:t>
       </w:r>
       <w:r>
         <w:t>/users/me</w:t>
@@ -5274,7 +6813,15 @@
         <w:ind w:left="1438" w:hanging="333"/>
       </w:pPr>
       <w:r>
-        <w:t xml:space="preserve">Path 5 : [GET] </w:t>
+        <w:t xml:space="preserve">Path </w:t>
+      </w:r>
+      <w:proofErr w:type="gramStart"/>
+      <w:r>
+        <w:t>5 :</w:t>
+      </w:r>
+      <w:proofErr w:type="gramEnd"/>
+      <w:r>
+        <w:t xml:space="preserve"> [GET] </w:t>
       </w:r>
       <w:r>
         <w:t>/users/me</w:t>
@@ -5294,7 +6841,15 @@
         <w:ind w:left="1438" w:hanging="333"/>
       </w:pPr>
       <w:r>
-        <w:t xml:space="preserve">Path 6 : [DELETE] </w:t>
+        <w:t xml:space="preserve">Path </w:t>
+      </w:r>
+      <w:proofErr w:type="gramStart"/>
+      <w:r>
+        <w:t>6 :</w:t>
+      </w:r>
+      <w:proofErr w:type="gramEnd"/>
+      <w:r>
+        <w:t xml:space="preserve"> [DELETE] </w:t>
       </w:r>
       <w:r>
         <w:t>users/me</w:t>
@@ -5374,7 +6929,11 @@
         <w:t xml:space="preserve"> </w:t>
       </w:r>
       <w:r>
-        <w:t>(User)</w:t>
+        <w:t>(User</w:t>
+      </w:r>
+      <w:proofErr w:type="gramStart"/>
+      <w:r>
+        <w:t>)</w:t>
       </w:r>
       <w:r>
         <w:rPr>
@@ -5385,6 +6944,7 @@
       <w:r>
         <w:t>:</w:t>
       </w:r>
+      <w:proofErr w:type="gramEnd"/>
       <w:r>
         <w:rPr>
           <w:spacing w:val="-4"/>
@@ -5438,7 +6998,11 @@
         <w:t xml:space="preserve"> </w:t>
       </w:r>
       <w:r>
-        <w:t>seconds)</w:t>
+        <w:t>seconds</w:t>
+      </w:r>
+      <w:proofErr w:type="gramStart"/>
+      <w:r>
+        <w:t>)</w:t>
       </w:r>
       <w:r>
         <w:rPr>
@@ -5449,6 +7013,7 @@
       <w:r>
         <w:t>:</w:t>
       </w:r>
+      <w:proofErr w:type="gramEnd"/>
       <w:r>
         <w:rPr>
           <w:spacing w:val="-5"/>
@@ -5483,6 +7048,7 @@
         </w:rPr>
         <w:t xml:space="preserve"> </w:t>
       </w:r>
+      <w:proofErr w:type="gramStart"/>
       <w:r>
         <w:t>Count</w:t>
       </w:r>
@@ -5495,6 +7061,7 @@
       <w:r>
         <w:t>:</w:t>
       </w:r>
+      <w:proofErr w:type="gramEnd"/>
       <w:r>
         <w:rPr>
           <w:spacing w:val="-3"/>
@@ -5526,8 +7093,101 @@
         <w:ind w:left="720" w:right="1445"/>
         <w:jc w:val="both"/>
       </w:pPr>
-      <w:r>
-        <w:t>Deskripsi: Dengan skenario di atas, maka thread akan dilakukan sebanyak 10 kali, dimana tiap thread dilakukan selama 2</w:t>
+      <w:proofErr w:type="spellStart"/>
+      <w:r>
+        <w:t>Deskripsi</w:t>
+      </w:r>
+      <w:proofErr w:type="spellEnd"/>
+      <w:r>
+        <w:t xml:space="preserve">: </w:t>
+      </w:r>
+      <w:proofErr w:type="spellStart"/>
+      <w:r>
+        <w:t>Dengan</w:t>
+      </w:r>
+      <w:proofErr w:type="spellEnd"/>
+      <w:r>
+        <w:t xml:space="preserve"> </w:t>
+      </w:r>
+      <w:proofErr w:type="spellStart"/>
+      <w:r>
+        <w:t>skenario</w:t>
+      </w:r>
+      <w:proofErr w:type="spellEnd"/>
+      <w:r>
+        <w:t xml:space="preserve"> di </w:t>
+      </w:r>
+      <w:proofErr w:type="spellStart"/>
+      <w:r>
+        <w:t>atas</w:t>
+      </w:r>
+      <w:proofErr w:type="spellEnd"/>
+      <w:r>
+        <w:t xml:space="preserve">, </w:t>
+      </w:r>
+      <w:proofErr w:type="spellStart"/>
+      <w:r>
+        <w:t>maka</w:t>
+      </w:r>
+      <w:proofErr w:type="spellEnd"/>
+      <w:r>
+        <w:t xml:space="preserve"> thread </w:t>
+      </w:r>
+      <w:proofErr w:type="spellStart"/>
+      <w:r>
+        <w:t>akan</w:t>
+      </w:r>
+      <w:proofErr w:type="spellEnd"/>
+      <w:r>
+        <w:t xml:space="preserve"> </w:t>
+      </w:r>
+      <w:proofErr w:type="spellStart"/>
+      <w:r>
+        <w:t>dilakukan</w:t>
+      </w:r>
+      <w:proofErr w:type="spellEnd"/>
+      <w:r>
+        <w:t xml:space="preserve"> </w:t>
+      </w:r>
+      <w:proofErr w:type="spellStart"/>
+      <w:r>
+        <w:t>sebanyak</w:t>
+      </w:r>
+      <w:proofErr w:type="spellEnd"/>
+      <w:r>
+        <w:t xml:space="preserve"> 10 kali, </w:t>
+      </w:r>
+      <w:proofErr w:type="spellStart"/>
+      <w:r>
+        <w:t>dimana</w:t>
+      </w:r>
+      <w:proofErr w:type="spellEnd"/>
+      <w:r>
+        <w:t xml:space="preserve"> </w:t>
+      </w:r>
+      <w:proofErr w:type="spellStart"/>
+      <w:r>
+        <w:t>tiap</w:t>
+      </w:r>
+      <w:proofErr w:type="spellEnd"/>
+      <w:r>
+        <w:t xml:space="preserve"> thread </w:t>
+      </w:r>
+      <w:proofErr w:type="spellStart"/>
+      <w:r>
+        <w:t>dilakukan</w:t>
+      </w:r>
+      <w:proofErr w:type="spellEnd"/>
+      <w:r>
+        <w:t xml:space="preserve"> </w:t>
+      </w:r>
+      <w:proofErr w:type="spellStart"/>
+      <w:r>
+        <w:t>selama</w:t>
+      </w:r>
+      <w:proofErr w:type="spellEnd"/>
+      <w:r>
+        <w:t xml:space="preserve"> 2</w:t>
       </w:r>
       <w:r>
         <w:rPr>
@@ -5535,9 +7195,107 @@
         </w:rPr>
         <w:t xml:space="preserve"> </w:t>
       </w:r>
-      <w:r>
-        <w:t>detik sebelum berganti ke thread berikutnya, kemudian thread akan di tahan selama 60 detik dan akan shutdown dalam 5 detik</w:t>
-      </w:r>
+      <w:proofErr w:type="spellStart"/>
+      <w:r>
+        <w:t>detik</w:t>
+      </w:r>
+      <w:proofErr w:type="spellEnd"/>
+      <w:r>
+        <w:t xml:space="preserve"> </w:t>
+      </w:r>
+      <w:proofErr w:type="spellStart"/>
+      <w:r>
+        <w:t>sebelum</w:t>
+      </w:r>
+      <w:proofErr w:type="spellEnd"/>
+      <w:r>
+        <w:t xml:space="preserve"> </w:t>
+      </w:r>
+      <w:proofErr w:type="spellStart"/>
+      <w:r>
+        <w:t>berganti</w:t>
+      </w:r>
+      <w:proofErr w:type="spellEnd"/>
+      <w:r>
+        <w:t xml:space="preserve"> </w:t>
+      </w:r>
+      <w:proofErr w:type="spellStart"/>
+      <w:r>
+        <w:t>ke</w:t>
+      </w:r>
+      <w:proofErr w:type="spellEnd"/>
+      <w:r>
+        <w:t xml:space="preserve"> thread </w:t>
+      </w:r>
+      <w:proofErr w:type="spellStart"/>
+      <w:r>
+        <w:t>berikutnya</w:t>
+      </w:r>
+      <w:proofErr w:type="spellEnd"/>
+      <w:r>
+        <w:t xml:space="preserve">, </w:t>
+      </w:r>
+      <w:proofErr w:type="spellStart"/>
+      <w:r>
+        <w:t>kemudian</w:t>
+      </w:r>
+      <w:proofErr w:type="spellEnd"/>
+      <w:r>
+        <w:t xml:space="preserve"> thread </w:t>
+      </w:r>
+      <w:proofErr w:type="spellStart"/>
+      <w:r>
+        <w:t>akan</w:t>
+      </w:r>
+      <w:proofErr w:type="spellEnd"/>
+      <w:r>
+        <w:t xml:space="preserve"> di </w:t>
+      </w:r>
+      <w:proofErr w:type="spellStart"/>
+      <w:r>
+        <w:t>tahan</w:t>
+      </w:r>
+      <w:proofErr w:type="spellEnd"/>
+      <w:r>
+        <w:t xml:space="preserve"> </w:t>
+      </w:r>
+      <w:proofErr w:type="spellStart"/>
+      <w:r>
+        <w:t>selama</w:t>
+      </w:r>
+      <w:proofErr w:type="spellEnd"/>
+      <w:r>
+        <w:t xml:space="preserve"> 60 </w:t>
+      </w:r>
+      <w:proofErr w:type="spellStart"/>
+      <w:r>
+        <w:t>detik</w:t>
+      </w:r>
+      <w:proofErr w:type="spellEnd"/>
+      <w:r>
+        <w:t xml:space="preserve"> dan </w:t>
+      </w:r>
+      <w:proofErr w:type="spellStart"/>
+      <w:r>
+        <w:t>akan</w:t>
+      </w:r>
+      <w:proofErr w:type="spellEnd"/>
+      <w:r>
+        <w:t xml:space="preserve"> shutdown </w:t>
+      </w:r>
+      <w:proofErr w:type="spellStart"/>
+      <w:r>
+        <w:t>dalam</w:t>
+      </w:r>
+      <w:proofErr w:type="spellEnd"/>
+      <w:r>
+        <w:t xml:space="preserve"> 5 </w:t>
+      </w:r>
+      <w:proofErr w:type="spellStart"/>
+      <w:r>
+        <w:t>detik</w:t>
+      </w:r>
+      <w:proofErr w:type="spellEnd"/>
     </w:p>
     <w:p>
       <w:pPr>
@@ -5568,6 +7326,7 @@
           <w:b/>
         </w:rPr>
       </w:pPr>
+      <w:proofErr w:type="gramStart"/>
       <w:r>
         <w:rPr>
           <w:rFonts w:ascii="Arial"/>
@@ -5592,6 +7351,7 @@
         </w:rPr>
         <w:t>:</w:t>
       </w:r>
+      <w:proofErr w:type="gramEnd"/>
     </w:p>
     <w:p>
       <w:pPr>
@@ -6313,6 +8073,7 @@
         </w:rPr>
         <w:t xml:space="preserve"> </w:t>
       </w:r>
+      <w:proofErr w:type="spellStart"/>
       <w:r>
         <w:rPr>
           <w:rFonts w:ascii="Arial"/>
@@ -6320,6 +8081,7 @@
         </w:rPr>
         <w:t>dari</w:t>
       </w:r>
+      <w:proofErr w:type="spellEnd"/>
       <w:r>
         <w:rPr>
           <w:rFonts w:ascii="Arial"/>
@@ -6328,6 +8090,7 @@
         </w:rPr>
         <w:t xml:space="preserve"> </w:t>
       </w:r>
+      <w:proofErr w:type="spellStart"/>
       <w:r>
         <w:rPr>
           <w:rFonts w:ascii="Arial"/>
@@ -6335,6 +8098,7 @@
         </w:rPr>
         <w:t>hasil</w:t>
       </w:r>
+      <w:proofErr w:type="spellEnd"/>
       <w:r>
         <w:rPr>
           <w:rFonts w:ascii="Arial"/>
@@ -6359,9 +8123,107 @@
         <w:ind w:left="1080" w:right="1441" w:firstLine="360"/>
         <w:jc w:val="both"/>
       </w:pPr>
-      <w:r>
-        <w:t>Berdasarkan hasil diatas dapat terlihat bahwa dari semua thread dengan total 1821 sampel yang dijalankan dalam waktu</w:t>
-      </w:r>
+      <w:proofErr w:type="spellStart"/>
+      <w:r>
+        <w:t>Berdasarkan</w:t>
+      </w:r>
+      <w:proofErr w:type="spellEnd"/>
+      <w:r>
+        <w:t xml:space="preserve"> </w:t>
+      </w:r>
+      <w:proofErr w:type="spellStart"/>
+      <w:r>
+        <w:t>hasil</w:t>
+      </w:r>
+      <w:proofErr w:type="spellEnd"/>
+      <w:r>
+        <w:t xml:space="preserve"> </w:t>
+      </w:r>
+      <w:proofErr w:type="spellStart"/>
+      <w:r>
+        <w:t>diatas</w:t>
+      </w:r>
+      <w:proofErr w:type="spellEnd"/>
+      <w:r>
+        <w:t xml:space="preserve"> </w:t>
+      </w:r>
+      <w:proofErr w:type="spellStart"/>
+      <w:r>
+        <w:t>dapat</w:t>
+      </w:r>
+      <w:proofErr w:type="spellEnd"/>
+      <w:r>
+        <w:t xml:space="preserve"> </w:t>
+      </w:r>
+      <w:proofErr w:type="spellStart"/>
+      <w:r>
+        <w:t>terlihat</w:t>
+      </w:r>
+      <w:proofErr w:type="spellEnd"/>
+      <w:r>
+        <w:t xml:space="preserve"> </w:t>
+      </w:r>
+      <w:proofErr w:type="spellStart"/>
+      <w:r>
+        <w:t>bahwa</w:t>
+      </w:r>
+      <w:proofErr w:type="spellEnd"/>
+      <w:r>
+        <w:t xml:space="preserve"> </w:t>
+      </w:r>
+      <w:proofErr w:type="spellStart"/>
+      <w:r>
+        <w:t>dari</w:t>
+      </w:r>
+      <w:proofErr w:type="spellEnd"/>
+      <w:r>
+        <w:t xml:space="preserve"> </w:t>
+      </w:r>
+      <w:proofErr w:type="spellStart"/>
+      <w:r>
+        <w:t>semua</w:t>
+      </w:r>
+      <w:proofErr w:type="spellEnd"/>
+      <w:r>
+        <w:t xml:space="preserve"> thread </w:t>
+      </w:r>
+      <w:proofErr w:type="spellStart"/>
+      <w:r>
+        <w:t>dengan</w:t>
+      </w:r>
+      <w:proofErr w:type="spellEnd"/>
+      <w:r>
+        <w:t xml:space="preserve"> total 1821 </w:t>
+      </w:r>
+      <w:proofErr w:type="spellStart"/>
+      <w:r>
+        <w:t>sampel</w:t>
+      </w:r>
+      <w:proofErr w:type="spellEnd"/>
+      <w:r>
+        <w:t xml:space="preserve"> yang </w:t>
+      </w:r>
+      <w:proofErr w:type="spellStart"/>
+      <w:r>
+        <w:t>dijalankan</w:t>
+      </w:r>
+      <w:proofErr w:type="spellEnd"/>
+      <w:r>
+        <w:t xml:space="preserve"> </w:t>
+      </w:r>
+      <w:proofErr w:type="spellStart"/>
+      <w:r>
+        <w:t>dalam</w:t>
+      </w:r>
+      <w:proofErr w:type="spellEnd"/>
+      <w:r>
+        <w:t xml:space="preserve"> </w:t>
+      </w:r>
+      <w:proofErr w:type="spellStart"/>
+      <w:r>
+        <w:t>waktu</w:t>
+      </w:r>
+      <w:proofErr w:type="spellEnd"/>
       <w:r>
         <w:rPr>
           <w:spacing w:val="-4"/>
@@ -6377,8 +8239,13 @@
         </w:rPr>
         <w:t xml:space="preserve"> </w:t>
       </w:r>
-      <w:r>
-        <w:t>detik(ramp-up)</w:t>
+      <w:proofErr w:type="spellStart"/>
+      <w:r>
+        <w:t>detik</w:t>
+      </w:r>
+      <w:proofErr w:type="spellEnd"/>
+      <w:r>
+        <w:t>(ramp-up)</w:t>
       </w:r>
       <w:r>
         <w:rPr>
@@ -6395,9 +8262,11 @@
         </w:rPr>
         <w:t xml:space="preserve"> </w:t>
       </w:r>
+      <w:proofErr w:type="spellStart"/>
       <w:r>
         <w:t>kemudian</w:t>
       </w:r>
+      <w:proofErr w:type="spellEnd"/>
       <w:r>
         <w:rPr>
           <w:spacing w:val="-4"/>
@@ -6414,8 +8283,141 @@
         <w:t xml:space="preserve"> </w:t>
       </w:r>
       <w:r>
-        <w:t>hold selama 60 detik dibutuhkan waktu rata-rata 394.24 ms (0.39 detik), hal ini dapat termasuk kedalam kategori “Good” yang berarti Sistem merespons dengan cepat</w:t>
-      </w:r>
+        <w:t xml:space="preserve">hold </w:t>
+      </w:r>
+      <w:proofErr w:type="spellStart"/>
+      <w:r>
+        <w:t>selama</w:t>
+      </w:r>
+      <w:proofErr w:type="spellEnd"/>
+      <w:r>
+        <w:t xml:space="preserve"> 60 </w:t>
+      </w:r>
+      <w:proofErr w:type="spellStart"/>
+      <w:r>
+        <w:t>detik</w:t>
+      </w:r>
+      <w:proofErr w:type="spellEnd"/>
+      <w:r>
+        <w:t xml:space="preserve"> </w:t>
+      </w:r>
+      <w:proofErr w:type="spellStart"/>
+      <w:r>
+        <w:t>dibutuhkan</w:t>
+      </w:r>
+      <w:proofErr w:type="spellEnd"/>
+      <w:r>
+        <w:t xml:space="preserve"> </w:t>
+      </w:r>
+      <w:proofErr w:type="spellStart"/>
+      <w:r>
+        <w:t>waktu</w:t>
+      </w:r>
+      <w:proofErr w:type="spellEnd"/>
+      <w:r>
+        <w:t xml:space="preserve"> rata-rata 394.24 </w:t>
+      </w:r>
+      <w:proofErr w:type="spellStart"/>
+      <w:r>
+        <w:t>ms</w:t>
+      </w:r>
+      <w:proofErr w:type="spellEnd"/>
+      <w:r>
+        <w:t xml:space="preserve"> (0.39 </w:t>
+      </w:r>
+      <w:proofErr w:type="spellStart"/>
+      <w:r>
+        <w:t>detik</w:t>
+      </w:r>
+      <w:proofErr w:type="spellEnd"/>
+      <w:r>
+        <w:t xml:space="preserve">), </w:t>
+      </w:r>
+      <w:proofErr w:type="spellStart"/>
+      <w:r>
+        <w:t>hal</w:t>
+      </w:r>
+      <w:proofErr w:type="spellEnd"/>
+      <w:r>
+        <w:t xml:space="preserve"> </w:t>
+      </w:r>
+      <w:proofErr w:type="spellStart"/>
+      <w:r>
+        <w:t>ini</w:t>
+      </w:r>
+      <w:proofErr w:type="spellEnd"/>
+      <w:r>
+        <w:t xml:space="preserve"> </w:t>
+      </w:r>
+      <w:proofErr w:type="spellStart"/>
+      <w:r>
+        <w:t>dapat</w:t>
+      </w:r>
+      <w:proofErr w:type="spellEnd"/>
+      <w:r>
+        <w:t xml:space="preserve"> </w:t>
+      </w:r>
+      <w:proofErr w:type="spellStart"/>
+      <w:r>
+        <w:t>termasuk</w:t>
+      </w:r>
+      <w:proofErr w:type="spellEnd"/>
+      <w:r>
+        <w:t xml:space="preserve"> </w:t>
+      </w:r>
+      <w:proofErr w:type="spellStart"/>
+      <w:r>
+        <w:t>kedalam</w:t>
+      </w:r>
+      <w:proofErr w:type="spellEnd"/>
+      <w:r>
+        <w:t xml:space="preserve"> </w:t>
+      </w:r>
+      <w:proofErr w:type="spellStart"/>
+      <w:r>
+        <w:t>kategori</w:t>
+      </w:r>
+      <w:proofErr w:type="spellEnd"/>
+      <w:r>
+        <w:t xml:space="preserve"> “Good” yang </w:t>
+      </w:r>
+      <w:proofErr w:type="spellStart"/>
+      <w:r>
+        <w:t>berarti</w:t>
+      </w:r>
+      <w:proofErr w:type="spellEnd"/>
+      <w:r>
+        <w:t xml:space="preserve"> </w:t>
+      </w:r>
+      <w:proofErr w:type="spellStart"/>
+      <w:r>
+        <w:t>Sistem</w:t>
+      </w:r>
+      <w:proofErr w:type="spellEnd"/>
+      <w:r>
+        <w:t xml:space="preserve"> </w:t>
+      </w:r>
+      <w:proofErr w:type="spellStart"/>
+      <w:r>
+        <w:t>merespons</w:t>
+      </w:r>
+      <w:proofErr w:type="spellEnd"/>
+      <w:r>
+        <w:t xml:space="preserve"> </w:t>
+      </w:r>
+      <w:proofErr w:type="spellStart"/>
+      <w:r>
+        <w:t>dengan</w:t>
+      </w:r>
+      <w:proofErr w:type="spellEnd"/>
+      <w:r>
+        <w:t xml:space="preserve"> </w:t>
+      </w:r>
+      <w:proofErr w:type="spellStart"/>
+      <w:r>
+        <w:t>cepat</w:t>
+      </w:r>
+      <w:proofErr w:type="spellEnd"/>
       <w:r>
         <w:rPr>
           <w:spacing w:val="40"/>
@@ -6423,7 +8425,127 @@
         <w:t xml:space="preserve"> </w:t>
       </w:r>
       <w:r>
-        <w:t>dan pengguna mengalami sedikit atau tanpa penundaan. Waktu respon minimum sebesar 249 ms (0.25s), maximum sebesar 3386ms (3.39s). Dari throughput kita dapat melihat server mampu mengeksekusi 21.88 thread per</w:t>
+        <w:t xml:space="preserve">dan </w:t>
+      </w:r>
+      <w:proofErr w:type="spellStart"/>
+      <w:r>
+        <w:t>pengguna</w:t>
+      </w:r>
+      <w:proofErr w:type="spellEnd"/>
+      <w:r>
+        <w:t xml:space="preserve"> </w:t>
+      </w:r>
+      <w:proofErr w:type="spellStart"/>
+      <w:r>
+        <w:t>mengalami</w:t>
+      </w:r>
+      <w:proofErr w:type="spellEnd"/>
+      <w:r>
+        <w:t xml:space="preserve"> </w:t>
+      </w:r>
+      <w:proofErr w:type="spellStart"/>
+      <w:r>
+        <w:t>sedikit</w:t>
+      </w:r>
+      <w:proofErr w:type="spellEnd"/>
+      <w:r>
+        <w:t xml:space="preserve"> </w:t>
+      </w:r>
+      <w:proofErr w:type="spellStart"/>
+      <w:r>
+        <w:t>atau</w:t>
+      </w:r>
+      <w:proofErr w:type="spellEnd"/>
+      <w:r>
+        <w:t xml:space="preserve"> </w:t>
+      </w:r>
+      <w:proofErr w:type="spellStart"/>
+      <w:r>
+        <w:t>tanpa</w:t>
+      </w:r>
+      <w:proofErr w:type="spellEnd"/>
+      <w:r>
+        <w:t xml:space="preserve"> </w:t>
+      </w:r>
+      <w:proofErr w:type="spellStart"/>
+      <w:r>
+        <w:t>penundaan</w:t>
+      </w:r>
+      <w:proofErr w:type="spellEnd"/>
+      <w:r>
+        <w:t xml:space="preserve">. Waktu </w:t>
+      </w:r>
+      <w:proofErr w:type="spellStart"/>
+      <w:r>
+        <w:t>respon</w:t>
+      </w:r>
+      <w:proofErr w:type="spellEnd"/>
+      <w:r>
+        <w:t xml:space="preserve"> minimum </w:t>
+      </w:r>
+      <w:proofErr w:type="spellStart"/>
+      <w:r>
+        <w:t>sebesar</w:t>
+      </w:r>
+      <w:proofErr w:type="spellEnd"/>
+      <w:r>
+        <w:t xml:space="preserve"> 249 </w:t>
+      </w:r>
+      <w:proofErr w:type="spellStart"/>
+      <w:r>
+        <w:t>ms</w:t>
+      </w:r>
+      <w:proofErr w:type="spellEnd"/>
+      <w:r>
+        <w:t xml:space="preserve"> (0.25s), maximum </w:t>
+      </w:r>
+      <w:proofErr w:type="spellStart"/>
+      <w:r>
+        <w:t>sebesar</w:t>
+      </w:r>
+      <w:proofErr w:type="spellEnd"/>
+      <w:r>
+        <w:t xml:space="preserve"> 3386ms (3.39s). Dari throughput </w:t>
+      </w:r>
+      <w:proofErr w:type="spellStart"/>
+      <w:r>
+        <w:t>kita</w:t>
+      </w:r>
+      <w:proofErr w:type="spellEnd"/>
+      <w:r>
+        <w:t xml:space="preserve"> </w:t>
+      </w:r>
+      <w:proofErr w:type="spellStart"/>
+      <w:r>
+        <w:t>dapat</w:t>
+      </w:r>
+      <w:proofErr w:type="spellEnd"/>
+      <w:r>
+        <w:t xml:space="preserve"> </w:t>
+      </w:r>
+      <w:proofErr w:type="spellStart"/>
+      <w:r>
+        <w:t>melihat</w:t>
+      </w:r>
+      <w:proofErr w:type="spellEnd"/>
+      <w:r>
+        <w:t xml:space="preserve"> server </w:t>
+      </w:r>
+      <w:proofErr w:type="spellStart"/>
+      <w:r>
+        <w:t>mampu</w:t>
+      </w:r>
+      <w:proofErr w:type="spellEnd"/>
+      <w:r>
+        <w:t xml:space="preserve"> </w:t>
+      </w:r>
+      <w:proofErr w:type="spellStart"/>
+      <w:r>
+        <w:t>mengeksekusi</w:t>
+      </w:r>
+      <w:proofErr w:type="spellEnd"/>
+      <w:r>
+        <w:t xml:space="preserve"> 21.88 thread per</w:t>
       </w:r>
       <w:r>
         <w:rPr>
@@ -6431,9 +8553,11 @@
         </w:rPr>
         <w:t xml:space="preserve"> </w:t>
       </w:r>
+      <w:proofErr w:type="spellStart"/>
       <w:r>
         <w:t>detik</w:t>
       </w:r>
+      <w:proofErr w:type="spellEnd"/>
       <w:r>
         <w:rPr>
           <w:spacing w:val="-4"/>
@@ -6449,17 +8573,224 @@
         </w:rPr>
         <w:t xml:space="preserve"> </w:t>
       </w:r>
-      <w:r>
-        <w:t>berdasarkan grafik terlihat stabil. Error 0% berarti tidak ada kesalahan dalam pengujian. Dengan demikian dapat disimpulkan bahwa sistem memiliki performa yang baik dan tidak</w:t>
-      </w:r>
+      <w:proofErr w:type="spellStart"/>
+      <w:r>
+        <w:t>berdasarkan</w:t>
+      </w:r>
+      <w:proofErr w:type="spellEnd"/>
+      <w:r>
+        <w:t xml:space="preserve"> </w:t>
+      </w:r>
+      <w:proofErr w:type="spellStart"/>
+      <w:r>
+        <w:t>grafik</w:t>
+      </w:r>
+      <w:proofErr w:type="spellEnd"/>
+      <w:r>
+        <w:t xml:space="preserve"> </w:t>
+      </w:r>
+      <w:proofErr w:type="spellStart"/>
+      <w:r>
+        <w:t>terlihat</w:t>
+      </w:r>
+      <w:proofErr w:type="spellEnd"/>
+      <w:r>
+        <w:t xml:space="preserve"> </w:t>
+      </w:r>
+      <w:proofErr w:type="spellStart"/>
+      <w:r>
+        <w:t>stabil</w:t>
+      </w:r>
+      <w:proofErr w:type="spellEnd"/>
+      <w:r>
+        <w:t xml:space="preserve">. Error 0% </w:t>
+      </w:r>
+      <w:proofErr w:type="spellStart"/>
+      <w:r>
+        <w:t>berarti</w:t>
+      </w:r>
+      <w:proofErr w:type="spellEnd"/>
+      <w:r>
+        <w:t xml:space="preserve"> </w:t>
+      </w:r>
+      <w:proofErr w:type="spellStart"/>
+      <w:r>
+        <w:t>tidak</w:t>
+      </w:r>
+      <w:proofErr w:type="spellEnd"/>
+      <w:r>
+        <w:t xml:space="preserve"> </w:t>
+      </w:r>
+      <w:proofErr w:type="spellStart"/>
+      <w:r>
+        <w:t>ada</w:t>
+      </w:r>
+      <w:proofErr w:type="spellEnd"/>
+      <w:r>
+        <w:t xml:space="preserve"> </w:t>
+      </w:r>
+      <w:proofErr w:type="spellStart"/>
+      <w:r>
+        <w:t>kesalahan</w:t>
+      </w:r>
+      <w:proofErr w:type="spellEnd"/>
+      <w:r>
+        <w:t xml:space="preserve"> </w:t>
+      </w:r>
+      <w:proofErr w:type="spellStart"/>
+      <w:r>
+        <w:t>dalam</w:t>
+      </w:r>
+      <w:proofErr w:type="spellEnd"/>
+      <w:r>
+        <w:t xml:space="preserve"> </w:t>
+      </w:r>
+      <w:proofErr w:type="spellStart"/>
+      <w:r>
+        <w:t>pengujian</w:t>
+      </w:r>
+      <w:proofErr w:type="spellEnd"/>
+      <w:r>
+        <w:t xml:space="preserve">. </w:t>
+      </w:r>
+      <w:proofErr w:type="spellStart"/>
+      <w:r>
+        <w:t>Dengan</w:t>
+      </w:r>
+      <w:proofErr w:type="spellEnd"/>
+      <w:r>
+        <w:t xml:space="preserve"> </w:t>
+      </w:r>
+      <w:proofErr w:type="spellStart"/>
+      <w:r>
+        <w:t>demikian</w:t>
+      </w:r>
+      <w:proofErr w:type="spellEnd"/>
+      <w:r>
+        <w:t xml:space="preserve"> </w:t>
+      </w:r>
+      <w:proofErr w:type="spellStart"/>
+      <w:r>
+        <w:t>dapat</w:t>
+      </w:r>
+      <w:proofErr w:type="spellEnd"/>
+      <w:r>
+        <w:t xml:space="preserve"> </w:t>
+      </w:r>
+      <w:proofErr w:type="spellStart"/>
+      <w:r>
+        <w:t>disimpulkan</w:t>
+      </w:r>
+      <w:proofErr w:type="spellEnd"/>
+      <w:r>
+        <w:t xml:space="preserve"> </w:t>
+      </w:r>
+      <w:proofErr w:type="spellStart"/>
+      <w:r>
+        <w:t>bahwa</w:t>
+      </w:r>
+      <w:proofErr w:type="spellEnd"/>
+      <w:r>
+        <w:t xml:space="preserve"> </w:t>
+      </w:r>
+      <w:proofErr w:type="spellStart"/>
+      <w:r>
+        <w:t>sistem</w:t>
+      </w:r>
+      <w:proofErr w:type="spellEnd"/>
+      <w:r>
+        <w:t xml:space="preserve"> </w:t>
+      </w:r>
+      <w:proofErr w:type="spellStart"/>
+      <w:r>
+        <w:t>memiliki</w:t>
+      </w:r>
+      <w:proofErr w:type="spellEnd"/>
+      <w:r>
+        <w:t xml:space="preserve"> </w:t>
+      </w:r>
+      <w:proofErr w:type="spellStart"/>
+      <w:r>
+        <w:t>performa</w:t>
+      </w:r>
+      <w:proofErr w:type="spellEnd"/>
+      <w:r>
+        <w:t xml:space="preserve"> yang </w:t>
+      </w:r>
+      <w:proofErr w:type="spellStart"/>
+      <w:r>
+        <w:t>baik</w:t>
+      </w:r>
+      <w:proofErr w:type="spellEnd"/>
+      <w:r>
+        <w:t xml:space="preserve"> dan </w:t>
+      </w:r>
+      <w:proofErr w:type="spellStart"/>
+      <w:r>
+        <w:t>tidak</w:t>
+      </w:r>
+      <w:proofErr w:type="spellEnd"/>
       <w:r>
         <w:rPr>
           <w:spacing w:val="40"/>
         </w:rPr>
         <w:t xml:space="preserve"> </w:t>
       </w:r>
-      <w:r>
-        <w:t>ada penurunan kinerja dalam menghadapi beban yang berkelanjutan.</w:t>
+      <w:proofErr w:type="spellStart"/>
+      <w:r>
+        <w:t>ada</w:t>
+      </w:r>
+      <w:proofErr w:type="spellEnd"/>
+      <w:r>
+        <w:t xml:space="preserve"> </w:t>
+      </w:r>
+      <w:proofErr w:type="spellStart"/>
+      <w:r>
+        <w:t>penurunan</w:t>
+      </w:r>
+      <w:proofErr w:type="spellEnd"/>
+      <w:r>
+        <w:t xml:space="preserve"> </w:t>
+      </w:r>
+      <w:proofErr w:type="spellStart"/>
+      <w:r>
+        <w:t>kinerja</w:t>
+      </w:r>
+      <w:proofErr w:type="spellEnd"/>
+      <w:r>
+        <w:t xml:space="preserve"> </w:t>
+      </w:r>
+      <w:proofErr w:type="spellStart"/>
+      <w:r>
+        <w:t>dalam</w:t>
+      </w:r>
+      <w:proofErr w:type="spellEnd"/>
+      <w:r>
+        <w:t xml:space="preserve"> </w:t>
+      </w:r>
+      <w:proofErr w:type="spellStart"/>
+      <w:r>
+        <w:t>menghadapi</w:t>
+      </w:r>
+      <w:proofErr w:type="spellEnd"/>
+      <w:r>
+        <w:t xml:space="preserve"> </w:t>
+      </w:r>
+      <w:proofErr w:type="spellStart"/>
+      <w:r>
+        <w:t>beban</w:t>
+      </w:r>
+      <w:proofErr w:type="spellEnd"/>
+      <w:r>
+        <w:t xml:space="preserve"> yang </w:t>
+      </w:r>
+      <w:proofErr w:type="spellStart"/>
+      <w:r>
+        <w:t>berkelanjutan</w:t>
+      </w:r>
+      <w:proofErr w:type="spellEnd"/>
+      <w:r>
+        <w:t>.</w:t>
       </w:r>
     </w:p>
     <w:sectPr>

</xml_diff>

<commit_message>
Final result Versi 1 aja
</commit_message>
<xml_diff>
--- a/Laporan/Laporan Final Project JMeter Manarul Huda.docx
+++ b/Laporan/Laporan Final Project JMeter Manarul Huda.docx
@@ -78,23 +78,13 @@
           <w:szCs w:val="30"/>
         </w:rPr>
       </w:pPr>
-      <w:proofErr w:type="gramStart"/>
       <w:r>
         <w:rPr>
           <w:spacing w:val="-4"/>
           <w:sz w:val="30"/>
           <w:szCs w:val="30"/>
         </w:rPr>
-        <w:t>Oleh :</w:t>
-      </w:r>
-      <w:proofErr w:type="gramEnd"/>
-      <w:r>
-        <w:rPr>
-          <w:spacing w:val="-4"/>
-          <w:sz w:val="30"/>
-          <w:szCs w:val="30"/>
-        </w:rPr>
-        <w:t xml:space="preserve"> Manarul Huda</w:t>
+        <w:t>Oleh : Manarul Huda</w:t>
       </w:r>
     </w:p>
     <w:p>
@@ -163,7 +153,6 @@
         </w:rPr>
         <w:t xml:space="preserve"> </w:t>
       </w:r>
-      <w:proofErr w:type="gramStart"/>
       <w:r>
         <w:rPr>
           <w:rFonts w:ascii="Arial"/>
@@ -187,7 +176,6 @@
         </w:rPr>
         <w:t>:</w:t>
       </w:r>
-      <w:proofErr w:type="gramEnd"/>
     </w:p>
     <w:p>
       <w:pPr>
@@ -236,11 +224,9 @@
         </w:rPr>
         <w:t xml:space="preserve"> </w:t>
       </w:r>
-      <w:proofErr w:type="spellStart"/>
       <w:r>
         <w:t>Jumlah</w:t>
       </w:r>
-      <w:proofErr w:type="spellEnd"/>
       <w:r>
         <w:rPr>
           <w:spacing w:val="-6"/>
@@ -274,11 +260,9 @@
         </w:rPr>
         <w:t xml:space="preserve"> </w:t>
       </w:r>
-      <w:proofErr w:type="spellStart"/>
       <w:r>
         <w:t>mengunjungi</w:t>
       </w:r>
-      <w:proofErr w:type="spellEnd"/>
       <w:r>
         <w:rPr>
           <w:spacing w:val="-5"/>
@@ -303,11 +287,9 @@
         </w:rPr>
         <w:t xml:space="preserve"> </w:t>
       </w:r>
-      <w:proofErr w:type="spellStart"/>
       <w:r>
         <w:t>ini</w:t>
       </w:r>
-      <w:proofErr w:type="spellEnd"/>
       <w:r>
         <w:rPr>
           <w:spacing w:val="-5"/>
@@ -385,22 +367,18 @@
         </w:rPr>
         <w:t xml:space="preserve"> </w:t>
       </w:r>
-      <w:proofErr w:type="spellStart"/>
       <w:r>
         <w:t>Jumlah</w:t>
       </w:r>
-      <w:proofErr w:type="spellEnd"/>
       <w:r>
         <w:rPr>
           <w:spacing w:val="-5"/>
         </w:rPr>
         <w:t xml:space="preserve"> </w:t>
       </w:r>
-      <w:proofErr w:type="spellStart"/>
       <w:r>
         <w:t>maksimum</w:t>
       </w:r>
-      <w:proofErr w:type="spellEnd"/>
       <w:r>
         <w:rPr>
           <w:spacing w:val="-6"/>
@@ -425,11 +403,9 @@
         </w:rPr>
         <w:t xml:space="preserve"> </w:t>
       </w:r>
-      <w:proofErr w:type="spellStart"/>
       <w:r>
         <w:t>mengunjungi</w:t>
       </w:r>
-      <w:proofErr w:type="spellEnd"/>
       <w:r>
         <w:rPr>
           <w:spacing w:val="-5"/>
@@ -454,11 +430,9 @@
         </w:rPr>
         <w:t xml:space="preserve"> </w:t>
       </w:r>
-      <w:proofErr w:type="spellStart"/>
       <w:r>
         <w:t>ini</w:t>
       </w:r>
-      <w:proofErr w:type="spellEnd"/>
       <w:r>
         <w:rPr>
           <w:spacing w:val="-5"/>
@@ -522,7 +496,6 @@
         </w:rPr>
         <w:t xml:space="preserve"> </w:t>
       </w:r>
-      <w:proofErr w:type="gramStart"/>
       <w:r>
         <w:rPr>
           <w:rFonts w:ascii="Arial"/>
@@ -546,7 +519,6 @@
         </w:rPr>
         <w:t>:</w:t>
       </w:r>
-      <w:proofErr w:type="gramEnd"/>
     </w:p>
     <w:p>
       <w:pPr>
@@ -722,47 +694,11 @@
               <w:spacing w:before="117"/>
               <w:ind w:left="94" w:right="127"/>
             </w:pPr>
-            <w:proofErr w:type="spellStart"/>
             <w:r>
               <w:rPr>
                 <w:color w:val="0D0D0D"/>
               </w:rPr>
-              <w:t>Sistem</w:t>
-            </w:r>
-            <w:proofErr w:type="spellEnd"/>
-            <w:r>
-              <w:rPr>
-                <w:color w:val="0D0D0D"/>
-              </w:rPr>
-              <w:t xml:space="preserve"> </w:t>
-            </w:r>
-            <w:proofErr w:type="spellStart"/>
-            <w:r>
-              <w:rPr>
-                <w:color w:val="0D0D0D"/>
-              </w:rPr>
-              <w:t>merespons</w:t>
-            </w:r>
-            <w:proofErr w:type="spellEnd"/>
-            <w:r>
-              <w:rPr>
-                <w:color w:val="0D0D0D"/>
-              </w:rPr>
-              <w:t xml:space="preserve"> sangat </w:t>
-            </w:r>
-            <w:proofErr w:type="spellStart"/>
-            <w:r>
-              <w:rPr>
-                <w:color w:val="0D0D0D"/>
-              </w:rPr>
-              <w:t>cepat</w:t>
-            </w:r>
-            <w:proofErr w:type="spellEnd"/>
-            <w:r>
-              <w:rPr>
-                <w:color w:val="0D0D0D"/>
-              </w:rPr>
-              <w:t>,</w:t>
+              <w:t>Sistem merespons sangat cepat,</w:t>
             </w:r>
             <w:r>
               <w:rPr>
@@ -771,14 +707,12 @@
               </w:rPr>
               <w:t xml:space="preserve"> </w:t>
             </w:r>
-            <w:proofErr w:type="spellStart"/>
             <w:r>
               <w:rPr>
                 <w:color w:val="0D0D0D"/>
               </w:rPr>
               <w:t>hampir</w:t>
             </w:r>
-            <w:proofErr w:type="spellEnd"/>
             <w:r>
               <w:rPr>
                 <w:color w:val="0D0D0D"/>
@@ -786,19 +720,11 @@
               </w:rPr>
               <w:t xml:space="preserve"> </w:t>
             </w:r>
-            <w:proofErr w:type="spellStart"/>
             <w:r>
               <w:rPr>
                 <w:color w:val="0D0D0D"/>
               </w:rPr>
-              <w:t>seketika</w:t>
-            </w:r>
-            <w:proofErr w:type="spellEnd"/>
-            <w:r>
-              <w:rPr>
-                <w:color w:val="0D0D0D"/>
-              </w:rPr>
-              <w:t>.</w:t>
+              <w:t>seketika.</w:t>
             </w:r>
             <w:r>
               <w:rPr>
@@ -811,51 +737,14 @@
               <w:rPr>
                 <w:color w:val="0D0D0D"/>
               </w:rPr>
-              <w:t xml:space="preserve">User </w:t>
-            </w:r>
-            <w:proofErr w:type="spellStart"/>
-            <w:r>
-              <w:rPr>
-                <w:color w:val="0D0D0D"/>
-              </w:rPr>
-              <w:t>merasakan</w:t>
-            </w:r>
-            <w:proofErr w:type="spellEnd"/>
-            <w:r>
-              <w:rPr>
-                <w:color w:val="0D0D0D"/>
-              </w:rPr>
-              <w:t xml:space="preserve"> </w:t>
-            </w:r>
-            <w:proofErr w:type="spellStart"/>
-            <w:r>
-              <w:rPr>
-                <w:color w:val="0D0D0D"/>
-              </w:rPr>
-              <w:t>interaksi</w:t>
-            </w:r>
-            <w:proofErr w:type="spellEnd"/>
-            <w:r>
-              <w:rPr>
-                <w:color w:val="0D0D0D"/>
-              </w:rPr>
-              <w:t xml:space="preserve"> </w:t>
-            </w:r>
-            <w:proofErr w:type="spellStart"/>
+              <w:t xml:space="preserve">User merasakan interaksi </w:t>
+            </w:r>
             <w:r>
               <w:rPr>
                 <w:color w:val="0D0D0D"/>
                 <w:spacing w:val="-2"/>
               </w:rPr>
-              <w:t>langsung</w:t>
-            </w:r>
-            <w:proofErr w:type="spellEnd"/>
-            <w:r>
-              <w:rPr>
-                <w:color w:val="0D0D0D"/>
-                <w:spacing w:val="-2"/>
-              </w:rPr>
-              <w:t>.</w:t>
+              <w:t>langsung.</w:t>
             </w:r>
           </w:p>
         </w:tc>
@@ -943,14 +832,12 @@
               <w:spacing w:before="114"/>
               <w:ind w:left="94" w:right="127"/>
             </w:pPr>
-            <w:proofErr w:type="spellStart"/>
             <w:r>
               <w:rPr>
                 <w:color w:val="0D0D0D"/>
               </w:rPr>
               <w:t>Sistem</w:t>
             </w:r>
-            <w:proofErr w:type="spellEnd"/>
             <w:r>
               <w:rPr>
                 <w:color w:val="0D0D0D"/>
@@ -958,14 +845,12 @@
               </w:rPr>
               <w:t xml:space="preserve"> </w:t>
             </w:r>
-            <w:proofErr w:type="spellStart"/>
             <w:r>
               <w:rPr>
                 <w:color w:val="0D0D0D"/>
               </w:rPr>
               <w:t>merespons</w:t>
             </w:r>
-            <w:proofErr w:type="spellEnd"/>
             <w:r>
               <w:rPr>
                 <w:color w:val="0D0D0D"/>
@@ -973,145 +858,11 @@
               </w:rPr>
               <w:t xml:space="preserve"> </w:t>
             </w:r>
-            <w:proofErr w:type="spellStart"/>
             <w:r>
               <w:rPr>
                 <w:color w:val="0D0D0D"/>
               </w:rPr>
-              <w:t>dengan</w:t>
-            </w:r>
-            <w:proofErr w:type="spellEnd"/>
-            <w:r>
-              <w:rPr>
-                <w:color w:val="0D0D0D"/>
-              </w:rPr>
-              <w:t xml:space="preserve"> </w:t>
-            </w:r>
-            <w:proofErr w:type="spellStart"/>
-            <w:r>
-              <w:rPr>
-                <w:color w:val="0D0D0D"/>
-              </w:rPr>
-              <w:t>baik</w:t>
-            </w:r>
-            <w:proofErr w:type="spellEnd"/>
-            <w:r>
-              <w:rPr>
-                <w:color w:val="0D0D0D"/>
-              </w:rPr>
-              <w:t xml:space="preserve"> dan </w:t>
-            </w:r>
-            <w:proofErr w:type="spellStart"/>
-            <w:r>
-              <w:rPr>
-                <w:color w:val="0D0D0D"/>
-              </w:rPr>
-              <w:t>cepat</w:t>
-            </w:r>
-            <w:proofErr w:type="spellEnd"/>
-            <w:r>
-              <w:rPr>
-                <w:color w:val="0D0D0D"/>
-              </w:rPr>
-              <w:t xml:space="preserve">. User </w:t>
-            </w:r>
-            <w:proofErr w:type="spellStart"/>
-            <w:r>
-              <w:rPr>
-                <w:color w:val="0D0D0D"/>
-              </w:rPr>
-              <w:t>merasakan</w:t>
-            </w:r>
-            <w:proofErr w:type="spellEnd"/>
-            <w:r>
-              <w:rPr>
-                <w:color w:val="0D0D0D"/>
-              </w:rPr>
-              <w:t xml:space="preserve"> </w:t>
-            </w:r>
-            <w:proofErr w:type="spellStart"/>
-            <w:r>
-              <w:rPr>
-                <w:color w:val="0D0D0D"/>
-              </w:rPr>
-              <w:t>sedikit</w:t>
-            </w:r>
-            <w:proofErr w:type="spellEnd"/>
-            <w:r>
-              <w:rPr>
-                <w:color w:val="0D0D0D"/>
-              </w:rPr>
-              <w:t xml:space="preserve"> </w:t>
-            </w:r>
-            <w:proofErr w:type="spellStart"/>
-            <w:r>
-              <w:rPr>
-                <w:color w:val="0D0D0D"/>
-              </w:rPr>
-              <w:t>penundaan</w:t>
-            </w:r>
-            <w:proofErr w:type="spellEnd"/>
-            <w:r>
-              <w:rPr>
-                <w:color w:val="0D0D0D"/>
-              </w:rPr>
-              <w:t xml:space="preserve">, </w:t>
-            </w:r>
-            <w:proofErr w:type="spellStart"/>
-            <w:r>
-              <w:rPr>
-                <w:color w:val="0D0D0D"/>
-              </w:rPr>
-              <w:t>tetapi</w:t>
-            </w:r>
-            <w:proofErr w:type="spellEnd"/>
-            <w:r>
-              <w:rPr>
-                <w:color w:val="0D0D0D"/>
-              </w:rPr>
-              <w:t xml:space="preserve"> </w:t>
-            </w:r>
-            <w:proofErr w:type="spellStart"/>
-            <w:r>
-              <w:rPr>
-                <w:color w:val="0D0D0D"/>
-              </w:rPr>
-              <w:t>masih</w:t>
-            </w:r>
-            <w:proofErr w:type="spellEnd"/>
-            <w:r>
-              <w:rPr>
-                <w:color w:val="0D0D0D"/>
-              </w:rPr>
-              <w:t xml:space="preserve"> </w:t>
-            </w:r>
-            <w:proofErr w:type="spellStart"/>
-            <w:r>
-              <w:rPr>
-                <w:color w:val="0D0D0D"/>
-              </w:rPr>
-              <w:t>dalam</w:t>
-            </w:r>
-            <w:proofErr w:type="spellEnd"/>
-            <w:r>
-              <w:rPr>
-                <w:color w:val="0D0D0D"/>
-              </w:rPr>
-              <w:t xml:space="preserve"> batas </w:t>
-            </w:r>
-            <w:proofErr w:type="spellStart"/>
-            <w:r>
-              <w:rPr>
-                <w:color w:val="0D0D0D"/>
-              </w:rPr>
-              <w:t>toleransi</w:t>
-            </w:r>
-            <w:proofErr w:type="spellEnd"/>
-            <w:r>
-              <w:rPr>
-                <w:color w:val="0D0D0D"/>
-              </w:rPr>
-              <w:t>.</w:t>
+              <w:t>dengan baik dan cepat. User merasakan sedikit penundaan, tetapi masih dalam batas toleransi.</w:t>
             </w:r>
           </w:p>
         </w:tc>
@@ -1184,14 +935,12 @@
               <w:spacing w:before="104"/>
               <w:ind w:left="94" w:right="127"/>
             </w:pPr>
-            <w:proofErr w:type="spellStart"/>
             <w:r>
               <w:rPr>
                 <w:color w:val="0D0D0D"/>
               </w:rPr>
               <w:t>Sistem</w:t>
             </w:r>
-            <w:proofErr w:type="spellEnd"/>
             <w:r>
               <w:rPr>
                 <w:color w:val="0D0D0D"/>
@@ -1199,14 +948,12 @@
               </w:rPr>
               <w:t xml:space="preserve"> </w:t>
             </w:r>
-            <w:proofErr w:type="spellStart"/>
             <w:r>
               <w:rPr>
                 <w:color w:val="0D0D0D"/>
               </w:rPr>
               <w:t>merespons</w:t>
             </w:r>
-            <w:proofErr w:type="spellEnd"/>
             <w:r>
               <w:rPr>
                 <w:color w:val="0D0D0D"/>
@@ -1214,161 +961,18 @@
               </w:rPr>
               <w:t xml:space="preserve"> </w:t>
             </w:r>
-            <w:proofErr w:type="spellStart"/>
             <w:r>
               <w:rPr>
                 <w:color w:val="0D0D0D"/>
               </w:rPr>
-              <w:t>dengan</w:t>
-            </w:r>
-            <w:proofErr w:type="spellEnd"/>
-            <w:r>
-              <w:rPr>
-                <w:color w:val="0D0D0D"/>
-              </w:rPr>
-              <w:t xml:space="preserve"> </w:t>
-            </w:r>
-            <w:proofErr w:type="spellStart"/>
-            <w:r>
-              <w:rPr>
-                <w:color w:val="0D0D0D"/>
-              </w:rPr>
-              <w:t>cukup</w:t>
-            </w:r>
-            <w:proofErr w:type="spellEnd"/>
-            <w:r>
-              <w:rPr>
-                <w:color w:val="0D0D0D"/>
-              </w:rPr>
-              <w:t xml:space="preserve"> </w:t>
-            </w:r>
-            <w:proofErr w:type="spellStart"/>
-            <w:r>
-              <w:rPr>
-                <w:color w:val="0D0D0D"/>
-              </w:rPr>
-              <w:t>baik</w:t>
-            </w:r>
-            <w:proofErr w:type="spellEnd"/>
-            <w:r>
-              <w:rPr>
-                <w:color w:val="0D0D0D"/>
-              </w:rPr>
-              <w:t xml:space="preserve">, </w:t>
-            </w:r>
-            <w:proofErr w:type="spellStart"/>
-            <w:r>
-              <w:rPr>
-                <w:color w:val="0D0D0D"/>
-              </w:rPr>
-              <w:t>tetapi</w:t>
-            </w:r>
-            <w:proofErr w:type="spellEnd"/>
-            <w:r>
-              <w:rPr>
-                <w:color w:val="0D0D0D"/>
-              </w:rPr>
-              <w:t xml:space="preserve"> users </w:t>
-            </w:r>
-            <w:proofErr w:type="spellStart"/>
-            <w:r>
-              <w:rPr>
-                <w:color w:val="0D0D0D"/>
-              </w:rPr>
-              <w:t>mungkin</w:t>
-            </w:r>
-            <w:proofErr w:type="spellEnd"/>
-            <w:r>
-              <w:rPr>
-                <w:color w:val="0D0D0D"/>
-              </w:rPr>
-              <w:t xml:space="preserve"> </w:t>
-            </w:r>
-            <w:proofErr w:type="spellStart"/>
-            <w:r>
-              <w:rPr>
-                <w:color w:val="0D0D0D"/>
-              </w:rPr>
-              <w:t>mengalami</w:t>
-            </w:r>
-            <w:proofErr w:type="spellEnd"/>
-            <w:r>
-              <w:rPr>
-                <w:color w:val="0D0D0D"/>
-              </w:rPr>
-              <w:t xml:space="preserve"> </w:t>
-            </w:r>
-            <w:proofErr w:type="spellStart"/>
-            <w:r>
-              <w:rPr>
-                <w:color w:val="0D0D0D"/>
-              </w:rPr>
-              <w:t>penundaan</w:t>
-            </w:r>
-            <w:proofErr w:type="spellEnd"/>
-            <w:r>
-              <w:rPr>
-                <w:color w:val="0D0D0D"/>
-              </w:rPr>
-              <w:t xml:space="preserve"> yang </w:t>
-            </w:r>
-            <w:proofErr w:type="spellStart"/>
-            <w:r>
-              <w:rPr>
-                <w:color w:val="0D0D0D"/>
-              </w:rPr>
-              <w:t>terlihat</w:t>
-            </w:r>
-            <w:proofErr w:type="spellEnd"/>
-            <w:r>
-              <w:rPr>
-                <w:color w:val="0D0D0D"/>
-              </w:rPr>
-              <w:t xml:space="preserve">, yang </w:t>
-            </w:r>
-            <w:proofErr w:type="spellStart"/>
-            <w:r>
-              <w:rPr>
-                <w:color w:val="0D0D0D"/>
-              </w:rPr>
-              <w:t>dapat</w:t>
-            </w:r>
-            <w:proofErr w:type="spellEnd"/>
-            <w:r>
-              <w:rPr>
-                <w:color w:val="0D0D0D"/>
-              </w:rPr>
-              <w:t xml:space="preserve"> </w:t>
-            </w:r>
-            <w:proofErr w:type="spellStart"/>
-            <w:r>
-              <w:rPr>
-                <w:color w:val="0D0D0D"/>
-              </w:rPr>
-              <w:t>mengurangi</w:t>
-            </w:r>
-            <w:proofErr w:type="spellEnd"/>
-            <w:r>
-              <w:rPr>
-                <w:color w:val="0D0D0D"/>
-              </w:rPr>
-              <w:t xml:space="preserve"> </w:t>
-            </w:r>
-            <w:proofErr w:type="spellStart"/>
+              <w:t xml:space="preserve">dengan cukup baik, tetapi users mungkin mengalami penundaan yang terlihat, yang dapat mengurangi </w:t>
+            </w:r>
             <w:r>
               <w:rPr>
                 <w:color w:val="0D0D0D"/>
                 <w:spacing w:val="-2"/>
               </w:rPr>
-              <w:t>kenyamanan</w:t>
-            </w:r>
-            <w:proofErr w:type="spellEnd"/>
-            <w:r>
-              <w:rPr>
-                <w:color w:val="0D0D0D"/>
-                <w:spacing w:val="-2"/>
-              </w:rPr>
-              <w:t>.</w:t>
+              <w:t>kenyamanan.</w:t>
             </w:r>
           </w:p>
         </w:tc>
@@ -1432,14 +1036,12 @@
               <w:spacing w:before="106"/>
               <w:ind w:left="94" w:right="127"/>
             </w:pPr>
-            <w:proofErr w:type="spellStart"/>
             <w:r>
               <w:rPr>
                 <w:color w:val="0D0D0D"/>
               </w:rPr>
               <w:t>Sistem</w:t>
             </w:r>
-            <w:proofErr w:type="spellEnd"/>
             <w:r>
               <w:rPr>
                 <w:color w:val="0D0D0D"/>
@@ -1447,14 +1049,12 @@
               </w:rPr>
               <w:t xml:space="preserve"> </w:t>
             </w:r>
-            <w:proofErr w:type="spellStart"/>
             <w:r>
               <w:rPr>
                 <w:color w:val="0D0D0D"/>
               </w:rPr>
               <w:t>merespons</w:t>
             </w:r>
-            <w:proofErr w:type="spellEnd"/>
             <w:r>
               <w:rPr>
                 <w:color w:val="0D0D0D"/>
@@ -1462,89 +1062,11 @@
               </w:rPr>
               <w:t xml:space="preserve"> </w:t>
             </w:r>
-            <w:proofErr w:type="spellStart"/>
             <w:r>
               <w:rPr>
                 <w:color w:val="0D0D0D"/>
               </w:rPr>
-              <w:t>lambat</w:t>
-            </w:r>
-            <w:proofErr w:type="spellEnd"/>
-            <w:r>
-              <w:rPr>
-                <w:color w:val="0D0D0D"/>
-              </w:rPr>
-              <w:t xml:space="preserve">. User </w:t>
-            </w:r>
-            <w:proofErr w:type="spellStart"/>
-            <w:r>
-              <w:rPr>
-                <w:color w:val="0D0D0D"/>
-              </w:rPr>
-              <w:t>mungkin</w:t>
-            </w:r>
-            <w:proofErr w:type="spellEnd"/>
-            <w:r>
-              <w:rPr>
-                <w:color w:val="0D0D0D"/>
-              </w:rPr>
-              <w:t xml:space="preserve"> </w:t>
-            </w:r>
-            <w:proofErr w:type="spellStart"/>
-            <w:r>
-              <w:rPr>
-                <w:color w:val="0D0D0D"/>
-              </w:rPr>
-              <w:t>merasa</w:t>
-            </w:r>
-            <w:proofErr w:type="spellEnd"/>
-            <w:r>
-              <w:rPr>
-                <w:color w:val="0D0D0D"/>
-              </w:rPr>
-              <w:t xml:space="preserve"> </w:t>
-            </w:r>
-            <w:proofErr w:type="spellStart"/>
-            <w:r>
-              <w:rPr>
-                <w:color w:val="0D0D0D"/>
-              </w:rPr>
-              <w:t>frustrasi</w:t>
-            </w:r>
-            <w:proofErr w:type="spellEnd"/>
-            <w:r>
-              <w:rPr>
-                <w:color w:val="0D0D0D"/>
-              </w:rPr>
-              <w:t xml:space="preserve"> dan </w:t>
-            </w:r>
-            <w:proofErr w:type="spellStart"/>
-            <w:r>
-              <w:rPr>
-                <w:color w:val="0D0D0D"/>
-              </w:rPr>
-              <w:t>tidak</w:t>
-            </w:r>
-            <w:proofErr w:type="spellEnd"/>
-            <w:r>
-              <w:rPr>
-                <w:color w:val="0D0D0D"/>
-              </w:rPr>
-              <w:t xml:space="preserve"> </w:t>
-            </w:r>
-            <w:proofErr w:type="spellStart"/>
-            <w:r>
-              <w:rPr>
-                <w:color w:val="0D0D0D"/>
-              </w:rPr>
-              <w:t>puas</w:t>
-            </w:r>
-            <w:proofErr w:type="spellEnd"/>
-            <w:r>
-              <w:rPr>
-                <w:color w:val="0D0D0D"/>
-              </w:rPr>
-              <w:t>.</w:t>
+              <w:t>lambat. User mungkin merasa frustrasi dan tidak puas.</w:t>
             </w:r>
           </w:p>
         </w:tc>
@@ -1576,7 +1098,6 @@
         </w:rPr>
         <w:t xml:space="preserve"> </w:t>
       </w:r>
-      <w:proofErr w:type="gramStart"/>
       <w:r>
         <w:t>1</w:t>
       </w:r>
@@ -1589,7 +1110,6 @@
       <w:r>
         <w:t>:</w:t>
       </w:r>
-      <w:proofErr w:type="gramEnd"/>
       <w:r>
         <w:rPr>
           <w:spacing w:val="-4"/>
@@ -1625,12 +1145,9 @@
         <w:spacing w:before="241"/>
         <w:ind w:left="359" w:hanging="359"/>
       </w:pPr>
-      <w:proofErr w:type="spellStart"/>
-      <w:proofErr w:type="gramStart"/>
       <w:r>
         <w:t>Url</w:t>
       </w:r>
-      <w:proofErr w:type="spellEnd"/>
       <w:r>
         <w:rPr>
           <w:spacing w:val="-2"/>
@@ -1640,7 +1157,6 @@
       <w:r>
         <w:t>:</w:t>
       </w:r>
-      <w:proofErr w:type="gramEnd"/>
       <w:r>
         <w:rPr>
           <w:spacing w:val="-2"/>
@@ -1728,23 +1244,18 @@
               </w:rPr>
               <w:t xml:space="preserve"> </w:t>
             </w:r>
-            <w:proofErr w:type="spellStart"/>
             <w:r>
               <w:t>akan</w:t>
             </w:r>
-            <w:proofErr w:type="spellEnd"/>
             <w:r>
               <w:rPr>
                 <w:spacing w:val="-6"/>
               </w:rPr>
               <w:t xml:space="preserve"> </w:t>
             </w:r>
-            <w:proofErr w:type="spellStart"/>
-            <w:proofErr w:type="gramStart"/>
             <w:r>
               <w:t>ditest</w:t>
             </w:r>
-            <w:proofErr w:type="spellEnd"/>
             <w:r>
               <w:rPr>
                 <w:spacing w:val="-5"/>
@@ -1757,7 +1268,6 @@
               </w:rPr>
               <w:t>:</w:t>
             </w:r>
-            <w:proofErr w:type="gramEnd"/>
           </w:p>
         </w:tc>
         <w:tc>
@@ -1771,11 +1281,9 @@
               <w:ind w:left="0" w:right="1765"/>
               <w:jc w:val="center"/>
             </w:pPr>
-            <w:proofErr w:type="spellStart"/>
             <w:r>
               <w:t>Kebutuhan</w:t>
             </w:r>
-            <w:proofErr w:type="spellEnd"/>
             <w:r>
               <w:rPr>
                 <w:spacing w:val="-9"/>
@@ -1916,10 +1424,7 @@
               <w:spacing w:before="161"/>
             </w:pPr>
             <w:r>
-              <w:t>GET</w:t>
-            </w:r>
-            <w:r>
-              <w:t xml:space="preserve"> </w:t>
+              <w:t xml:space="preserve">GET </w:t>
             </w:r>
             <w:r>
               <w:t>/users/me</w:t>
@@ -2285,21 +1790,7 @@
               <w:rPr>
                 <w:spacing w:val="-10"/>
               </w:rPr>
-              <w:t xml:space="preserve">    "password": "</w:t>
-            </w:r>
-            <w:proofErr w:type="spellStart"/>
-            <w:r>
-              <w:rPr>
-                <w:spacing w:val="-10"/>
-              </w:rPr>
-              <w:t>myNewPassword</w:t>
-            </w:r>
-            <w:proofErr w:type="spellEnd"/>
-            <w:r>
-              <w:rPr>
-                <w:spacing w:val="-10"/>
-              </w:rPr>
-              <w:t>"</w:t>
+              <w:t xml:space="preserve">    "password": "myNewPassword"</w:t>
             </w:r>
           </w:p>
           <w:p>
@@ -2377,50 +1868,22 @@
               <w:rPr>
                 <w:spacing w:val="-5"/>
               </w:rPr>
-              <w:t xml:space="preserve">    "</w:t>
-            </w:r>
-            <w:proofErr w:type="spellStart"/>
-            <w:r>
+              <w:t xml:space="preserve">    "firstName": "Updated",</w:t>
+            </w:r>
+          </w:p>
+          <w:p>
+            <w:pPr>
+              <w:pStyle w:val="TableParagraph"/>
+              <w:spacing w:before="112"/>
               <w:rPr>
                 <w:spacing w:val="-5"/>
               </w:rPr>
-              <w:t>firstName</w:t>
-            </w:r>
-            <w:proofErr w:type="spellEnd"/>
+            </w:pPr>
             <w:r>
               <w:rPr>
                 <w:spacing w:val="-5"/>
               </w:rPr>
-              <w:t>": "Updated",</w:t>
-            </w:r>
-          </w:p>
-          <w:p>
-            <w:pPr>
-              <w:pStyle w:val="TableParagraph"/>
-              <w:spacing w:before="112"/>
-              <w:rPr>
-                <w:spacing w:val="-5"/>
-              </w:rPr>
-            </w:pPr>
-            <w:r>
-              <w:rPr>
-                <w:spacing w:val="-5"/>
-              </w:rPr>
-              <w:t xml:space="preserve">    "</w:t>
-            </w:r>
-            <w:proofErr w:type="spellStart"/>
-            <w:r>
-              <w:rPr>
-                <w:spacing w:val="-5"/>
-              </w:rPr>
-              <w:t>lastName</w:t>
-            </w:r>
-            <w:proofErr w:type="spellEnd"/>
-            <w:r>
-              <w:rPr>
-                <w:spacing w:val="-5"/>
-              </w:rPr>
-              <w:t>": "Username",</w:t>
+              <w:t xml:space="preserve">    "lastName": "Username",</w:t>
             </w:r>
           </w:p>
           <w:p>
@@ -2668,16 +2131,8 @@
               <w:rPr>
                 <w:spacing w:val="-2"/>
               </w:rPr>
-              <w:t>/</w:t>
-            </w:r>
-            <w:proofErr w:type="gramStart"/>
-            <w:r>
-              <w:rPr>
-                <w:spacing w:val="-2"/>
-              </w:rPr>
-              <w:t>users</w:t>
-            </w:r>
-            <w:proofErr w:type="gramEnd"/>
+              <w:t>/users</w:t>
+            </w:r>
           </w:p>
         </w:tc>
         <w:tc>
@@ -2733,15 +2188,7 @@
               <w:ind w:left="94"/>
             </w:pPr>
             <w:r>
-              <w:t xml:space="preserve">    "</w:t>
-            </w:r>
-            <w:proofErr w:type="spellStart"/>
-            <w:r>
-              <w:t>firstName</w:t>
-            </w:r>
-            <w:proofErr w:type="spellEnd"/>
-            <w:r>
-              <w:t>": "Test",</w:t>
+              <w:t xml:space="preserve">    "firstName": "Test",</w:t>
             </w:r>
           </w:p>
           <w:p>
@@ -2751,15 +2198,7 @@
               <w:ind w:left="94"/>
             </w:pPr>
             <w:r>
-              <w:t xml:space="preserve">    "</w:t>
-            </w:r>
-            <w:proofErr w:type="spellStart"/>
-            <w:r>
-              <w:t>lastName</w:t>
-            </w:r>
-            <w:proofErr w:type="spellEnd"/>
-            <w:r>
-              <w:t>": "User",</w:t>
+              <w:t xml:space="preserve">    "lastName": "User",</w:t>
             </w:r>
           </w:p>
           <w:p>
@@ -2779,15 +2218,7 @@
               <w:ind w:left="94"/>
             </w:pPr>
             <w:r>
-              <w:t xml:space="preserve">    "password": "</w:t>
-            </w:r>
-            <w:proofErr w:type="spellStart"/>
-            <w:r>
-              <w:t>myPassword</w:t>
-            </w:r>
-            <w:proofErr w:type="spellEnd"/>
-            <w:r>
-              <w:t>"</w:t>
+              <w:t xml:space="preserve">    "password": "myPassword"</w:t>
             </w:r>
           </w:p>
           <w:p>
@@ -2862,50 +2293,22 @@
               <w:rPr>
                 <w:spacing w:val="-5"/>
               </w:rPr>
-              <w:t xml:space="preserve">    "</w:t>
-            </w:r>
-            <w:proofErr w:type="spellStart"/>
-            <w:r>
+              <w:t xml:space="preserve">    "firstName": "Test",</w:t>
+            </w:r>
+          </w:p>
+          <w:p>
+            <w:pPr>
+              <w:pStyle w:val="TableParagraph"/>
+              <w:spacing w:before="100"/>
               <w:rPr>
                 <w:spacing w:val="-5"/>
               </w:rPr>
-              <w:t>firstName</w:t>
-            </w:r>
-            <w:proofErr w:type="spellEnd"/>
+            </w:pPr>
             <w:r>
               <w:rPr>
                 <w:spacing w:val="-5"/>
               </w:rPr>
-              <w:t>": "Test",</w:t>
-            </w:r>
-          </w:p>
-          <w:p>
-            <w:pPr>
-              <w:pStyle w:val="TableParagraph"/>
-              <w:spacing w:before="100"/>
-              <w:rPr>
-                <w:spacing w:val="-5"/>
-              </w:rPr>
-            </w:pPr>
-            <w:r>
-              <w:rPr>
-                <w:spacing w:val="-5"/>
-              </w:rPr>
-              <w:t xml:space="preserve">    "</w:t>
-            </w:r>
-            <w:proofErr w:type="spellStart"/>
-            <w:r>
-              <w:rPr>
-                <w:spacing w:val="-5"/>
-              </w:rPr>
-              <w:t>lastName</w:t>
-            </w:r>
-            <w:proofErr w:type="spellEnd"/>
-            <w:r>
-              <w:rPr>
-                <w:spacing w:val="-5"/>
-              </w:rPr>
-              <w:t>": "User",</w:t>
+              <w:t xml:space="preserve">    "lastName": "User",</w:t>
             </w:r>
           </w:p>
           <w:p>
@@ -3082,15 +2485,7 @@
               <w:ind w:left="94"/>
             </w:pPr>
             <w:r>
-              <w:t xml:space="preserve">    "</w:t>
-            </w:r>
-            <w:proofErr w:type="spellStart"/>
-            <w:r>
-              <w:t>firstName</w:t>
-            </w:r>
-            <w:proofErr w:type="spellEnd"/>
-            <w:r>
-              <w:t>": "Updated",</w:t>
+              <w:t xml:space="preserve">    "firstName": "Updated",</w:t>
             </w:r>
           </w:p>
           <w:p>
@@ -3100,15 +2495,7 @@
               <w:ind w:left="94"/>
             </w:pPr>
             <w:r>
-              <w:t xml:space="preserve">    "</w:t>
-            </w:r>
-            <w:proofErr w:type="spellStart"/>
-            <w:r>
-              <w:t>lastName</w:t>
-            </w:r>
-            <w:proofErr w:type="spellEnd"/>
-            <w:r>
-              <w:t>": "Username",</w:t>
+              <w:t xml:space="preserve">    "lastName": "Username",</w:t>
             </w:r>
           </w:p>
           <w:p>
@@ -3128,15 +2515,7 @@
               <w:ind w:left="94"/>
             </w:pPr>
             <w:r>
-              <w:t xml:space="preserve">    "password": "</w:t>
-            </w:r>
-            <w:proofErr w:type="spellStart"/>
-            <w:r>
-              <w:t>myNewPassword</w:t>
-            </w:r>
-            <w:proofErr w:type="spellEnd"/>
-            <w:r>
-              <w:t>"</w:t>
+              <w:t xml:space="preserve">    "password": "myNewPassword"</w:t>
             </w:r>
           </w:p>
           <w:p>
@@ -3196,50 +2575,22 @@
               <w:rPr>
                 <w:spacing w:val="-5"/>
               </w:rPr>
-              <w:t xml:space="preserve">  "</w:t>
-            </w:r>
-            <w:proofErr w:type="spellStart"/>
-            <w:r>
+              <w:t xml:space="preserve">  "firstName": "Updated",</w:t>
+            </w:r>
+          </w:p>
+          <w:p>
+            <w:pPr>
+              <w:pStyle w:val="TableParagraph"/>
+              <w:spacing w:before="100"/>
               <w:rPr>
                 <w:spacing w:val="-5"/>
               </w:rPr>
-              <w:t>firstName</w:t>
-            </w:r>
-            <w:proofErr w:type="spellEnd"/>
+            </w:pPr>
             <w:r>
               <w:rPr>
                 <w:spacing w:val="-5"/>
               </w:rPr>
-              <w:t>": "Updated",</w:t>
-            </w:r>
-          </w:p>
-          <w:p>
-            <w:pPr>
-              <w:pStyle w:val="TableParagraph"/>
-              <w:spacing w:before="100"/>
-              <w:rPr>
-                <w:spacing w:val="-5"/>
-              </w:rPr>
-            </w:pPr>
-            <w:r>
-              <w:rPr>
-                <w:spacing w:val="-5"/>
-              </w:rPr>
-              <w:t xml:space="preserve">  "</w:t>
-            </w:r>
-            <w:proofErr w:type="spellStart"/>
-            <w:r>
-              <w:rPr>
-                <w:spacing w:val="-5"/>
-              </w:rPr>
-              <w:t>lastName</w:t>
-            </w:r>
-            <w:proofErr w:type="spellEnd"/>
-            <w:r>
-              <w:rPr>
-                <w:spacing w:val="-5"/>
-              </w:rPr>
-              <w:t>": "Username",</w:t>
+              <w:t xml:space="preserve">  "lastName": "Username",</w:t>
             </w:r>
           </w:p>
           <w:p>
@@ -3519,50 +2870,22 @@
               <w:rPr>
                 <w:spacing w:val="-5"/>
               </w:rPr>
-              <w:t xml:space="preserve">  "</w:t>
-            </w:r>
-            <w:proofErr w:type="spellStart"/>
-            <w:r>
+              <w:t xml:space="preserve">  "firstName": "Test",</w:t>
+            </w:r>
+          </w:p>
+          <w:p>
+            <w:pPr>
+              <w:pStyle w:val="TableParagraph"/>
+              <w:spacing w:before="100"/>
               <w:rPr>
                 <w:spacing w:val="-5"/>
               </w:rPr>
-              <w:t>firstName</w:t>
-            </w:r>
-            <w:proofErr w:type="spellEnd"/>
+            </w:pPr>
             <w:r>
               <w:rPr>
                 <w:spacing w:val="-5"/>
               </w:rPr>
-              <w:t>": "Test",</w:t>
-            </w:r>
-          </w:p>
-          <w:p>
-            <w:pPr>
-              <w:pStyle w:val="TableParagraph"/>
-              <w:spacing w:before="100"/>
-              <w:rPr>
-                <w:spacing w:val="-5"/>
-              </w:rPr>
-            </w:pPr>
-            <w:r>
-              <w:rPr>
-                <w:spacing w:val="-5"/>
-              </w:rPr>
-              <w:t xml:space="preserve">  "</w:t>
-            </w:r>
-            <w:proofErr w:type="spellStart"/>
-            <w:r>
-              <w:rPr>
-                <w:spacing w:val="-5"/>
-              </w:rPr>
-              <w:t>lastName</w:t>
-            </w:r>
-            <w:proofErr w:type="spellEnd"/>
-            <w:r>
-              <w:rPr>
-                <w:spacing w:val="-5"/>
-              </w:rPr>
-              <w:t>": "User",</w:t>
+              <w:t xml:space="preserve">  "lastName": "User",</w:t>
             </w:r>
           </w:p>
           <w:p>
@@ -3740,22 +3063,18 @@
         <w:spacing w:before="127" w:line="360" w:lineRule="auto"/>
         <w:ind w:left="1080" w:right="1480"/>
       </w:pPr>
-      <w:proofErr w:type="spellStart"/>
       <w:r>
         <w:t>Mengukur</w:t>
       </w:r>
-      <w:proofErr w:type="spellEnd"/>
       <w:r>
         <w:rPr>
           <w:spacing w:val="-5"/>
         </w:rPr>
         <w:t xml:space="preserve"> </w:t>
       </w:r>
-      <w:proofErr w:type="spellStart"/>
       <w:r>
         <w:t>sejauh</w:t>
       </w:r>
-      <w:proofErr w:type="spellEnd"/>
       <w:r>
         <w:rPr>
           <w:spacing w:val="-5"/>
@@ -3771,44 +3090,36 @@
         </w:rPr>
         <w:t xml:space="preserve"> </w:t>
       </w:r>
-      <w:proofErr w:type="spellStart"/>
       <w:r>
         <w:t>aplikasi</w:t>
       </w:r>
-      <w:proofErr w:type="spellEnd"/>
       <w:r>
         <w:rPr>
           <w:spacing w:val="-5"/>
         </w:rPr>
         <w:t xml:space="preserve"> </w:t>
       </w:r>
-      <w:proofErr w:type="spellStart"/>
       <w:r>
         <w:t>dapat</w:t>
       </w:r>
-      <w:proofErr w:type="spellEnd"/>
       <w:r>
         <w:rPr>
           <w:spacing w:val="-5"/>
         </w:rPr>
         <w:t xml:space="preserve"> </w:t>
       </w:r>
-      <w:proofErr w:type="spellStart"/>
       <w:r>
         <w:t>menangani</w:t>
       </w:r>
-      <w:proofErr w:type="spellEnd"/>
       <w:r>
         <w:rPr>
           <w:spacing w:val="-5"/>
         </w:rPr>
         <w:t xml:space="preserve"> </w:t>
       </w:r>
-      <w:proofErr w:type="spellStart"/>
       <w:r>
         <w:t>beban</w:t>
       </w:r>
-      <w:proofErr w:type="spellEnd"/>
       <w:r>
         <w:rPr>
           <w:spacing w:val="-5"/>
@@ -3833,48 +3144,17 @@
         </w:rPr>
         <w:t xml:space="preserve"> </w:t>
       </w:r>
-      <w:proofErr w:type="spellStart"/>
       <w:r>
         <w:t>tinggi</w:t>
       </w:r>
-      <w:proofErr w:type="spellEnd"/>
       <w:r>
         <w:rPr>
           <w:spacing w:val="-5"/>
         </w:rPr>
         <w:t xml:space="preserve"> </w:t>
       </w:r>
-      <w:proofErr w:type="spellStart"/>
-      <w:r>
-        <w:t>selama</w:t>
-      </w:r>
-      <w:proofErr w:type="spellEnd"/>
-      <w:r>
-        <w:t xml:space="preserve"> </w:t>
-      </w:r>
-      <w:proofErr w:type="spellStart"/>
-      <w:r>
-        <w:t>periode</w:t>
-      </w:r>
-      <w:proofErr w:type="spellEnd"/>
-      <w:r>
-        <w:t xml:space="preserve"> </w:t>
-      </w:r>
-      <w:proofErr w:type="spellStart"/>
-      <w:r>
-        <w:t>waktu</w:t>
-      </w:r>
-      <w:proofErr w:type="spellEnd"/>
-      <w:r>
-        <w:t xml:space="preserve"> </w:t>
-      </w:r>
-      <w:proofErr w:type="spellStart"/>
-      <w:r>
-        <w:t>tertentu</w:t>
-      </w:r>
-      <w:proofErr w:type="spellEnd"/>
-      <w:r>
-        <w:t>.</w:t>
+      <w:r>
+        <w:t>selama periode waktu tertentu.</w:t>
       </w:r>
     </w:p>
     <w:p>
@@ -3906,25 +3186,7 @@
           <w:b/>
           <w:spacing w:val="-2"/>
         </w:rPr>
-        <w:t>Langkah-</w:t>
-      </w:r>
-      <w:proofErr w:type="spellStart"/>
-      <w:r>
-        <w:rPr>
-          <w:rFonts w:ascii="Arial"/>
-          <w:b/>
-          <w:spacing w:val="-2"/>
-        </w:rPr>
-        <w:t>langkah</w:t>
-      </w:r>
-      <w:proofErr w:type="spellEnd"/>
-      <w:r>
-        <w:rPr>
-          <w:rFonts w:ascii="Arial"/>
-          <w:b/>
-          <w:spacing w:val="-2"/>
-        </w:rPr>
-        <w:t>:</w:t>
+        <w:t>Langkah-langkah:</w:t>
       </w:r>
     </w:p>
     <w:p>
@@ -3933,11 +3195,9 @@
         <w:spacing w:before="127" w:line="360" w:lineRule="auto"/>
         <w:ind w:left="1080" w:right="1480"/>
       </w:pPr>
-      <w:proofErr w:type="spellStart"/>
       <w:r>
         <w:t>Simulasikan</w:t>
       </w:r>
-      <w:proofErr w:type="spellEnd"/>
       <w:r>
         <w:rPr>
           <w:spacing w:val="-4"/>
@@ -3953,22 +3213,18 @@
         </w:rPr>
         <w:t xml:space="preserve"> </w:t>
       </w:r>
-      <w:proofErr w:type="spellStart"/>
       <w:r>
         <w:t>dimulai</w:t>
       </w:r>
-      <w:proofErr w:type="spellEnd"/>
       <w:r>
         <w:rPr>
           <w:spacing w:val="-4"/>
         </w:rPr>
         <w:t xml:space="preserve"> </w:t>
       </w:r>
-      <w:proofErr w:type="spellStart"/>
       <w:r>
         <w:t>dari</w:t>
       </w:r>
-      <w:proofErr w:type="spellEnd"/>
       <w:r>
         <w:rPr>
           <w:spacing w:val="-4"/>
@@ -4029,32 +3285,17 @@
         </w:rPr>
         <w:t xml:space="preserve"> </w:t>
       </w:r>
-      <w:proofErr w:type="spellStart"/>
       <w:r>
         <w:t>diawali</w:t>
       </w:r>
-      <w:proofErr w:type="spellEnd"/>
       <w:r>
         <w:rPr>
           <w:spacing w:val="-4"/>
         </w:rPr>
         <w:t xml:space="preserve"> </w:t>
       </w:r>
-      <w:proofErr w:type="spellStart"/>
-      <w:r>
-        <w:t>dengan</w:t>
-      </w:r>
-      <w:proofErr w:type="spellEnd"/>
-      <w:r>
-        <w:t xml:space="preserve"> 5 </w:t>
-      </w:r>
-      <w:proofErr w:type="spellStart"/>
-      <w:r>
-        <w:t>detik</w:t>
-      </w:r>
-      <w:proofErr w:type="spellEnd"/>
-      <w:r>
-        <w:t>.</w:t>
+      <w:r>
+        <w:t>dengan 5 detik.</w:t>
       </w:r>
     </w:p>
     <w:p>
@@ -4080,7 +3321,6 @@
           <w:b/>
         </w:rPr>
       </w:pPr>
-      <w:proofErr w:type="gramStart"/>
       <w:r>
         <w:rPr>
           <w:rFonts w:ascii="Arial"/>
@@ -4104,7 +3344,6 @@
         </w:rPr>
         <w:t>:</w:t>
       </w:r>
-      <w:proofErr w:type="gramEnd"/>
     </w:p>
     <w:p>
       <w:pPr>
@@ -4113,11 +3352,7 @@
         <w:ind w:left="1080"/>
       </w:pPr>
       <w:r>
-        <w:t>BASE_</w:t>
-      </w:r>
-      <w:proofErr w:type="gramStart"/>
-      <w:r>
-        <w:t>URL</w:t>
+        <w:t>BASE_URL</w:t>
       </w:r>
       <w:r>
         <w:rPr>
@@ -4128,7 +3363,6 @@
       <w:r>
         <w:t>:</w:t>
       </w:r>
-      <w:proofErr w:type="gramEnd"/>
       <w:r>
         <w:rPr>
           <w:spacing w:val="-4"/>
@@ -4151,7 +3385,6 @@
         <w:spacing w:before="1"/>
         <w:ind w:left="1080"/>
       </w:pPr>
-      <w:proofErr w:type="gramStart"/>
       <w:r>
         <w:rPr>
           <w:spacing w:val="-7"/>
@@ -4170,7 +3403,6 @@
         </w:rPr>
         <w:t>:</w:t>
       </w:r>
-      <w:proofErr w:type="gramEnd"/>
     </w:p>
     <w:p>
       <w:pPr>
@@ -4194,7 +3426,6 @@
         </w:rPr>
         <w:t xml:space="preserve"> </w:t>
       </w:r>
-      <w:proofErr w:type="gramStart"/>
       <w:r>
         <w:t>1</w:t>
       </w:r>
@@ -4207,7 +3438,6 @@
       <w:r>
         <w:t>:</w:t>
       </w:r>
-      <w:proofErr w:type="gramEnd"/>
       <w:r>
         <w:rPr>
           <w:spacing w:val="-3"/>
@@ -4253,33 +3483,7 @@
         <w:rPr>
           <w:spacing w:val="-2"/>
         </w:rPr>
-        <w:t xml:space="preserve">Path </w:t>
-      </w:r>
-      <w:proofErr w:type="gramStart"/>
-      <w:r>
-        <w:rPr>
-          <w:spacing w:val="-2"/>
-        </w:rPr>
-        <w:t>2 :</w:t>
-      </w:r>
-      <w:proofErr w:type="gramEnd"/>
-      <w:r>
-        <w:rPr>
-          <w:spacing w:val="-2"/>
-        </w:rPr>
-        <w:t xml:space="preserve"> [POST] </w:t>
-      </w:r>
-      <w:r>
-        <w:rPr>
-          <w:spacing w:val="-2"/>
-        </w:rPr>
-        <w:t>/users/logout</w:t>
-      </w:r>
-      <w:r>
-        <w:rPr>
-          <w:spacing w:val="-2"/>
-        </w:rPr>
-        <w:t xml:space="preserve"> </w:t>
+        <w:t xml:space="preserve">Path 2 : [POST] /users/logout </w:t>
       </w:r>
     </w:p>
     <w:p>
@@ -4299,39 +3503,7 @@
         <w:rPr>
           <w:spacing w:val="-2"/>
         </w:rPr>
-        <w:t xml:space="preserve">Path </w:t>
-      </w:r>
-      <w:proofErr w:type="gramStart"/>
-      <w:r>
-        <w:rPr>
-          <w:spacing w:val="-2"/>
-        </w:rPr>
-        <w:t>3 :</w:t>
-      </w:r>
-      <w:proofErr w:type="gramEnd"/>
-      <w:r>
-        <w:rPr>
-          <w:spacing w:val="-2"/>
-        </w:rPr>
-        <w:t xml:space="preserve"> [</w:t>
-      </w:r>
-      <w:r>
-        <w:rPr>
-          <w:spacing w:val="-2"/>
-        </w:rPr>
-        <w:t>POST</w:t>
-      </w:r>
-      <w:r>
-        <w:rPr>
-          <w:spacing w:val="-2"/>
-        </w:rPr>
-        <w:t>]</w:t>
-      </w:r>
-      <w:r>
-        <w:rPr>
-          <w:spacing w:val="-2"/>
-        </w:rPr>
-        <w:t xml:space="preserve"> /users</w:t>
+        <w:t>Path 3 : [POST] /users</w:t>
       </w:r>
     </w:p>
     <w:p>
@@ -4348,24 +3520,7 @@
         <w:ind w:left="1438" w:hanging="333"/>
       </w:pPr>
       <w:r>
-        <w:t xml:space="preserve">Path </w:t>
-      </w:r>
-      <w:proofErr w:type="gramStart"/>
-      <w:r>
-        <w:t>4 :</w:t>
-      </w:r>
-      <w:proofErr w:type="gramEnd"/>
-      <w:r>
-        <w:t xml:space="preserve"> [</w:t>
-      </w:r>
-      <w:r>
-        <w:t>PATCH</w:t>
-      </w:r>
-      <w:r>
-        <w:t>]</w:t>
-      </w:r>
-      <w:r>
-        <w:t xml:space="preserve"> </w:t>
+        <w:t xml:space="preserve">Path 4 : [PATCH] </w:t>
       </w:r>
       <w:r>
         <w:t>/users/me</w:t>
@@ -4385,24 +3540,7 @@
         <w:ind w:left="1438" w:hanging="333"/>
       </w:pPr>
       <w:r>
-        <w:t xml:space="preserve">Path </w:t>
-      </w:r>
-      <w:proofErr w:type="gramStart"/>
-      <w:r>
-        <w:t>5 :</w:t>
-      </w:r>
-      <w:proofErr w:type="gramEnd"/>
-      <w:r>
-        <w:t xml:space="preserve"> [</w:t>
-      </w:r>
-      <w:r>
-        <w:t>GET</w:t>
-      </w:r>
-      <w:r>
-        <w:t>]</w:t>
-      </w:r>
-      <w:r>
-        <w:t xml:space="preserve"> </w:t>
+        <w:t xml:space="preserve">Path 5 : [GET] </w:t>
       </w:r>
       <w:r>
         <w:t>/users/me</w:t>
@@ -4422,24 +3560,7 @@
         <w:ind w:left="1438" w:hanging="333"/>
       </w:pPr>
       <w:r>
-        <w:t xml:space="preserve">Path </w:t>
-      </w:r>
-      <w:proofErr w:type="gramStart"/>
-      <w:r>
-        <w:t>6 :</w:t>
-      </w:r>
-      <w:proofErr w:type="gramEnd"/>
-      <w:r>
-        <w:t xml:space="preserve"> [</w:t>
-      </w:r>
-      <w:r>
-        <w:t>DELETE</w:t>
-      </w:r>
-      <w:r>
-        <w:t>]</w:t>
-      </w:r>
-      <w:r>
-        <w:t xml:space="preserve"> </w:t>
+        <w:t xml:space="preserve">Path 6 : [DELETE] </w:t>
       </w:r>
       <w:r>
         <w:t>users/me</w:t>
@@ -4520,11 +3641,7 @@
         <w:t xml:space="preserve"> </w:t>
       </w:r>
       <w:r>
-        <w:t>(User</w:t>
-      </w:r>
-      <w:proofErr w:type="gramStart"/>
-      <w:r>
-        <w:t>)</w:t>
+        <w:t>(User)</w:t>
       </w:r>
       <w:r>
         <w:rPr>
@@ -4535,7 +3652,6 @@
       <w:r>
         <w:t>:</w:t>
       </w:r>
-      <w:proofErr w:type="gramEnd"/>
       <w:r>
         <w:rPr>
           <w:spacing w:val="-4"/>
@@ -4589,11 +3705,7 @@
         <w:t xml:space="preserve"> </w:t>
       </w:r>
       <w:r>
-        <w:t>seconds</w:t>
-      </w:r>
-      <w:proofErr w:type="gramStart"/>
-      <w:r>
-        <w:t>)</w:t>
+        <w:t>seconds)</w:t>
       </w:r>
       <w:r>
         <w:rPr>
@@ -4604,7 +3716,6 @@
       <w:r>
         <w:t>:</w:t>
       </w:r>
-      <w:proofErr w:type="gramEnd"/>
       <w:r>
         <w:rPr>
           <w:spacing w:val="-5"/>
@@ -4639,7 +3750,6 @@
         </w:rPr>
         <w:t xml:space="preserve"> </w:t>
       </w:r>
-      <w:proofErr w:type="gramStart"/>
       <w:r>
         <w:t>Count</w:t>
       </w:r>
@@ -4652,7 +3762,6 @@
       <w:r>
         <w:t>:</w:t>
       </w:r>
-      <w:proofErr w:type="gramEnd"/>
       <w:r>
         <w:rPr>
           <w:spacing w:val="-3"/>
@@ -4684,147 +3793,14 @@
         <w:ind w:left="720" w:right="1449"/>
         <w:jc w:val="both"/>
       </w:pPr>
-      <w:proofErr w:type="spellStart"/>
-      <w:r>
-        <w:t>Deskripsi</w:t>
-      </w:r>
-      <w:proofErr w:type="spellEnd"/>
-      <w:r>
-        <w:t xml:space="preserve">: </w:t>
-      </w:r>
-      <w:proofErr w:type="spellStart"/>
-      <w:r>
-        <w:t>Dengan</w:t>
-      </w:r>
-      <w:proofErr w:type="spellEnd"/>
-      <w:r>
-        <w:t xml:space="preserve"> </w:t>
-      </w:r>
-      <w:proofErr w:type="spellStart"/>
-      <w:r>
-        <w:t>skenario</w:t>
-      </w:r>
-      <w:proofErr w:type="spellEnd"/>
-      <w:r>
-        <w:t xml:space="preserve"> di </w:t>
-      </w:r>
-      <w:proofErr w:type="spellStart"/>
-      <w:r>
-        <w:t>atas</w:t>
-      </w:r>
-      <w:proofErr w:type="spellEnd"/>
-      <w:r>
-        <w:t xml:space="preserve">, </w:t>
-      </w:r>
-      <w:proofErr w:type="spellStart"/>
-      <w:r>
-        <w:t>maka</w:t>
-      </w:r>
-      <w:proofErr w:type="spellEnd"/>
-      <w:r>
-        <w:t xml:space="preserve"> thread </w:t>
-      </w:r>
-      <w:proofErr w:type="spellStart"/>
-      <w:r>
-        <w:t>akan</w:t>
-      </w:r>
-      <w:proofErr w:type="spellEnd"/>
-      <w:r>
-        <w:t xml:space="preserve"> </w:t>
-      </w:r>
-      <w:proofErr w:type="spellStart"/>
-      <w:r>
-        <w:t>dilakukan</w:t>
-      </w:r>
-      <w:proofErr w:type="spellEnd"/>
-      <w:r>
-        <w:t xml:space="preserve"> </w:t>
-      </w:r>
-      <w:proofErr w:type="spellStart"/>
-      <w:r>
-        <w:t>sebanyak</w:t>
-      </w:r>
-      <w:proofErr w:type="spellEnd"/>
-      <w:r>
-        <w:t xml:space="preserve"> 10 kali, </w:t>
-      </w:r>
-      <w:proofErr w:type="spellStart"/>
-      <w:r>
-        <w:t>dimana</w:t>
-      </w:r>
-      <w:proofErr w:type="spellEnd"/>
-      <w:r>
-        <w:t xml:space="preserve"> </w:t>
-      </w:r>
-      <w:proofErr w:type="spellStart"/>
-      <w:r>
-        <w:t>tiap</w:t>
-      </w:r>
-      <w:proofErr w:type="spellEnd"/>
-      <w:r>
-        <w:t xml:space="preserve"> thread </w:t>
-      </w:r>
-      <w:proofErr w:type="spellStart"/>
-      <w:r>
-        <w:t>dilakukan</w:t>
-      </w:r>
-      <w:proofErr w:type="spellEnd"/>
-      <w:r>
-        <w:t xml:space="preserve"> </w:t>
-      </w:r>
-      <w:proofErr w:type="spellStart"/>
-      <w:r>
-        <w:t>selama</w:t>
-      </w:r>
-      <w:proofErr w:type="spellEnd"/>
-      <w:r>
-        <w:t xml:space="preserve"> 0,5 (5/10) </w:t>
-      </w:r>
-      <w:proofErr w:type="spellStart"/>
-      <w:r>
-        <w:t>detik</w:t>
-      </w:r>
-      <w:proofErr w:type="spellEnd"/>
-      <w:r>
-        <w:t xml:space="preserve"> </w:t>
-      </w:r>
-      <w:proofErr w:type="spellStart"/>
-      <w:r>
-        <w:t>sebelum</w:t>
-      </w:r>
-      <w:proofErr w:type="spellEnd"/>
-      <w:r>
-        <w:t xml:space="preserve"> </w:t>
-      </w:r>
-      <w:proofErr w:type="spellStart"/>
-      <w:r>
-        <w:t>berganti</w:t>
-      </w:r>
-      <w:proofErr w:type="spellEnd"/>
-      <w:r>
-        <w:t xml:space="preserve"> </w:t>
-      </w:r>
-      <w:proofErr w:type="spellStart"/>
-      <w:r>
-        <w:t>ke</w:t>
-      </w:r>
-      <w:proofErr w:type="spellEnd"/>
-      <w:r>
-        <w:t xml:space="preserve"> thread </w:t>
-      </w:r>
-      <w:proofErr w:type="spellStart"/>
+      <w:r>
+        <w:t xml:space="preserve">Deskripsi: Dengan skenario di atas, maka thread akan dilakukan 10 kali, dimana tiap thread dilakukan selama 0,5 (5/10) detik sebelum berganti ke thread </w:t>
+      </w:r>
       <w:r>
         <w:rPr>
           <w:spacing w:val="-2"/>
         </w:rPr>
-        <w:t>berikutnya</w:t>
-      </w:r>
-      <w:proofErr w:type="spellEnd"/>
-      <w:r>
-        <w:rPr>
-          <w:spacing w:val="-2"/>
-        </w:rPr>
-        <w:t>.</w:t>
+        <w:t>berikutnya.</w:t>
       </w:r>
     </w:p>
     <w:p>
@@ -4850,7 +3826,6 @@
           <w:b/>
         </w:rPr>
       </w:pPr>
-      <w:proofErr w:type="gramStart"/>
       <w:r>
         <w:rPr>
           <w:rFonts w:ascii="Arial"/>
@@ -4874,7 +3849,6 @@
         </w:rPr>
         <w:t>:</w:t>
       </w:r>
-      <w:proofErr w:type="gramEnd"/>
     </w:p>
     <w:p>
       <w:pPr>
@@ -5366,7 +4340,6 @@
         </w:rPr>
         <w:t xml:space="preserve"> </w:t>
       </w:r>
-      <w:proofErr w:type="spellStart"/>
       <w:r>
         <w:rPr>
           <w:rFonts w:ascii="Arial"/>
@@ -5374,7 +4347,6 @@
         </w:rPr>
         <w:t>dari</w:t>
       </w:r>
-      <w:proofErr w:type="spellEnd"/>
       <w:r>
         <w:rPr>
           <w:rFonts w:ascii="Arial"/>
@@ -5383,7 +4355,6 @@
         </w:rPr>
         <w:t xml:space="preserve"> </w:t>
       </w:r>
-      <w:proofErr w:type="spellStart"/>
       <w:r>
         <w:rPr>
           <w:rFonts w:ascii="Arial"/>
@@ -5391,7 +4362,6 @@
         </w:rPr>
         <w:t>hasil</w:t>
       </w:r>
-      <w:proofErr w:type="spellEnd"/>
       <w:r>
         <w:rPr>
           <w:rFonts w:ascii="Arial"/>
@@ -5416,88 +4386,72 @@
         <w:ind w:left="1440"/>
         <w:jc w:val="both"/>
       </w:pPr>
-      <w:proofErr w:type="spellStart"/>
       <w:r>
         <w:t>Berdasarkan</w:t>
       </w:r>
-      <w:proofErr w:type="spellEnd"/>
       <w:r>
         <w:rPr>
           <w:spacing w:val="38"/>
         </w:rPr>
         <w:t xml:space="preserve"> </w:t>
       </w:r>
-      <w:proofErr w:type="spellStart"/>
       <w:r>
         <w:t>hasil</w:t>
       </w:r>
-      <w:proofErr w:type="spellEnd"/>
       <w:r>
         <w:rPr>
           <w:spacing w:val="38"/>
         </w:rPr>
         <w:t xml:space="preserve"> </w:t>
       </w:r>
-      <w:proofErr w:type="spellStart"/>
       <w:r>
         <w:t>diatas</w:t>
       </w:r>
-      <w:proofErr w:type="spellEnd"/>
       <w:r>
         <w:rPr>
           <w:spacing w:val="39"/>
         </w:rPr>
         <w:t xml:space="preserve"> </w:t>
       </w:r>
-      <w:proofErr w:type="spellStart"/>
       <w:r>
         <w:t>dapat</w:t>
       </w:r>
-      <w:proofErr w:type="spellEnd"/>
       <w:r>
         <w:rPr>
           <w:spacing w:val="38"/>
         </w:rPr>
         <w:t xml:space="preserve"> </w:t>
       </w:r>
-      <w:proofErr w:type="spellStart"/>
       <w:r>
         <w:t>terlihat</w:t>
       </w:r>
-      <w:proofErr w:type="spellEnd"/>
       <w:r>
         <w:rPr>
           <w:spacing w:val="24"/>
         </w:rPr>
         <w:t xml:space="preserve"> </w:t>
       </w:r>
-      <w:proofErr w:type="spellStart"/>
       <w:r>
         <w:t>bahwa</w:t>
       </w:r>
-      <w:proofErr w:type="spellEnd"/>
       <w:r>
         <w:rPr>
           <w:spacing w:val="25"/>
         </w:rPr>
         <w:t xml:space="preserve"> </w:t>
       </w:r>
-      <w:proofErr w:type="spellStart"/>
       <w:r>
         <w:t>dari</w:t>
       </w:r>
-      <w:proofErr w:type="spellEnd"/>
       <w:r>
         <w:rPr>
           <w:spacing w:val="24"/>
         </w:rPr>
         <w:t xml:space="preserve"> </w:t>
       </w:r>
-      <w:proofErr w:type="spellStart"/>
       <w:r>
         <w:t>semua</w:t>
       </w:r>
-      <w:proofErr w:type="spellEnd"/>
       <w:r>
         <w:rPr>
           <w:spacing w:val="24"/>
@@ -5513,11 +4467,9 @@
         </w:rPr>
         <w:t xml:space="preserve"> </w:t>
       </w:r>
-      <w:proofErr w:type="spellStart"/>
       <w:r>
         <w:t>dengan</w:t>
       </w:r>
-      <w:proofErr w:type="spellEnd"/>
       <w:r>
         <w:rPr>
           <w:spacing w:val="25"/>
@@ -5565,33 +4517,27 @@
         </w:rPr>
         <w:t xml:space="preserve"> </w:t>
       </w:r>
-      <w:proofErr w:type="spellStart"/>
       <w:r>
         <w:t>dijalankan</w:t>
       </w:r>
-      <w:proofErr w:type="spellEnd"/>
       <w:r>
         <w:rPr>
           <w:spacing w:val="40"/>
         </w:rPr>
         <w:t xml:space="preserve"> </w:t>
       </w:r>
-      <w:proofErr w:type="spellStart"/>
       <w:r>
         <w:t>dalam</w:t>
       </w:r>
-      <w:proofErr w:type="spellEnd"/>
       <w:r>
         <w:rPr>
           <w:spacing w:val="40"/>
         </w:rPr>
         <w:t xml:space="preserve"> </w:t>
       </w:r>
-      <w:proofErr w:type="spellStart"/>
       <w:r>
         <w:t>waktu</w:t>
       </w:r>
-      <w:proofErr w:type="spellEnd"/>
       <w:r>
         <w:rPr>
           <w:spacing w:val="40"/>
@@ -5607,13 +4553,8 @@
         </w:rPr>
         <w:t xml:space="preserve"> </w:t>
       </w:r>
-      <w:proofErr w:type="spellStart"/>
-      <w:r>
-        <w:t>detik</w:t>
-      </w:r>
-      <w:proofErr w:type="spellEnd"/>
-      <w:r>
-        <w:t>(ramp-up)</w:t>
+      <w:r>
+        <w:t>detik(ramp-up)</w:t>
       </w:r>
       <w:r>
         <w:rPr>
@@ -5621,129 +4562,27 @@
         </w:rPr>
         <w:t xml:space="preserve"> </w:t>
       </w:r>
-      <w:proofErr w:type="spellStart"/>
       <w:r>
         <w:t>dibutuhkan</w:t>
       </w:r>
-      <w:proofErr w:type="spellEnd"/>
       <w:r>
         <w:rPr>
           <w:spacing w:val="40"/>
         </w:rPr>
         <w:t xml:space="preserve"> </w:t>
       </w:r>
-      <w:proofErr w:type="spellStart"/>
-      <w:r>
-        <w:t>waktu</w:t>
-      </w:r>
-      <w:proofErr w:type="spellEnd"/>
-      <w:r>
-        <w:t xml:space="preserve"> rata-rata 394.24 </w:t>
-      </w:r>
-      <w:proofErr w:type="spellStart"/>
-      <w:r>
-        <w:t>ms</w:t>
-      </w:r>
-      <w:proofErr w:type="spellEnd"/>
-      <w:r>
-        <w:t xml:space="preserve"> (0.39 </w:t>
-      </w:r>
-      <w:proofErr w:type="spellStart"/>
-      <w:r>
-        <w:t>detik</w:t>
-      </w:r>
-      <w:proofErr w:type="spellEnd"/>
-      <w:r>
-        <w:t xml:space="preserve">), </w:t>
-      </w:r>
-      <w:proofErr w:type="spellStart"/>
-      <w:r>
-        <w:t>hal</w:t>
-      </w:r>
-      <w:proofErr w:type="spellEnd"/>
-      <w:r>
-        <w:t xml:space="preserve"> </w:t>
-      </w:r>
-      <w:proofErr w:type="spellStart"/>
-      <w:r>
-        <w:t>ini</w:t>
-      </w:r>
-      <w:proofErr w:type="spellEnd"/>
-      <w:r>
-        <w:t xml:space="preserve"> </w:t>
-      </w:r>
-      <w:proofErr w:type="spellStart"/>
-      <w:r>
-        <w:t>dapat</w:t>
-      </w:r>
-      <w:proofErr w:type="spellEnd"/>
-      <w:r>
-        <w:t xml:space="preserve"> </w:t>
-      </w:r>
-      <w:proofErr w:type="spellStart"/>
-      <w:r>
-        <w:t>termasuk</w:t>
-      </w:r>
-      <w:proofErr w:type="spellEnd"/>
-      <w:r>
-        <w:t xml:space="preserve"> </w:t>
-      </w:r>
-      <w:proofErr w:type="spellStart"/>
-      <w:r>
-        <w:t>kedalam</w:t>
-      </w:r>
-      <w:proofErr w:type="spellEnd"/>
-      <w:r>
-        <w:t xml:space="preserve"> </w:t>
-      </w:r>
-      <w:proofErr w:type="spellStart"/>
-      <w:r>
-        <w:t>kategori</w:t>
-      </w:r>
-      <w:proofErr w:type="spellEnd"/>
-      <w:r>
-        <w:t xml:space="preserve"> “Good” yang </w:t>
-      </w:r>
-      <w:proofErr w:type="spellStart"/>
-      <w:r>
-        <w:t>berarti</w:t>
-      </w:r>
-      <w:proofErr w:type="spellEnd"/>
-      <w:r>
-        <w:t xml:space="preserve"> </w:t>
-      </w:r>
-      <w:proofErr w:type="spellStart"/>
-      <w:r>
-        <w:t>Sistem</w:t>
-      </w:r>
-      <w:proofErr w:type="spellEnd"/>
-      <w:r>
-        <w:t xml:space="preserve"> </w:t>
-      </w:r>
-      <w:proofErr w:type="spellStart"/>
-      <w:r>
-        <w:t>merespons</w:t>
-      </w:r>
-      <w:proofErr w:type="spellEnd"/>
-      <w:r>
-        <w:t xml:space="preserve"> </w:t>
-      </w:r>
-      <w:proofErr w:type="spellStart"/>
-      <w:r>
-        <w:t>dengan</w:t>
-      </w:r>
-      <w:proofErr w:type="spellEnd"/>
+      <w:r>
+        <w:t>waktu rata-rata 394.24 ms (0.39 detik), hal ini dapat termasuk kedalam kategori “Good” yang berarti Sistem merespons dengan</w:t>
+      </w:r>
       <w:r>
         <w:rPr>
           <w:spacing w:val="-4"/>
         </w:rPr>
         <w:t xml:space="preserve"> </w:t>
       </w:r>
-      <w:proofErr w:type="spellStart"/>
       <w:r>
         <w:t>cepat</w:t>
       </w:r>
-      <w:proofErr w:type="spellEnd"/>
       <w:r>
         <w:rPr>
           <w:spacing w:val="-4"/>
@@ -5759,326 +4598,35 @@
         </w:rPr>
         <w:t xml:space="preserve"> </w:t>
       </w:r>
-      <w:proofErr w:type="spellStart"/>
       <w:r>
         <w:t>pengguna</w:t>
       </w:r>
-      <w:proofErr w:type="spellEnd"/>
       <w:r>
         <w:rPr>
           <w:spacing w:val="-4"/>
         </w:rPr>
         <w:t xml:space="preserve"> </w:t>
       </w:r>
-      <w:proofErr w:type="spellStart"/>
       <w:r>
         <w:t>mengalami</w:t>
       </w:r>
-      <w:proofErr w:type="spellEnd"/>
       <w:r>
         <w:rPr>
           <w:spacing w:val="-4"/>
         </w:rPr>
         <w:t xml:space="preserve"> </w:t>
       </w:r>
-      <w:proofErr w:type="spellStart"/>
       <w:r>
         <w:t>sedikit</w:t>
       </w:r>
-      <w:proofErr w:type="spellEnd"/>
       <w:r>
         <w:rPr>
           <w:spacing w:val="-4"/>
         </w:rPr>
         <w:t xml:space="preserve"> </w:t>
       </w:r>
-      <w:proofErr w:type="spellStart"/>
-      <w:r>
-        <w:t>atau</w:t>
-      </w:r>
-      <w:proofErr w:type="spellEnd"/>
-      <w:r>
-        <w:t xml:space="preserve"> </w:t>
-      </w:r>
-      <w:proofErr w:type="spellStart"/>
-      <w:r>
-        <w:t>tanpa</w:t>
-      </w:r>
-      <w:proofErr w:type="spellEnd"/>
-      <w:r>
-        <w:t xml:space="preserve"> </w:t>
-      </w:r>
-      <w:proofErr w:type="spellStart"/>
-      <w:r>
-        <w:t>penundaan</w:t>
-      </w:r>
-      <w:proofErr w:type="spellEnd"/>
-      <w:r>
-        <w:t xml:space="preserve">. Waktu </w:t>
-      </w:r>
-      <w:proofErr w:type="spellStart"/>
-      <w:r>
-        <w:t>respon</w:t>
-      </w:r>
-      <w:proofErr w:type="spellEnd"/>
-      <w:r>
-        <w:t xml:space="preserve"> minimum </w:t>
-      </w:r>
-      <w:proofErr w:type="spellStart"/>
-      <w:r>
-        <w:t>sebesar</w:t>
-      </w:r>
-      <w:proofErr w:type="spellEnd"/>
-      <w:r>
-        <w:t xml:space="preserve"> 249 </w:t>
-      </w:r>
-      <w:proofErr w:type="spellStart"/>
-      <w:r>
-        <w:t>ms</w:t>
-      </w:r>
-      <w:proofErr w:type="spellEnd"/>
-      <w:r>
-        <w:t xml:space="preserve"> (0.25 s), maximum </w:t>
-      </w:r>
-      <w:proofErr w:type="spellStart"/>
-      <w:r>
-        <w:t>sebesar</w:t>
-      </w:r>
-      <w:proofErr w:type="spellEnd"/>
-      <w:r>
-        <w:t xml:space="preserve"> 943 </w:t>
-      </w:r>
-      <w:proofErr w:type="spellStart"/>
-      <w:r>
-        <w:t>ms</w:t>
-      </w:r>
-      <w:proofErr w:type="spellEnd"/>
-      <w:r>
-        <w:t xml:space="preserve"> (0.94 s) Dari throughput </w:t>
-      </w:r>
-      <w:proofErr w:type="spellStart"/>
-      <w:r>
-        <w:t>kita</w:t>
-      </w:r>
-      <w:proofErr w:type="spellEnd"/>
-      <w:r>
-        <w:t xml:space="preserve"> </w:t>
-      </w:r>
-      <w:proofErr w:type="spellStart"/>
-      <w:r>
-        <w:t>dapat</w:t>
-      </w:r>
-      <w:proofErr w:type="spellEnd"/>
-      <w:r>
-        <w:t xml:space="preserve"> </w:t>
-      </w:r>
-      <w:proofErr w:type="spellStart"/>
-      <w:r>
-        <w:t>melihat</w:t>
-      </w:r>
-      <w:proofErr w:type="spellEnd"/>
-      <w:r>
-        <w:t xml:space="preserve"> server </w:t>
-      </w:r>
-      <w:proofErr w:type="spellStart"/>
-      <w:r>
-        <w:t>mampu</w:t>
-      </w:r>
-      <w:proofErr w:type="spellEnd"/>
-      <w:r>
-        <w:t xml:space="preserve"> </w:t>
-      </w:r>
-      <w:proofErr w:type="spellStart"/>
-      <w:r>
-        <w:t>mengeksekusi</w:t>
-      </w:r>
-      <w:proofErr w:type="spellEnd"/>
-      <w:r>
-        <w:t xml:space="preserve"> 18.5 thread per </w:t>
-      </w:r>
-      <w:proofErr w:type="spellStart"/>
-      <w:r>
-        <w:t>detik</w:t>
-      </w:r>
-      <w:proofErr w:type="spellEnd"/>
-      <w:r>
-        <w:t xml:space="preserve">. Error 0% </w:t>
-      </w:r>
-      <w:proofErr w:type="spellStart"/>
-      <w:r>
-        <w:t>berarti</w:t>
-      </w:r>
-      <w:proofErr w:type="spellEnd"/>
-      <w:r>
-        <w:t xml:space="preserve"> </w:t>
-      </w:r>
-      <w:proofErr w:type="spellStart"/>
-      <w:r>
-        <w:t>tidak</w:t>
-      </w:r>
-      <w:proofErr w:type="spellEnd"/>
-      <w:r>
-        <w:t xml:space="preserve"> </w:t>
-      </w:r>
-      <w:proofErr w:type="spellStart"/>
-      <w:r>
-        <w:t>ada</w:t>
-      </w:r>
-      <w:proofErr w:type="spellEnd"/>
-      <w:r>
-        <w:t xml:space="preserve"> </w:t>
-      </w:r>
-      <w:proofErr w:type="spellStart"/>
-      <w:r>
-        <w:t>kesalahan</w:t>
-      </w:r>
-      <w:proofErr w:type="spellEnd"/>
-      <w:r>
-        <w:t xml:space="preserve"> </w:t>
-      </w:r>
-      <w:proofErr w:type="spellStart"/>
-      <w:r>
-        <w:t>dalam</w:t>
-      </w:r>
-      <w:proofErr w:type="spellEnd"/>
-      <w:r>
-        <w:t xml:space="preserve"> </w:t>
-      </w:r>
-      <w:proofErr w:type="spellStart"/>
-      <w:r>
-        <w:t>pengujian</w:t>
-      </w:r>
-      <w:proofErr w:type="spellEnd"/>
-      <w:r>
-        <w:t xml:space="preserve">. </w:t>
-      </w:r>
-      <w:proofErr w:type="spellStart"/>
-      <w:r>
-        <w:t>Dengan</w:t>
-      </w:r>
-      <w:proofErr w:type="spellEnd"/>
-      <w:r>
-        <w:t xml:space="preserve"> </w:t>
-      </w:r>
-      <w:proofErr w:type="spellStart"/>
-      <w:r>
-        <w:t>demikian</w:t>
-      </w:r>
-      <w:proofErr w:type="spellEnd"/>
-      <w:r>
-        <w:t xml:space="preserve"> </w:t>
-      </w:r>
-      <w:proofErr w:type="spellStart"/>
-      <w:r>
-        <w:t>dapat</w:t>
-      </w:r>
-      <w:proofErr w:type="spellEnd"/>
-      <w:r>
-        <w:t xml:space="preserve"> </w:t>
-      </w:r>
-      <w:proofErr w:type="spellStart"/>
-      <w:r>
-        <w:t>disimpulkan</w:t>
-      </w:r>
-      <w:proofErr w:type="spellEnd"/>
-      <w:r>
-        <w:t xml:space="preserve"> </w:t>
-      </w:r>
-      <w:proofErr w:type="spellStart"/>
-      <w:r>
-        <w:t>bahwa</w:t>
-      </w:r>
-      <w:proofErr w:type="spellEnd"/>
-      <w:r>
-        <w:t xml:space="preserve"> </w:t>
-      </w:r>
-      <w:proofErr w:type="spellStart"/>
-      <w:r>
-        <w:t>sistem</w:t>
-      </w:r>
-      <w:proofErr w:type="spellEnd"/>
-      <w:r>
-        <w:t xml:space="preserve"> </w:t>
-      </w:r>
-      <w:proofErr w:type="spellStart"/>
-      <w:r>
-        <w:t>memiliki</w:t>
-      </w:r>
-      <w:proofErr w:type="spellEnd"/>
-      <w:r>
-        <w:t xml:space="preserve"> </w:t>
-      </w:r>
-      <w:proofErr w:type="spellStart"/>
-      <w:r>
-        <w:t>performa</w:t>
-      </w:r>
-      <w:proofErr w:type="spellEnd"/>
-      <w:r>
-        <w:t xml:space="preserve"> yang </w:t>
-      </w:r>
-      <w:proofErr w:type="spellStart"/>
-      <w:r>
-        <w:t>baik</w:t>
-      </w:r>
-      <w:proofErr w:type="spellEnd"/>
-      <w:r>
-        <w:t xml:space="preserve"> dan </w:t>
-      </w:r>
-      <w:proofErr w:type="spellStart"/>
-      <w:r>
-        <w:t>dapat</w:t>
-      </w:r>
-      <w:proofErr w:type="spellEnd"/>
-      <w:r>
-        <w:t xml:space="preserve"> </w:t>
-      </w:r>
-      <w:proofErr w:type="spellStart"/>
-      <w:r>
-        <w:t>diandalkan</w:t>
-      </w:r>
-      <w:proofErr w:type="spellEnd"/>
-      <w:r>
-        <w:t xml:space="preserve"> </w:t>
-      </w:r>
-      <w:proofErr w:type="spellStart"/>
-      <w:r>
-        <w:t>dalam</w:t>
-      </w:r>
-      <w:proofErr w:type="spellEnd"/>
-      <w:r>
-        <w:t xml:space="preserve"> </w:t>
-      </w:r>
-      <w:proofErr w:type="spellStart"/>
-      <w:r>
-        <w:t>menghadapi</w:t>
-      </w:r>
-      <w:proofErr w:type="spellEnd"/>
-      <w:r>
-        <w:t xml:space="preserve"> </w:t>
-      </w:r>
-      <w:proofErr w:type="spellStart"/>
-      <w:r>
-        <w:t>beban</w:t>
-      </w:r>
-      <w:proofErr w:type="spellEnd"/>
-      <w:r>
-        <w:t xml:space="preserve"> </w:t>
-      </w:r>
-      <w:proofErr w:type="spellStart"/>
-      <w:r>
-        <w:t>pengguna</w:t>
-      </w:r>
-      <w:proofErr w:type="spellEnd"/>
-      <w:r>
-        <w:t xml:space="preserve"> yang </w:t>
-      </w:r>
-      <w:proofErr w:type="spellStart"/>
-      <w:r>
-        <w:t>tinggi</w:t>
-      </w:r>
-      <w:proofErr w:type="spellEnd"/>
-      <w:r>
-        <w:t>.</w:t>
+      <w:r>
+        <w:t>atau tanpa penundaan. Waktu respon minimum sebesar 249 ms (0.25 s), maximum sebesar 943 ms (0.94 s) Dari throughput kita dapat melihat server mampu mengeksekusi 18.5 thread per detik. Error 0% berarti tidak ada kesalahan dalam pengujian. Dengan demikian dapat disimpulkan bahwa sistem memiliki performa yang baik dan dapat diandalkan dalam menghadapi beban pengguna yang tinggi.</w:t>
       </w:r>
     </w:p>
     <w:p>
@@ -6198,66 +4746,54 @@
         <w:spacing w:before="126" w:line="360" w:lineRule="auto"/>
         <w:ind w:left="1080" w:right="1480"/>
       </w:pPr>
-      <w:proofErr w:type="spellStart"/>
       <w:r>
         <w:t>Mengukur</w:t>
       </w:r>
-      <w:proofErr w:type="spellEnd"/>
       <w:r>
         <w:rPr>
           <w:spacing w:val="-4"/>
         </w:rPr>
         <w:t xml:space="preserve"> </w:t>
       </w:r>
-      <w:proofErr w:type="spellStart"/>
       <w:r>
         <w:t>kinerja</w:t>
       </w:r>
-      <w:proofErr w:type="spellEnd"/>
       <w:r>
         <w:rPr>
           <w:spacing w:val="-4"/>
         </w:rPr>
         <w:t xml:space="preserve"> </w:t>
       </w:r>
-      <w:proofErr w:type="spellStart"/>
       <w:r>
         <w:t>sistem</w:t>
       </w:r>
-      <w:proofErr w:type="spellEnd"/>
       <w:r>
         <w:rPr>
           <w:spacing w:val="-4"/>
         </w:rPr>
         <w:t xml:space="preserve"> </w:t>
       </w:r>
-      <w:proofErr w:type="spellStart"/>
       <w:r>
         <w:t>selama</w:t>
       </w:r>
-      <w:proofErr w:type="spellEnd"/>
       <w:r>
         <w:rPr>
           <w:spacing w:val="-4"/>
         </w:rPr>
         <w:t xml:space="preserve"> </w:t>
       </w:r>
-      <w:proofErr w:type="spellStart"/>
       <w:r>
         <w:t>periode</w:t>
       </w:r>
-      <w:proofErr w:type="spellEnd"/>
       <w:r>
         <w:rPr>
           <w:spacing w:val="-4"/>
         </w:rPr>
         <w:t xml:space="preserve"> </w:t>
       </w:r>
-      <w:proofErr w:type="spellStart"/>
       <w:r>
         <w:t>waktu</w:t>
       </w:r>
-      <w:proofErr w:type="spellEnd"/>
       <w:r>
         <w:rPr>
           <w:spacing w:val="-4"/>
@@ -6282,52 +4818,36 @@
         </w:rPr>
         <w:t xml:space="preserve"> </w:t>
       </w:r>
-      <w:proofErr w:type="spellStart"/>
       <w:r>
         <w:t>untuk</w:t>
       </w:r>
-      <w:proofErr w:type="spellEnd"/>
       <w:r>
         <w:rPr>
           <w:spacing w:val="-4"/>
         </w:rPr>
         <w:t xml:space="preserve"> </w:t>
       </w:r>
-      <w:proofErr w:type="spellStart"/>
       <w:r>
         <w:t>menilai</w:t>
       </w:r>
-      <w:proofErr w:type="spellEnd"/>
       <w:r>
         <w:rPr>
           <w:spacing w:val="-4"/>
         </w:rPr>
         <w:t xml:space="preserve"> </w:t>
       </w:r>
-      <w:proofErr w:type="spellStart"/>
       <w:r>
         <w:t>daya</w:t>
       </w:r>
-      <w:proofErr w:type="spellEnd"/>
       <w:r>
         <w:rPr>
           <w:spacing w:val="-4"/>
         </w:rPr>
         <w:t xml:space="preserve"> </w:t>
       </w:r>
-      <w:proofErr w:type="spellStart"/>
-      <w:r>
-        <w:t>tahan</w:t>
-      </w:r>
-      <w:proofErr w:type="spellEnd"/>
-      <w:r>
-        <w:t xml:space="preserve"> dan </w:t>
-      </w:r>
-      <w:proofErr w:type="spellStart"/>
-      <w:r>
-        <w:t>stabilitasnya</w:t>
-      </w:r>
-      <w:proofErr w:type="spellEnd"/>
+      <w:r>
+        <w:t>tahan dan stabilitasnya</w:t>
+      </w:r>
     </w:p>
     <w:p>
       <w:pPr>
@@ -6358,25 +4878,7 @@
           <w:b/>
           <w:spacing w:val="-2"/>
         </w:rPr>
-        <w:t>Langkah-</w:t>
-      </w:r>
-      <w:proofErr w:type="spellStart"/>
-      <w:r>
-        <w:rPr>
-          <w:rFonts w:ascii="Arial"/>
-          <w:b/>
-          <w:spacing w:val="-2"/>
-        </w:rPr>
-        <w:t>langkah</w:t>
-      </w:r>
-      <w:proofErr w:type="spellEnd"/>
-      <w:r>
-        <w:rPr>
-          <w:rFonts w:ascii="Arial"/>
-          <w:b/>
-          <w:spacing w:val="-2"/>
-        </w:rPr>
-        <w:t>:</w:t>
+        <w:t>Langkah-langkah:</w:t>
       </w:r>
     </w:p>
     <w:p>
@@ -6385,11 +4887,9 @@
         <w:spacing w:before="126" w:line="360" w:lineRule="auto"/>
         <w:ind w:left="1080" w:right="1480"/>
       </w:pPr>
-      <w:proofErr w:type="spellStart"/>
       <w:r>
         <w:t>Simulasikan</w:t>
       </w:r>
-      <w:proofErr w:type="spellEnd"/>
       <w:r>
         <w:rPr>
           <w:spacing w:val="-6"/>
@@ -6405,22 +4905,18 @@
         </w:rPr>
         <w:t xml:space="preserve"> </w:t>
       </w:r>
-      <w:proofErr w:type="spellStart"/>
       <w:r>
         <w:t>dimulai</w:t>
       </w:r>
-      <w:proofErr w:type="spellEnd"/>
       <w:r>
         <w:rPr>
           <w:spacing w:val="-6"/>
         </w:rPr>
         <w:t xml:space="preserve"> </w:t>
       </w:r>
-      <w:proofErr w:type="spellStart"/>
       <w:r>
         <w:t>dari</w:t>
       </w:r>
-      <w:proofErr w:type="spellEnd"/>
       <w:r>
         <w:rPr>
           <w:spacing w:val="-6"/>
@@ -6472,22 +4968,18 @@
         </w:rPr>
         <w:t xml:space="preserve"> </w:t>
       </w:r>
-      <w:proofErr w:type="spellStart"/>
       <w:r>
         <w:t>diawali</w:t>
       </w:r>
-      <w:proofErr w:type="spellEnd"/>
       <w:r>
         <w:rPr>
           <w:spacing w:val="-6"/>
         </w:rPr>
         <w:t xml:space="preserve"> </w:t>
       </w:r>
-      <w:proofErr w:type="spellStart"/>
       <w:r>
         <w:t>dengan</w:t>
       </w:r>
-      <w:proofErr w:type="spellEnd"/>
       <w:r>
         <w:rPr>
           <w:spacing w:val="-6"/>
@@ -6495,29 +4987,8 @@
         <w:t xml:space="preserve"> </w:t>
       </w:r>
       <w:r>
-        <w:t xml:space="preserve">20 </w:t>
-      </w:r>
-      <w:proofErr w:type="spellStart"/>
-      <w:r>
-        <w:t>detik</w:t>
-      </w:r>
-      <w:proofErr w:type="spellEnd"/>
-      <w:r>
-        <w:t xml:space="preserve"> dan di hold </w:t>
-      </w:r>
-      <w:proofErr w:type="spellStart"/>
-      <w:r>
-        <w:t>selama</w:t>
-      </w:r>
-      <w:proofErr w:type="spellEnd"/>
-      <w:r>
-        <w:t xml:space="preserve"> 60 </w:t>
-      </w:r>
-      <w:proofErr w:type="spellStart"/>
-      <w:r>
-        <w:t>detik</w:t>
-      </w:r>
-      <w:proofErr w:type="spellEnd"/>
+        <w:t>20 detik dan di hold selama 60 detik</w:t>
+      </w:r>
     </w:p>
     <w:p>
       <w:pPr>
@@ -6542,7 +5013,6 @@
           <w:b/>
         </w:rPr>
       </w:pPr>
-      <w:proofErr w:type="gramStart"/>
       <w:r>
         <w:rPr>
           <w:rFonts w:ascii="Arial"/>
@@ -6566,7 +5036,6 @@
         </w:rPr>
         <w:t>:</w:t>
       </w:r>
-      <w:proofErr w:type="gramEnd"/>
     </w:p>
     <w:p>
       <w:pPr>
@@ -6575,11 +5044,7 @@
         <w:ind w:left="1080"/>
       </w:pPr>
       <w:r>
-        <w:t>BASE_</w:t>
-      </w:r>
-      <w:proofErr w:type="gramStart"/>
-      <w:r>
-        <w:t>URL</w:t>
+        <w:t>BASE_URL</w:t>
       </w:r>
       <w:r>
         <w:rPr>
@@ -6590,7 +5055,6 @@
       <w:r>
         <w:t>:</w:t>
       </w:r>
-      <w:proofErr w:type="gramEnd"/>
       <w:r>
         <w:rPr>
           <w:spacing w:val="-4"/>
@@ -6624,7 +5088,6 @@
         <w:spacing w:before="1"/>
         <w:ind w:left="1080"/>
       </w:pPr>
-      <w:proofErr w:type="gramStart"/>
       <w:r>
         <w:rPr>
           <w:spacing w:val="-7"/>
@@ -6643,7 +5106,6 @@
         </w:rPr>
         <w:t>:</w:t>
       </w:r>
-      <w:proofErr w:type="gramEnd"/>
     </w:p>
     <w:p>
       <w:pPr>
@@ -6667,7 +5129,6 @@
         </w:rPr>
         <w:t xml:space="preserve"> </w:t>
       </w:r>
-      <w:proofErr w:type="gramStart"/>
       <w:r>
         <w:t>1</w:t>
       </w:r>
@@ -6680,7 +5141,6 @@
       <w:r>
         <w:t>:</w:t>
       </w:r>
-      <w:proofErr w:type="gramEnd"/>
       <w:r>
         <w:rPr>
           <w:spacing w:val="-3"/>
@@ -6720,21 +5180,7 @@
         <w:rPr>
           <w:spacing w:val="-2"/>
         </w:rPr>
-        <w:t xml:space="preserve">Path </w:t>
-      </w:r>
-      <w:proofErr w:type="gramStart"/>
-      <w:r>
-        <w:rPr>
-          <w:spacing w:val="-2"/>
-        </w:rPr>
-        <w:t>2 :</w:t>
-      </w:r>
-      <w:proofErr w:type="gramEnd"/>
-      <w:r>
-        <w:rPr>
-          <w:spacing w:val="-2"/>
-        </w:rPr>
-        <w:t xml:space="preserve"> [POST] /users/logout </w:t>
+        <w:t xml:space="preserve">Path 2 : [POST] /users/logout </w:t>
       </w:r>
     </w:p>
     <w:p>
@@ -6754,21 +5200,7 @@
         <w:rPr>
           <w:spacing w:val="-2"/>
         </w:rPr>
-        <w:t xml:space="preserve">Path </w:t>
-      </w:r>
-      <w:proofErr w:type="gramStart"/>
-      <w:r>
-        <w:rPr>
-          <w:spacing w:val="-2"/>
-        </w:rPr>
-        <w:t>3 :</w:t>
-      </w:r>
-      <w:proofErr w:type="gramEnd"/>
-      <w:r>
-        <w:rPr>
-          <w:spacing w:val="-2"/>
-        </w:rPr>
-        <w:t xml:space="preserve"> [POST] /users</w:t>
+        <w:t>Path 3 : [POST] /users</w:t>
       </w:r>
     </w:p>
     <w:p>
@@ -6785,15 +5217,7 @@
         <w:ind w:left="1438" w:hanging="333"/>
       </w:pPr>
       <w:r>
-        <w:t xml:space="preserve">Path </w:t>
-      </w:r>
-      <w:proofErr w:type="gramStart"/>
-      <w:r>
-        <w:t>4 :</w:t>
-      </w:r>
-      <w:proofErr w:type="gramEnd"/>
-      <w:r>
-        <w:t xml:space="preserve"> [PATCH] </w:t>
+        <w:t xml:space="preserve">Path 4 : [PATCH] </w:t>
       </w:r>
       <w:r>
         <w:t>/users/me</w:t>
@@ -6813,15 +5237,7 @@
         <w:ind w:left="1438" w:hanging="333"/>
       </w:pPr>
       <w:r>
-        <w:t xml:space="preserve">Path </w:t>
-      </w:r>
-      <w:proofErr w:type="gramStart"/>
-      <w:r>
-        <w:t>5 :</w:t>
-      </w:r>
-      <w:proofErr w:type="gramEnd"/>
-      <w:r>
-        <w:t xml:space="preserve"> [GET] </w:t>
+        <w:t xml:space="preserve">Path 5 : [GET] </w:t>
       </w:r>
       <w:r>
         <w:t>/users/me</w:t>
@@ -6841,15 +5257,7 @@
         <w:ind w:left="1438" w:hanging="333"/>
       </w:pPr>
       <w:r>
-        <w:t xml:space="preserve">Path </w:t>
-      </w:r>
-      <w:proofErr w:type="gramStart"/>
-      <w:r>
-        <w:t>6 :</w:t>
-      </w:r>
-      <w:proofErr w:type="gramEnd"/>
-      <w:r>
-        <w:t xml:space="preserve"> [DELETE] </w:t>
+        <w:t xml:space="preserve">Path 6 : [DELETE] </w:t>
       </w:r>
       <w:r>
         <w:t>users/me</w:t>
@@ -6929,11 +5337,7 @@
         <w:t xml:space="preserve"> </w:t>
       </w:r>
       <w:r>
-        <w:t>(User</w:t>
-      </w:r>
-      <w:proofErr w:type="gramStart"/>
-      <w:r>
-        <w:t>)</w:t>
+        <w:t>(User)</w:t>
       </w:r>
       <w:r>
         <w:rPr>
@@ -6944,7 +5348,6 @@
       <w:r>
         <w:t>:</w:t>
       </w:r>
-      <w:proofErr w:type="gramEnd"/>
       <w:r>
         <w:rPr>
           <w:spacing w:val="-4"/>
@@ -6998,11 +5401,7 @@
         <w:t xml:space="preserve"> </w:t>
       </w:r>
       <w:r>
-        <w:t>seconds</w:t>
-      </w:r>
-      <w:proofErr w:type="gramStart"/>
-      <w:r>
-        <w:t>)</w:t>
+        <w:t>seconds)</w:t>
       </w:r>
       <w:r>
         <w:rPr>
@@ -7013,7 +5412,6 @@
       <w:r>
         <w:t>:</w:t>
       </w:r>
-      <w:proofErr w:type="gramEnd"/>
       <w:r>
         <w:rPr>
           <w:spacing w:val="-5"/>
@@ -7048,7 +5446,6 @@
         </w:rPr>
         <w:t xml:space="preserve"> </w:t>
       </w:r>
-      <w:proofErr w:type="gramStart"/>
       <w:r>
         <w:t>Count</w:t>
       </w:r>
@@ -7061,7 +5458,6 @@
       <w:r>
         <w:t>:</w:t>
       </w:r>
-      <w:proofErr w:type="gramEnd"/>
       <w:r>
         <w:rPr>
           <w:spacing w:val="-3"/>
@@ -7093,101 +5489,8 @@
         <w:ind w:left="720" w:right="1445"/>
         <w:jc w:val="both"/>
       </w:pPr>
-      <w:proofErr w:type="spellStart"/>
-      <w:r>
-        <w:t>Deskripsi</w:t>
-      </w:r>
-      <w:proofErr w:type="spellEnd"/>
-      <w:r>
-        <w:t xml:space="preserve">: </w:t>
-      </w:r>
-      <w:proofErr w:type="spellStart"/>
-      <w:r>
-        <w:t>Dengan</w:t>
-      </w:r>
-      <w:proofErr w:type="spellEnd"/>
-      <w:r>
-        <w:t xml:space="preserve"> </w:t>
-      </w:r>
-      <w:proofErr w:type="spellStart"/>
-      <w:r>
-        <w:t>skenario</w:t>
-      </w:r>
-      <w:proofErr w:type="spellEnd"/>
-      <w:r>
-        <w:t xml:space="preserve"> di </w:t>
-      </w:r>
-      <w:proofErr w:type="spellStart"/>
-      <w:r>
-        <w:t>atas</w:t>
-      </w:r>
-      <w:proofErr w:type="spellEnd"/>
-      <w:r>
-        <w:t xml:space="preserve">, </w:t>
-      </w:r>
-      <w:proofErr w:type="spellStart"/>
-      <w:r>
-        <w:t>maka</w:t>
-      </w:r>
-      <w:proofErr w:type="spellEnd"/>
-      <w:r>
-        <w:t xml:space="preserve"> thread </w:t>
-      </w:r>
-      <w:proofErr w:type="spellStart"/>
-      <w:r>
-        <w:t>akan</w:t>
-      </w:r>
-      <w:proofErr w:type="spellEnd"/>
-      <w:r>
-        <w:t xml:space="preserve"> </w:t>
-      </w:r>
-      <w:proofErr w:type="spellStart"/>
-      <w:r>
-        <w:t>dilakukan</w:t>
-      </w:r>
-      <w:proofErr w:type="spellEnd"/>
-      <w:r>
-        <w:t xml:space="preserve"> </w:t>
-      </w:r>
-      <w:proofErr w:type="spellStart"/>
-      <w:r>
-        <w:t>sebanyak</w:t>
-      </w:r>
-      <w:proofErr w:type="spellEnd"/>
-      <w:r>
-        <w:t xml:space="preserve"> 10 kali, </w:t>
-      </w:r>
-      <w:proofErr w:type="spellStart"/>
-      <w:r>
-        <w:t>dimana</w:t>
-      </w:r>
-      <w:proofErr w:type="spellEnd"/>
-      <w:r>
-        <w:t xml:space="preserve"> </w:t>
-      </w:r>
-      <w:proofErr w:type="spellStart"/>
-      <w:r>
-        <w:t>tiap</w:t>
-      </w:r>
-      <w:proofErr w:type="spellEnd"/>
-      <w:r>
-        <w:t xml:space="preserve"> thread </w:t>
-      </w:r>
-      <w:proofErr w:type="spellStart"/>
-      <w:r>
-        <w:t>dilakukan</w:t>
-      </w:r>
-      <w:proofErr w:type="spellEnd"/>
-      <w:r>
-        <w:t xml:space="preserve"> </w:t>
-      </w:r>
-      <w:proofErr w:type="spellStart"/>
-      <w:r>
-        <w:t>selama</w:t>
-      </w:r>
-      <w:proofErr w:type="spellEnd"/>
-      <w:r>
-        <w:t xml:space="preserve"> 2</w:t>
+      <w:r>
+        <w:t>Deskripsi: Dengan skenario di atas, maka thread akan dilakukan sebanyak 10 kali, dimana tiap thread dilakukan selama 2</w:t>
       </w:r>
       <w:r>
         <w:rPr>
@@ -7195,107 +5498,9 @@
         </w:rPr>
         <w:t xml:space="preserve"> </w:t>
       </w:r>
-      <w:proofErr w:type="spellStart"/>
-      <w:r>
-        <w:t>detik</w:t>
-      </w:r>
-      <w:proofErr w:type="spellEnd"/>
-      <w:r>
-        <w:t xml:space="preserve"> </w:t>
-      </w:r>
-      <w:proofErr w:type="spellStart"/>
-      <w:r>
-        <w:t>sebelum</w:t>
-      </w:r>
-      <w:proofErr w:type="spellEnd"/>
-      <w:r>
-        <w:t xml:space="preserve"> </w:t>
-      </w:r>
-      <w:proofErr w:type="spellStart"/>
-      <w:r>
-        <w:t>berganti</w:t>
-      </w:r>
-      <w:proofErr w:type="spellEnd"/>
-      <w:r>
-        <w:t xml:space="preserve"> </w:t>
-      </w:r>
-      <w:proofErr w:type="spellStart"/>
-      <w:r>
-        <w:t>ke</w:t>
-      </w:r>
-      <w:proofErr w:type="spellEnd"/>
-      <w:r>
-        <w:t xml:space="preserve"> thread </w:t>
-      </w:r>
-      <w:proofErr w:type="spellStart"/>
-      <w:r>
-        <w:t>berikutnya</w:t>
-      </w:r>
-      <w:proofErr w:type="spellEnd"/>
-      <w:r>
-        <w:t xml:space="preserve">, </w:t>
-      </w:r>
-      <w:proofErr w:type="spellStart"/>
-      <w:r>
-        <w:t>kemudian</w:t>
-      </w:r>
-      <w:proofErr w:type="spellEnd"/>
-      <w:r>
-        <w:t xml:space="preserve"> thread </w:t>
-      </w:r>
-      <w:proofErr w:type="spellStart"/>
-      <w:r>
-        <w:t>akan</w:t>
-      </w:r>
-      <w:proofErr w:type="spellEnd"/>
-      <w:r>
-        <w:t xml:space="preserve"> di </w:t>
-      </w:r>
-      <w:proofErr w:type="spellStart"/>
-      <w:r>
-        <w:t>tahan</w:t>
-      </w:r>
-      <w:proofErr w:type="spellEnd"/>
-      <w:r>
-        <w:t xml:space="preserve"> </w:t>
-      </w:r>
-      <w:proofErr w:type="spellStart"/>
-      <w:r>
-        <w:t>selama</w:t>
-      </w:r>
-      <w:proofErr w:type="spellEnd"/>
-      <w:r>
-        <w:t xml:space="preserve"> 60 </w:t>
-      </w:r>
-      <w:proofErr w:type="spellStart"/>
-      <w:r>
-        <w:t>detik</w:t>
-      </w:r>
-      <w:proofErr w:type="spellEnd"/>
-      <w:r>
-        <w:t xml:space="preserve"> dan </w:t>
-      </w:r>
-      <w:proofErr w:type="spellStart"/>
-      <w:r>
-        <w:t>akan</w:t>
-      </w:r>
-      <w:proofErr w:type="spellEnd"/>
-      <w:r>
-        <w:t xml:space="preserve"> shutdown </w:t>
-      </w:r>
-      <w:proofErr w:type="spellStart"/>
-      <w:r>
-        <w:t>dalam</w:t>
-      </w:r>
-      <w:proofErr w:type="spellEnd"/>
-      <w:r>
-        <w:t xml:space="preserve"> 5 </w:t>
-      </w:r>
-      <w:proofErr w:type="spellStart"/>
-      <w:r>
-        <w:t>detik</w:t>
-      </w:r>
-      <w:proofErr w:type="spellEnd"/>
+      <w:r>
+        <w:t>detik sebelum berganti ke thread berikutnya, kemudian thread akan di tahan selama 60 detik dan akan shutdown dalam 5 detik</w:t>
+      </w:r>
     </w:p>
     <w:p>
       <w:pPr>
@@ -7326,7 +5531,6 @@
           <w:b/>
         </w:rPr>
       </w:pPr>
-      <w:proofErr w:type="gramStart"/>
       <w:r>
         <w:rPr>
           <w:rFonts w:ascii="Arial"/>
@@ -7351,7 +5555,6 @@
         </w:rPr>
         <w:t>:</w:t>
       </w:r>
-      <w:proofErr w:type="gramEnd"/>
     </w:p>
     <w:p>
       <w:pPr>
@@ -8073,7 +6276,6 @@
         </w:rPr>
         <w:t xml:space="preserve"> </w:t>
       </w:r>
-      <w:proofErr w:type="spellStart"/>
       <w:r>
         <w:rPr>
           <w:rFonts w:ascii="Arial"/>
@@ -8081,7 +6283,6 @@
         </w:rPr>
         <w:t>dari</w:t>
       </w:r>
-      <w:proofErr w:type="spellEnd"/>
       <w:r>
         <w:rPr>
           <w:rFonts w:ascii="Arial"/>
@@ -8090,7 +6291,6 @@
         </w:rPr>
         <w:t xml:space="preserve"> </w:t>
       </w:r>
-      <w:proofErr w:type="spellStart"/>
       <w:r>
         <w:rPr>
           <w:rFonts w:ascii="Arial"/>
@@ -8098,7 +6298,6 @@
         </w:rPr>
         <w:t>hasil</w:t>
       </w:r>
-      <w:proofErr w:type="spellEnd"/>
       <w:r>
         <w:rPr>
           <w:rFonts w:ascii="Arial"/>
@@ -8123,107 +6322,9 @@
         <w:ind w:left="1080" w:right="1441" w:firstLine="360"/>
         <w:jc w:val="both"/>
       </w:pPr>
-      <w:proofErr w:type="spellStart"/>
-      <w:r>
-        <w:t>Berdasarkan</w:t>
-      </w:r>
-      <w:proofErr w:type="spellEnd"/>
-      <w:r>
-        <w:t xml:space="preserve"> </w:t>
-      </w:r>
-      <w:proofErr w:type="spellStart"/>
-      <w:r>
-        <w:t>hasil</w:t>
-      </w:r>
-      <w:proofErr w:type="spellEnd"/>
-      <w:r>
-        <w:t xml:space="preserve"> </w:t>
-      </w:r>
-      <w:proofErr w:type="spellStart"/>
-      <w:r>
-        <w:t>diatas</w:t>
-      </w:r>
-      <w:proofErr w:type="spellEnd"/>
-      <w:r>
-        <w:t xml:space="preserve"> </w:t>
-      </w:r>
-      <w:proofErr w:type="spellStart"/>
-      <w:r>
-        <w:t>dapat</w:t>
-      </w:r>
-      <w:proofErr w:type="spellEnd"/>
-      <w:r>
-        <w:t xml:space="preserve"> </w:t>
-      </w:r>
-      <w:proofErr w:type="spellStart"/>
-      <w:r>
-        <w:t>terlihat</w:t>
-      </w:r>
-      <w:proofErr w:type="spellEnd"/>
-      <w:r>
-        <w:t xml:space="preserve"> </w:t>
-      </w:r>
-      <w:proofErr w:type="spellStart"/>
-      <w:r>
-        <w:t>bahwa</w:t>
-      </w:r>
-      <w:proofErr w:type="spellEnd"/>
-      <w:r>
-        <w:t xml:space="preserve"> </w:t>
-      </w:r>
-      <w:proofErr w:type="spellStart"/>
-      <w:r>
-        <w:t>dari</w:t>
-      </w:r>
-      <w:proofErr w:type="spellEnd"/>
-      <w:r>
-        <w:t xml:space="preserve"> </w:t>
-      </w:r>
-      <w:proofErr w:type="spellStart"/>
-      <w:r>
-        <w:t>semua</w:t>
-      </w:r>
-      <w:proofErr w:type="spellEnd"/>
-      <w:r>
-        <w:t xml:space="preserve"> thread </w:t>
-      </w:r>
-      <w:proofErr w:type="spellStart"/>
-      <w:r>
-        <w:t>dengan</w:t>
-      </w:r>
-      <w:proofErr w:type="spellEnd"/>
-      <w:r>
-        <w:t xml:space="preserve"> total 1821 </w:t>
-      </w:r>
-      <w:proofErr w:type="spellStart"/>
-      <w:r>
-        <w:t>sampel</w:t>
-      </w:r>
-      <w:proofErr w:type="spellEnd"/>
-      <w:r>
-        <w:t xml:space="preserve"> yang </w:t>
-      </w:r>
-      <w:proofErr w:type="spellStart"/>
-      <w:r>
-        <w:t>dijalankan</w:t>
-      </w:r>
-      <w:proofErr w:type="spellEnd"/>
-      <w:r>
-        <w:t xml:space="preserve"> </w:t>
-      </w:r>
-      <w:proofErr w:type="spellStart"/>
-      <w:r>
-        <w:t>dalam</w:t>
-      </w:r>
-      <w:proofErr w:type="spellEnd"/>
-      <w:r>
-        <w:t xml:space="preserve"> </w:t>
-      </w:r>
-      <w:proofErr w:type="spellStart"/>
-      <w:r>
-        <w:t>waktu</w:t>
-      </w:r>
-      <w:proofErr w:type="spellEnd"/>
+      <w:r>
+        <w:t>Berdasarkan hasil diatas dapat terlihat bahwa dari semua thread dengan total 1821 sampel yang dijalankan dalam waktu</w:t>
+      </w:r>
       <w:r>
         <w:rPr>
           <w:spacing w:val="-4"/>
@@ -8239,14 +6340,63 @@
         </w:rPr>
         <w:t xml:space="preserve"> </w:t>
       </w:r>
-      <w:proofErr w:type="spellStart"/>
+      <w:r>
+        <w:t>detik(ramp-up)</w:t>
+      </w:r>
+      <w:r>
+        <w:rPr>
+          <w:spacing w:val="-4"/>
+        </w:rPr>
+        <w:t xml:space="preserve"> </w:t>
+      </w:r>
+      <w:r>
+        <w:t>yang</w:t>
+      </w:r>
+      <w:r>
+        <w:rPr>
+          <w:spacing w:val="-4"/>
+        </w:rPr>
+        <w:t xml:space="preserve"> </w:t>
+      </w:r>
+      <w:r>
+        <w:t>kemudian</w:t>
+      </w:r>
+      <w:r>
+        <w:rPr>
+          <w:spacing w:val="-4"/>
+        </w:rPr>
+        <w:t xml:space="preserve"> </w:t>
+      </w:r>
+      <w:r>
+        <w:t>di</w:t>
+      </w:r>
+      <w:r>
+        <w:rPr>
+          <w:spacing w:val="-4"/>
+        </w:rPr>
+        <w:t xml:space="preserve"> </w:t>
+      </w:r>
+      <w:r>
+        <w:t>hold selama 60 detik dibutuhkan waktu rata-rata 394.24 ms (0.39 detik), hal ini dapat termasuk kedalam kategori “Good” yang berarti Sistem merespons dengan cepat</w:t>
+      </w:r>
+      <w:r>
+        <w:rPr>
+          <w:spacing w:val="40"/>
+        </w:rPr>
+        <w:t xml:space="preserve"> </w:t>
+      </w:r>
+      <w:r>
+        <w:t>dan pengguna mengalami sedikit atau tanpa penundaan. Waktu respon minimum sebesar 249 ms (0.25s), maximum sebesar 3386ms (3.39s). Dari throughput kita dapat melihat server mampu mengeksekusi 21.88 thread per</w:t>
+      </w:r>
+      <w:r>
+        <w:rPr>
+          <w:spacing w:val="-4"/>
+        </w:rPr>
+        <w:t xml:space="preserve"> </w:t>
+      </w:r>
       <w:r>
         <w:t>detik</w:t>
       </w:r>
-      <w:proofErr w:type="spellEnd"/>
-      <w:r>
-        <w:t>(ramp-up)</w:t>
-      </w:r>
       <w:r>
         <w:rPr>
           <w:spacing w:val="-4"/>
@@ -8254,7 +6404,7 @@
         <w:t xml:space="preserve"> </w:t>
       </w:r>
       <w:r>
-        <w:t>yang</w:t>
+        <w:t>dan</w:t>
       </w:r>
       <w:r>
         <w:rPr>
@@ -8262,162 +6412,9 @@
         </w:rPr>
         <w:t xml:space="preserve"> </w:t>
       </w:r>
-      <w:proofErr w:type="spellStart"/>
-      <w:r>
-        <w:t>kemudian</w:t>
-      </w:r>
-      <w:proofErr w:type="spellEnd"/>
-      <w:r>
-        <w:rPr>
-          <w:spacing w:val="-4"/>
-        </w:rPr>
-        <w:t xml:space="preserve"> </w:t>
-      </w:r>
-      <w:r>
-        <w:t>di</w:t>
-      </w:r>
-      <w:r>
-        <w:rPr>
-          <w:spacing w:val="-4"/>
-        </w:rPr>
-        <w:t xml:space="preserve"> </w:t>
-      </w:r>
-      <w:r>
-        <w:t xml:space="preserve">hold </w:t>
-      </w:r>
-      <w:proofErr w:type="spellStart"/>
-      <w:r>
-        <w:t>selama</w:t>
-      </w:r>
-      <w:proofErr w:type="spellEnd"/>
-      <w:r>
-        <w:t xml:space="preserve"> 60 </w:t>
-      </w:r>
-      <w:proofErr w:type="spellStart"/>
-      <w:r>
-        <w:t>detik</w:t>
-      </w:r>
-      <w:proofErr w:type="spellEnd"/>
-      <w:r>
-        <w:t xml:space="preserve"> </w:t>
-      </w:r>
-      <w:proofErr w:type="spellStart"/>
-      <w:r>
-        <w:t>dibutuhkan</w:t>
-      </w:r>
-      <w:proofErr w:type="spellEnd"/>
-      <w:r>
-        <w:t xml:space="preserve"> </w:t>
-      </w:r>
-      <w:proofErr w:type="spellStart"/>
-      <w:r>
-        <w:t>waktu</w:t>
-      </w:r>
-      <w:proofErr w:type="spellEnd"/>
-      <w:r>
-        <w:t xml:space="preserve"> rata-rata 394.24 </w:t>
-      </w:r>
-      <w:proofErr w:type="spellStart"/>
-      <w:r>
-        <w:t>ms</w:t>
-      </w:r>
-      <w:proofErr w:type="spellEnd"/>
-      <w:r>
-        <w:t xml:space="preserve"> (0.39 </w:t>
-      </w:r>
-      <w:proofErr w:type="spellStart"/>
-      <w:r>
-        <w:t>detik</w:t>
-      </w:r>
-      <w:proofErr w:type="spellEnd"/>
-      <w:r>
-        <w:t xml:space="preserve">), </w:t>
-      </w:r>
-      <w:proofErr w:type="spellStart"/>
-      <w:r>
-        <w:t>hal</w:t>
-      </w:r>
-      <w:proofErr w:type="spellEnd"/>
-      <w:r>
-        <w:t xml:space="preserve"> </w:t>
-      </w:r>
-      <w:proofErr w:type="spellStart"/>
-      <w:r>
-        <w:t>ini</w:t>
-      </w:r>
-      <w:proofErr w:type="spellEnd"/>
-      <w:r>
-        <w:t xml:space="preserve"> </w:t>
-      </w:r>
-      <w:proofErr w:type="spellStart"/>
-      <w:r>
-        <w:t>dapat</w:t>
-      </w:r>
-      <w:proofErr w:type="spellEnd"/>
-      <w:r>
-        <w:t xml:space="preserve"> </w:t>
-      </w:r>
-      <w:proofErr w:type="spellStart"/>
-      <w:r>
-        <w:t>termasuk</w:t>
-      </w:r>
-      <w:proofErr w:type="spellEnd"/>
-      <w:r>
-        <w:t xml:space="preserve"> </w:t>
-      </w:r>
-      <w:proofErr w:type="spellStart"/>
-      <w:r>
-        <w:t>kedalam</w:t>
-      </w:r>
-      <w:proofErr w:type="spellEnd"/>
-      <w:r>
-        <w:t xml:space="preserve"> </w:t>
-      </w:r>
-      <w:proofErr w:type="spellStart"/>
-      <w:r>
-        <w:t>kategori</w:t>
-      </w:r>
-      <w:proofErr w:type="spellEnd"/>
-      <w:r>
-        <w:t xml:space="preserve"> “Good” yang </w:t>
-      </w:r>
-      <w:proofErr w:type="spellStart"/>
-      <w:r>
-        <w:t>berarti</w:t>
-      </w:r>
-      <w:proofErr w:type="spellEnd"/>
-      <w:r>
-        <w:t xml:space="preserve"> </w:t>
-      </w:r>
-      <w:proofErr w:type="spellStart"/>
-      <w:r>
-        <w:t>Sistem</w:t>
-      </w:r>
-      <w:proofErr w:type="spellEnd"/>
-      <w:r>
-        <w:t xml:space="preserve"> </w:t>
-      </w:r>
-      <w:proofErr w:type="spellStart"/>
-      <w:r>
-        <w:t>merespons</w:t>
-      </w:r>
-      <w:proofErr w:type="spellEnd"/>
-      <w:r>
-        <w:t xml:space="preserve"> </w:t>
-      </w:r>
-      <w:proofErr w:type="spellStart"/>
-      <w:r>
-        <w:t>dengan</w:t>
-      </w:r>
-      <w:proofErr w:type="spellEnd"/>
-      <w:r>
-        <w:t xml:space="preserve"> </w:t>
-      </w:r>
-      <w:proofErr w:type="spellStart"/>
-      <w:r>
-        <w:t>cepat</w:t>
-      </w:r>
-      <w:proofErr w:type="spellEnd"/>
+      <w:r>
+        <w:t>berdasarkan grafik terlihat stabil. Error 0% berarti tidak ada kesalahan dalam pengujian. Dengan demikian dapat disimpulkan bahwa sistem memiliki performa yang baik dan tidak</w:t>
+      </w:r>
       <w:r>
         <w:rPr>
           <w:spacing w:val="40"/>
@@ -8425,372 +6422,7 @@
         <w:t xml:space="preserve"> </w:t>
       </w:r>
       <w:r>
-        <w:t xml:space="preserve">dan </w:t>
-      </w:r>
-      <w:proofErr w:type="spellStart"/>
-      <w:r>
-        <w:t>pengguna</w:t>
-      </w:r>
-      <w:proofErr w:type="spellEnd"/>
-      <w:r>
-        <w:t xml:space="preserve"> </w:t>
-      </w:r>
-      <w:proofErr w:type="spellStart"/>
-      <w:r>
-        <w:t>mengalami</w:t>
-      </w:r>
-      <w:proofErr w:type="spellEnd"/>
-      <w:r>
-        <w:t xml:space="preserve"> </w:t>
-      </w:r>
-      <w:proofErr w:type="spellStart"/>
-      <w:r>
-        <w:t>sedikit</w:t>
-      </w:r>
-      <w:proofErr w:type="spellEnd"/>
-      <w:r>
-        <w:t xml:space="preserve"> </w:t>
-      </w:r>
-      <w:proofErr w:type="spellStart"/>
-      <w:r>
-        <w:t>atau</w:t>
-      </w:r>
-      <w:proofErr w:type="spellEnd"/>
-      <w:r>
-        <w:t xml:space="preserve"> </w:t>
-      </w:r>
-      <w:proofErr w:type="spellStart"/>
-      <w:r>
-        <w:t>tanpa</w:t>
-      </w:r>
-      <w:proofErr w:type="spellEnd"/>
-      <w:r>
-        <w:t xml:space="preserve"> </w:t>
-      </w:r>
-      <w:proofErr w:type="spellStart"/>
-      <w:r>
-        <w:t>penundaan</w:t>
-      </w:r>
-      <w:proofErr w:type="spellEnd"/>
-      <w:r>
-        <w:t xml:space="preserve">. Waktu </w:t>
-      </w:r>
-      <w:proofErr w:type="spellStart"/>
-      <w:r>
-        <w:t>respon</w:t>
-      </w:r>
-      <w:proofErr w:type="spellEnd"/>
-      <w:r>
-        <w:t xml:space="preserve"> minimum </w:t>
-      </w:r>
-      <w:proofErr w:type="spellStart"/>
-      <w:r>
-        <w:t>sebesar</w:t>
-      </w:r>
-      <w:proofErr w:type="spellEnd"/>
-      <w:r>
-        <w:t xml:space="preserve"> 249 </w:t>
-      </w:r>
-      <w:proofErr w:type="spellStart"/>
-      <w:r>
-        <w:t>ms</w:t>
-      </w:r>
-      <w:proofErr w:type="spellEnd"/>
-      <w:r>
-        <w:t xml:space="preserve"> (0.25s), maximum </w:t>
-      </w:r>
-      <w:proofErr w:type="spellStart"/>
-      <w:r>
-        <w:t>sebesar</w:t>
-      </w:r>
-      <w:proofErr w:type="spellEnd"/>
-      <w:r>
-        <w:t xml:space="preserve"> 3386ms (3.39s). Dari throughput </w:t>
-      </w:r>
-      <w:proofErr w:type="spellStart"/>
-      <w:r>
-        <w:t>kita</w:t>
-      </w:r>
-      <w:proofErr w:type="spellEnd"/>
-      <w:r>
-        <w:t xml:space="preserve"> </w:t>
-      </w:r>
-      <w:proofErr w:type="spellStart"/>
-      <w:r>
-        <w:t>dapat</w:t>
-      </w:r>
-      <w:proofErr w:type="spellEnd"/>
-      <w:r>
-        <w:t xml:space="preserve"> </w:t>
-      </w:r>
-      <w:proofErr w:type="spellStart"/>
-      <w:r>
-        <w:t>melihat</w:t>
-      </w:r>
-      <w:proofErr w:type="spellEnd"/>
-      <w:r>
-        <w:t xml:space="preserve"> server </w:t>
-      </w:r>
-      <w:proofErr w:type="spellStart"/>
-      <w:r>
-        <w:t>mampu</w:t>
-      </w:r>
-      <w:proofErr w:type="spellEnd"/>
-      <w:r>
-        <w:t xml:space="preserve"> </w:t>
-      </w:r>
-      <w:proofErr w:type="spellStart"/>
-      <w:r>
-        <w:t>mengeksekusi</w:t>
-      </w:r>
-      <w:proofErr w:type="spellEnd"/>
-      <w:r>
-        <w:t xml:space="preserve"> 21.88 thread per</w:t>
-      </w:r>
-      <w:r>
-        <w:rPr>
-          <w:spacing w:val="-4"/>
-        </w:rPr>
-        <w:t xml:space="preserve"> </w:t>
-      </w:r>
-      <w:proofErr w:type="spellStart"/>
-      <w:r>
-        <w:t>detik</w:t>
-      </w:r>
-      <w:proofErr w:type="spellEnd"/>
-      <w:r>
-        <w:rPr>
-          <w:spacing w:val="-4"/>
-        </w:rPr>
-        <w:t xml:space="preserve"> </w:t>
-      </w:r>
-      <w:r>
-        <w:t>dan</w:t>
-      </w:r>
-      <w:r>
-        <w:rPr>
-          <w:spacing w:val="-4"/>
-        </w:rPr>
-        <w:t xml:space="preserve"> </w:t>
-      </w:r>
-      <w:proofErr w:type="spellStart"/>
-      <w:r>
-        <w:t>berdasarkan</w:t>
-      </w:r>
-      <w:proofErr w:type="spellEnd"/>
-      <w:r>
-        <w:t xml:space="preserve"> </w:t>
-      </w:r>
-      <w:proofErr w:type="spellStart"/>
-      <w:r>
-        <w:t>grafik</w:t>
-      </w:r>
-      <w:proofErr w:type="spellEnd"/>
-      <w:r>
-        <w:t xml:space="preserve"> </w:t>
-      </w:r>
-      <w:proofErr w:type="spellStart"/>
-      <w:r>
-        <w:t>terlihat</w:t>
-      </w:r>
-      <w:proofErr w:type="spellEnd"/>
-      <w:r>
-        <w:t xml:space="preserve"> </w:t>
-      </w:r>
-      <w:proofErr w:type="spellStart"/>
-      <w:r>
-        <w:t>stabil</w:t>
-      </w:r>
-      <w:proofErr w:type="spellEnd"/>
-      <w:r>
-        <w:t xml:space="preserve">. Error 0% </w:t>
-      </w:r>
-      <w:proofErr w:type="spellStart"/>
-      <w:r>
-        <w:t>berarti</w:t>
-      </w:r>
-      <w:proofErr w:type="spellEnd"/>
-      <w:r>
-        <w:t xml:space="preserve"> </w:t>
-      </w:r>
-      <w:proofErr w:type="spellStart"/>
-      <w:r>
-        <w:t>tidak</w:t>
-      </w:r>
-      <w:proofErr w:type="spellEnd"/>
-      <w:r>
-        <w:t xml:space="preserve"> </w:t>
-      </w:r>
-      <w:proofErr w:type="spellStart"/>
-      <w:r>
-        <w:t>ada</w:t>
-      </w:r>
-      <w:proofErr w:type="spellEnd"/>
-      <w:r>
-        <w:t xml:space="preserve"> </w:t>
-      </w:r>
-      <w:proofErr w:type="spellStart"/>
-      <w:r>
-        <w:t>kesalahan</w:t>
-      </w:r>
-      <w:proofErr w:type="spellEnd"/>
-      <w:r>
-        <w:t xml:space="preserve"> </w:t>
-      </w:r>
-      <w:proofErr w:type="spellStart"/>
-      <w:r>
-        <w:t>dalam</w:t>
-      </w:r>
-      <w:proofErr w:type="spellEnd"/>
-      <w:r>
-        <w:t xml:space="preserve"> </w:t>
-      </w:r>
-      <w:proofErr w:type="spellStart"/>
-      <w:r>
-        <w:t>pengujian</w:t>
-      </w:r>
-      <w:proofErr w:type="spellEnd"/>
-      <w:r>
-        <w:t xml:space="preserve">. </w:t>
-      </w:r>
-      <w:proofErr w:type="spellStart"/>
-      <w:r>
-        <w:t>Dengan</w:t>
-      </w:r>
-      <w:proofErr w:type="spellEnd"/>
-      <w:r>
-        <w:t xml:space="preserve"> </w:t>
-      </w:r>
-      <w:proofErr w:type="spellStart"/>
-      <w:r>
-        <w:t>demikian</w:t>
-      </w:r>
-      <w:proofErr w:type="spellEnd"/>
-      <w:r>
-        <w:t xml:space="preserve"> </w:t>
-      </w:r>
-      <w:proofErr w:type="spellStart"/>
-      <w:r>
-        <w:t>dapat</w:t>
-      </w:r>
-      <w:proofErr w:type="spellEnd"/>
-      <w:r>
-        <w:t xml:space="preserve"> </w:t>
-      </w:r>
-      <w:proofErr w:type="spellStart"/>
-      <w:r>
-        <w:t>disimpulkan</w:t>
-      </w:r>
-      <w:proofErr w:type="spellEnd"/>
-      <w:r>
-        <w:t xml:space="preserve"> </w:t>
-      </w:r>
-      <w:proofErr w:type="spellStart"/>
-      <w:r>
-        <w:t>bahwa</w:t>
-      </w:r>
-      <w:proofErr w:type="spellEnd"/>
-      <w:r>
-        <w:t xml:space="preserve"> </w:t>
-      </w:r>
-      <w:proofErr w:type="spellStart"/>
-      <w:r>
-        <w:t>sistem</w:t>
-      </w:r>
-      <w:proofErr w:type="spellEnd"/>
-      <w:r>
-        <w:t xml:space="preserve"> </w:t>
-      </w:r>
-      <w:proofErr w:type="spellStart"/>
-      <w:r>
-        <w:t>memiliki</w:t>
-      </w:r>
-      <w:proofErr w:type="spellEnd"/>
-      <w:r>
-        <w:t xml:space="preserve"> </w:t>
-      </w:r>
-      <w:proofErr w:type="spellStart"/>
-      <w:r>
-        <w:t>performa</w:t>
-      </w:r>
-      <w:proofErr w:type="spellEnd"/>
-      <w:r>
-        <w:t xml:space="preserve"> yang </w:t>
-      </w:r>
-      <w:proofErr w:type="spellStart"/>
-      <w:r>
-        <w:t>baik</w:t>
-      </w:r>
-      <w:proofErr w:type="spellEnd"/>
-      <w:r>
-        <w:t xml:space="preserve"> dan </w:t>
-      </w:r>
-      <w:proofErr w:type="spellStart"/>
-      <w:r>
-        <w:t>tidak</w:t>
-      </w:r>
-      <w:proofErr w:type="spellEnd"/>
-      <w:r>
-        <w:rPr>
-          <w:spacing w:val="40"/>
-        </w:rPr>
-        <w:t xml:space="preserve"> </w:t>
-      </w:r>
-      <w:proofErr w:type="spellStart"/>
-      <w:r>
-        <w:t>ada</w:t>
-      </w:r>
-      <w:proofErr w:type="spellEnd"/>
-      <w:r>
-        <w:t xml:space="preserve"> </w:t>
-      </w:r>
-      <w:proofErr w:type="spellStart"/>
-      <w:r>
-        <w:t>penurunan</w:t>
-      </w:r>
-      <w:proofErr w:type="spellEnd"/>
-      <w:r>
-        <w:t xml:space="preserve"> </w:t>
-      </w:r>
-      <w:proofErr w:type="spellStart"/>
-      <w:r>
-        <w:t>kinerja</w:t>
-      </w:r>
-      <w:proofErr w:type="spellEnd"/>
-      <w:r>
-        <w:t xml:space="preserve"> </w:t>
-      </w:r>
-      <w:proofErr w:type="spellStart"/>
-      <w:r>
-        <w:t>dalam</w:t>
-      </w:r>
-      <w:proofErr w:type="spellEnd"/>
-      <w:r>
-        <w:t xml:space="preserve"> </w:t>
-      </w:r>
-      <w:proofErr w:type="spellStart"/>
-      <w:r>
-        <w:t>menghadapi</w:t>
-      </w:r>
-      <w:proofErr w:type="spellEnd"/>
-      <w:r>
-        <w:t xml:space="preserve"> </w:t>
-      </w:r>
-      <w:proofErr w:type="spellStart"/>
-      <w:r>
-        <w:t>beban</w:t>
-      </w:r>
-      <w:proofErr w:type="spellEnd"/>
-      <w:r>
-        <w:t xml:space="preserve"> yang </w:t>
-      </w:r>
-      <w:proofErr w:type="spellStart"/>
-      <w:r>
-        <w:t>berkelanjutan</w:t>
-      </w:r>
-      <w:proofErr w:type="spellEnd"/>
-      <w:r>
-        <w:t>.</w:t>
+        <w:t>ada penurunan kinerja dalam menghadapi beban yang berkelanjutan.</w:t>
       </w:r>
     </w:p>
     <w:sectPr>
@@ -9890,6 +7522,7 @@
   <w:style w:type="character" w:default="1" w:styleId="DefaultParagraphFont">
     <w:name w:val="Default Paragraph Font"/>
     <w:uiPriority w:val="1"/>
+    <w:semiHidden/>
     <w:unhideWhenUsed/>
   </w:style>
   <w:style w:type="table" w:default="1" w:styleId="TableNormal">

</xml_diff>

<commit_message>
Progress Final Project V2
</commit_message>
<xml_diff>
--- a/Laporan/Laporan Final Project JMeter Manarul Huda.docx
+++ b/Laporan/Laporan Final Project JMeter Manarul Huda.docx
@@ -1916,10 +1916,7 @@
               <w:spacing w:before="161"/>
             </w:pPr>
             <w:r>
-              <w:t>GET</w:t>
-            </w:r>
-            <w:r>
-              <w:t xml:space="preserve"> </w:t>
+              <w:t xml:space="preserve">GET </w:t>
             </w:r>
             <w:r>
               <w:t>/users/me</w:t>
@@ -4267,19 +4264,7 @@
         <w:rPr>
           <w:spacing w:val="-2"/>
         </w:rPr>
-        <w:t xml:space="preserve"> [POST] </w:t>
-      </w:r>
-      <w:r>
-        <w:rPr>
-          <w:spacing w:val="-2"/>
-        </w:rPr>
-        <w:t>/users/logout</w:t>
-      </w:r>
-      <w:r>
-        <w:rPr>
-          <w:spacing w:val="-2"/>
-        </w:rPr>
-        <w:t xml:space="preserve"> </w:t>
+        <w:t xml:space="preserve"> [POST] /users/logout </w:t>
       </w:r>
     </w:p>
     <w:p>
@@ -4313,25 +4298,7 @@
         <w:rPr>
           <w:spacing w:val="-2"/>
         </w:rPr>
-        <w:t xml:space="preserve"> [</w:t>
-      </w:r>
-      <w:r>
-        <w:rPr>
-          <w:spacing w:val="-2"/>
-        </w:rPr>
-        <w:t>POST</w:t>
-      </w:r>
-      <w:r>
-        <w:rPr>
-          <w:spacing w:val="-2"/>
-        </w:rPr>
-        <w:t>]</w:t>
-      </w:r>
-      <w:r>
-        <w:rPr>
-          <w:spacing w:val="-2"/>
-        </w:rPr>
-        <w:t xml:space="preserve"> /users</w:t>
+        <w:t xml:space="preserve"> [POST] /users</w:t>
       </w:r>
     </w:p>
     <w:p>
@@ -4356,16 +4323,7 @@
       </w:r>
       <w:proofErr w:type="gramEnd"/>
       <w:r>
-        <w:t xml:space="preserve"> [</w:t>
-      </w:r>
-      <w:r>
-        <w:t>PATCH</w:t>
-      </w:r>
-      <w:r>
-        <w:t>]</w:t>
-      </w:r>
-      <w:r>
-        <w:t xml:space="preserve"> </w:t>
+        <w:t xml:space="preserve"> [PATCH] </w:t>
       </w:r>
       <w:r>
         <w:t>/users/me</w:t>
@@ -4393,16 +4351,7 @@
       </w:r>
       <w:proofErr w:type="gramEnd"/>
       <w:r>
-        <w:t xml:space="preserve"> [</w:t>
-      </w:r>
-      <w:r>
-        <w:t>GET</w:t>
-      </w:r>
-      <w:r>
-        <w:t>]</w:t>
-      </w:r>
-      <w:r>
-        <w:t xml:space="preserve"> </w:t>
+        <w:t xml:space="preserve"> [GET] </w:t>
       </w:r>
       <w:r>
         <w:t>/users/me</w:t>
@@ -4430,16 +4379,7 @@
       </w:r>
       <w:proofErr w:type="gramEnd"/>
       <w:r>
-        <w:t xml:space="preserve"> [</w:t>
-      </w:r>
-      <w:r>
-        <w:t>DELETE</w:t>
-      </w:r>
-      <w:r>
-        <w:t>]</w:t>
-      </w:r>
-      <w:r>
-        <w:t xml:space="preserve"> </w:t>
+        <w:t xml:space="preserve"> [DELETE] </w:t>
       </w:r>
       <w:r>
         <w:t>users/me</w:t>
@@ -9890,6 +9830,7 @@
   <w:style w:type="character" w:default="1" w:styleId="DefaultParagraphFont">
     <w:name w:val="Default Paragraph Font"/>
     <w:uiPriority w:val="1"/>
+    <w:semiHidden/>
     <w:unhideWhenUsed/>
   </w:style>
   <w:style w:type="table" w:default="1" w:styleId="TableNormal">

</xml_diff>